<commit_message>
Added in todo methods
changed some stuff around and made more progress
</commit_message>
<xml_diff>
--- a/World Defence Technical Manual.docx
+++ b/World Defence Technical Manual.docx
@@ -180,7 +180,7 @@
           <w:r>
             <w:fldChar w:fldCharType="separate"/>
           </w:r>
-          <w:hyperlink w:anchor="_Toc417392174" w:history="1">
+          <w:hyperlink w:anchor="_Toc417466840" w:history="1">
             <w:r>
               <w:rPr>
                 <w:rStyle w:val="Hyperlink"/>
@@ -207,7 +207,7 @@
                 <w:noProof/>
                 <w:webHidden/>
               </w:rPr>
-              <w:instrText xml:space="preserve"> PAGEREF _Toc417392174 \h </w:instrText>
+              <w:instrText xml:space="preserve"> PAGEREF _Toc417466840 \h </w:instrText>
             </w:r>
             <w:r>
               <w:rPr>
@@ -251,7 +251,7 @@
               <w:lang w:eastAsia="en-GB"/>
             </w:rPr>
           </w:pPr>
-          <w:hyperlink w:anchor="_Toc417392175" w:history="1">
+          <w:hyperlink w:anchor="_Toc417466841" w:history="1">
             <w:r>
               <w:rPr>
                 <w:rStyle w:val="Hyperlink"/>
@@ -278,7 +278,7 @@
                 <w:noProof/>
                 <w:webHidden/>
               </w:rPr>
-              <w:instrText xml:space="preserve"> PAGEREF _Toc417392175 \h </w:instrText>
+              <w:instrText xml:space="preserve"> PAGEREF _Toc417466841 \h </w:instrText>
             </w:r>
             <w:r>
               <w:rPr>
@@ -322,7 +322,7 @@
               <w:lang w:eastAsia="en-GB"/>
             </w:rPr>
           </w:pPr>
-          <w:hyperlink w:anchor="_Toc417392176" w:history="1">
+          <w:hyperlink w:anchor="_Toc417466842" w:history="1">
             <w:r>
               <w:rPr>
                 <w:rStyle w:val="Hyperlink"/>
@@ -349,7 +349,7 @@
                 <w:noProof/>
                 <w:webHidden/>
               </w:rPr>
-              <w:instrText xml:space="preserve"> PAGEREF _Toc417392176 \h </w:instrText>
+              <w:instrText xml:space="preserve"> PAGEREF _Toc417466842 \h </w:instrText>
             </w:r>
             <w:r>
               <w:rPr>
@@ -393,7 +393,7 @@
               <w:lang w:eastAsia="en-GB"/>
             </w:rPr>
           </w:pPr>
-          <w:hyperlink w:anchor="_Toc417392177" w:history="1">
+          <w:hyperlink w:anchor="_Toc417466843" w:history="1">
             <w:r>
               <w:rPr>
                 <w:rStyle w:val="Hyperlink"/>
@@ -420,7 +420,7 @@
                 <w:noProof/>
                 <w:webHidden/>
               </w:rPr>
-              <w:instrText xml:space="preserve"> PAGEREF _Toc417392177 \h </w:instrText>
+              <w:instrText xml:space="preserve"> PAGEREF _Toc417466843 \h </w:instrText>
             </w:r>
             <w:r>
               <w:rPr>
@@ -441,6 +441,382 @@
                 <w:webHidden/>
               </w:rPr>
               <w:t>3</w:t>
+            </w:r>
+            <w:r>
+              <w:rPr>
+                <w:noProof/>
+                <w:webHidden/>
+              </w:rPr>
+              <w:fldChar w:fldCharType="end"/>
+            </w:r>
+          </w:hyperlink>
+        </w:p>
+        <w:bookmarkStart w:id="0" w:name="_GoBack"/>
+        <w:p>
+          <w:pPr>
+            <w:pStyle w:val="TOC3"/>
+            <w:tabs>
+              <w:tab w:val="right" w:leader="dot" w:pos="9016"/>
+            </w:tabs>
+            <w:rPr>
+              <w:noProof/>
+              <w:sz w:val="22"/>
+              <w:szCs w:val="22"/>
+              <w:lang w:eastAsia="en-GB"/>
+            </w:rPr>
+          </w:pPr>
+          <w:r>
+            <w:rPr>
+              <w:rStyle w:val="Hyperlink"/>
+              <w:noProof/>
+            </w:rPr>
+            <w:fldChar w:fldCharType="begin"/>
+          </w:r>
+          <w:r>
+            <w:rPr>
+              <w:rStyle w:val="Hyperlink"/>
+              <w:noProof/>
+            </w:rPr>
+            <w:instrText xml:space="preserve"> </w:instrText>
+          </w:r>
+          <w:r>
+            <w:rPr>
+              <w:noProof/>
+            </w:rPr>
+            <w:instrText>HYPERLINK \l "_Toc417466844"</w:instrText>
+          </w:r>
+          <w:r>
+            <w:rPr>
+              <w:rStyle w:val="Hyperlink"/>
+              <w:noProof/>
+            </w:rPr>
+            <w:instrText xml:space="preserve"> </w:instrText>
+          </w:r>
+          <w:r>
+            <w:rPr>
+              <w:rStyle w:val="Hyperlink"/>
+              <w:noProof/>
+            </w:rPr>
+          </w:r>
+          <w:r>
+            <w:rPr>
+              <w:rStyle w:val="Hyperlink"/>
+              <w:noProof/>
+            </w:rPr>
+            <w:fldChar w:fldCharType="separate"/>
+          </w:r>
+          <w:r>
+            <w:rPr>
+              <w:rStyle w:val="Hyperlink"/>
+              <w:noProof/>
+            </w:rPr>
+            <w:t>Functionality</w:t>
+          </w:r>
+          <w:r>
+            <w:rPr>
+              <w:noProof/>
+              <w:webHidden/>
+            </w:rPr>
+            <w:tab/>
+          </w:r>
+          <w:r>
+            <w:rPr>
+              <w:noProof/>
+              <w:webHidden/>
+            </w:rPr>
+            <w:fldChar w:fldCharType="begin"/>
+          </w:r>
+          <w:r>
+            <w:rPr>
+              <w:noProof/>
+              <w:webHidden/>
+            </w:rPr>
+            <w:instrText xml:space="preserve"> PAGEREF _Toc417466844 \h </w:instrText>
+          </w:r>
+          <w:r>
+            <w:rPr>
+              <w:noProof/>
+              <w:webHidden/>
+            </w:rPr>
+          </w:r>
+          <w:r>
+            <w:rPr>
+              <w:noProof/>
+              <w:webHidden/>
+            </w:rPr>
+            <w:fldChar w:fldCharType="separate"/>
+          </w:r>
+          <w:r>
+            <w:rPr>
+              <w:noProof/>
+              <w:webHidden/>
+            </w:rPr>
+            <w:t>4</w:t>
+          </w:r>
+          <w:r>
+            <w:rPr>
+              <w:noProof/>
+              <w:webHidden/>
+            </w:rPr>
+            <w:fldChar w:fldCharType="end"/>
+          </w:r>
+          <w:r>
+            <w:rPr>
+              <w:rStyle w:val="Hyperlink"/>
+              <w:noProof/>
+            </w:rPr>
+            <w:fldChar w:fldCharType="end"/>
+          </w:r>
+        </w:p>
+        <w:bookmarkEnd w:id="0"/>
+        <w:p>
+          <w:pPr>
+            <w:pStyle w:val="TOC3"/>
+            <w:tabs>
+              <w:tab w:val="right" w:leader="dot" w:pos="9016"/>
+            </w:tabs>
+            <w:rPr>
+              <w:noProof/>
+              <w:sz w:val="22"/>
+              <w:szCs w:val="22"/>
+              <w:lang w:eastAsia="en-GB"/>
+            </w:rPr>
+          </w:pPr>
+          <w:r>
+            <w:rPr>
+              <w:rStyle w:val="Hyperlink"/>
+              <w:noProof/>
+            </w:rPr>
+            <w:fldChar w:fldCharType="begin"/>
+          </w:r>
+          <w:r>
+            <w:rPr>
+              <w:rStyle w:val="Hyperlink"/>
+              <w:noProof/>
+            </w:rPr>
+            <w:instrText xml:space="preserve"> </w:instrText>
+          </w:r>
+          <w:r>
+            <w:rPr>
+              <w:noProof/>
+            </w:rPr>
+            <w:instrText>HYPERLINK \l "_Toc417466845"</w:instrText>
+          </w:r>
+          <w:r>
+            <w:rPr>
+              <w:rStyle w:val="Hyperlink"/>
+              <w:noProof/>
+            </w:rPr>
+            <w:instrText xml:space="preserve"> </w:instrText>
+          </w:r>
+          <w:r>
+            <w:rPr>
+              <w:rStyle w:val="Hyperlink"/>
+              <w:noProof/>
+            </w:rPr>
+          </w:r>
+          <w:r>
+            <w:rPr>
+              <w:rStyle w:val="Hyperlink"/>
+              <w:noProof/>
+            </w:rPr>
+            <w:fldChar w:fldCharType="separate"/>
+          </w:r>
+          <w:r>
+            <w:rPr>
+              <w:rStyle w:val="Hyperlink"/>
+              <w:noProof/>
+            </w:rPr>
+            <w:t>Implementation Comments</w:t>
+          </w:r>
+          <w:r>
+            <w:rPr>
+              <w:noProof/>
+              <w:webHidden/>
+            </w:rPr>
+            <w:tab/>
+          </w:r>
+          <w:r>
+            <w:rPr>
+              <w:noProof/>
+              <w:webHidden/>
+            </w:rPr>
+            <w:fldChar w:fldCharType="begin"/>
+          </w:r>
+          <w:r>
+            <w:rPr>
+              <w:noProof/>
+              <w:webHidden/>
+            </w:rPr>
+            <w:instrText xml:space="preserve"> PAGEREF _Toc417466845 \h </w:instrText>
+          </w:r>
+          <w:r>
+            <w:rPr>
+              <w:noProof/>
+              <w:webHidden/>
+            </w:rPr>
+          </w:r>
+          <w:r>
+            <w:rPr>
+              <w:noProof/>
+              <w:webHidden/>
+            </w:rPr>
+            <w:fldChar w:fldCharType="separate"/>
+          </w:r>
+          <w:r>
+            <w:rPr>
+              <w:noProof/>
+              <w:webHidden/>
+            </w:rPr>
+            <w:t>4</w:t>
+          </w:r>
+          <w:r>
+            <w:rPr>
+              <w:noProof/>
+              <w:webHidden/>
+            </w:rPr>
+            <w:fldChar w:fldCharType="end"/>
+          </w:r>
+          <w:r>
+            <w:rPr>
+              <w:rStyle w:val="Hyperlink"/>
+              <w:noProof/>
+            </w:rPr>
+            <w:fldChar w:fldCharType="end"/>
+          </w:r>
+        </w:p>
+        <w:p>
+          <w:pPr>
+            <w:pStyle w:val="TOC3"/>
+            <w:tabs>
+              <w:tab w:val="right" w:leader="dot" w:pos="9016"/>
+            </w:tabs>
+            <w:rPr>
+              <w:noProof/>
+              <w:sz w:val="22"/>
+              <w:szCs w:val="22"/>
+              <w:lang w:eastAsia="en-GB"/>
+            </w:rPr>
+          </w:pPr>
+          <w:hyperlink w:anchor="_Toc417466846" w:history="1">
+            <w:r>
+              <w:rPr>
+                <w:rStyle w:val="Hyperlink"/>
+                <w:noProof/>
+              </w:rPr>
+              <w:t>Additional Functionality</w:t>
+            </w:r>
+            <w:r>
+              <w:rPr>
+                <w:noProof/>
+                <w:webHidden/>
+              </w:rPr>
+              <w:tab/>
+            </w:r>
+            <w:r>
+              <w:rPr>
+                <w:noProof/>
+                <w:webHidden/>
+              </w:rPr>
+              <w:fldChar w:fldCharType="begin"/>
+            </w:r>
+            <w:r>
+              <w:rPr>
+                <w:noProof/>
+                <w:webHidden/>
+              </w:rPr>
+              <w:instrText xml:space="preserve"> PAGEREF _Toc417466846 \h </w:instrText>
+            </w:r>
+            <w:r>
+              <w:rPr>
+                <w:noProof/>
+                <w:webHidden/>
+              </w:rPr>
+            </w:r>
+            <w:r>
+              <w:rPr>
+                <w:noProof/>
+                <w:webHidden/>
+              </w:rPr>
+              <w:fldChar w:fldCharType="separate"/>
+            </w:r>
+            <w:r>
+              <w:rPr>
+                <w:noProof/>
+                <w:webHidden/>
+              </w:rPr>
+              <w:t>5</w:t>
+            </w:r>
+            <w:r>
+              <w:rPr>
+                <w:noProof/>
+                <w:webHidden/>
+              </w:rPr>
+              <w:fldChar w:fldCharType="end"/>
+            </w:r>
+          </w:hyperlink>
+        </w:p>
+        <w:p>
+          <w:pPr>
+            <w:pStyle w:val="TOC2"/>
+            <w:tabs>
+              <w:tab w:val="right" w:leader="dot" w:pos="9016"/>
+            </w:tabs>
+            <w:rPr>
+              <w:noProof/>
+              <w:sz w:val="22"/>
+              <w:szCs w:val="22"/>
+              <w:lang w:eastAsia="en-GB"/>
+            </w:rPr>
+          </w:pPr>
+          <w:hyperlink w:anchor="_Toc417466847" w:history="1">
+            <w:r>
+              <w:rPr>
+                <w:rStyle w:val="Hyperlink"/>
+                <w:noProof/>
+              </w:rPr>
+              <w:t>Design</w:t>
+            </w:r>
+            <w:r>
+              <w:rPr>
+                <w:noProof/>
+                <w:webHidden/>
+              </w:rPr>
+              <w:tab/>
+            </w:r>
+            <w:r>
+              <w:rPr>
+                <w:noProof/>
+                <w:webHidden/>
+              </w:rPr>
+              <w:fldChar w:fldCharType="begin"/>
+            </w:r>
+            <w:r>
+              <w:rPr>
+                <w:noProof/>
+                <w:webHidden/>
+              </w:rPr>
+              <w:instrText xml:space="preserve"> PAGEREF _Toc417466847 \h </w:instrText>
+            </w:r>
+            <w:r>
+              <w:rPr>
+                <w:noProof/>
+                <w:webHidden/>
+              </w:rPr>
+            </w:r>
+            <w:r>
+              <w:rPr>
+                <w:noProof/>
+                <w:webHidden/>
+              </w:rPr>
+              <w:fldChar w:fldCharType="separate"/>
+            </w:r>
+            <w:r>
+              <w:rPr>
+                <w:noProof/>
+                <w:webHidden/>
+              </w:rPr>
+              <w:t>6</w:t>
             </w:r>
             <w:r>
               <w:rPr>
@@ -464,13 +840,13 @@
               <w:lang w:eastAsia="en-GB"/>
             </w:rPr>
           </w:pPr>
-          <w:hyperlink w:anchor="_Toc417392178" w:history="1">
+          <w:hyperlink w:anchor="_Toc417466848" w:history="1">
             <w:r>
               <w:rPr>
                 <w:rStyle w:val="Hyperlink"/>
                 <w:noProof/>
               </w:rPr>
-              <w:t>Functionality</w:t>
+              <w:t>Classes</w:t>
             </w:r>
             <w:r>
               <w:rPr>
@@ -491,7 +867,7 @@
                 <w:noProof/>
                 <w:webHidden/>
               </w:rPr>
-              <w:instrText xml:space="preserve"> PAGEREF _Toc417392178 \h </w:instrText>
+              <w:instrText xml:space="preserve"> PAGEREF _Toc417466848 \h </w:instrText>
             </w:r>
             <w:r>
               <w:rPr>
@@ -511,7 +887,7 @@
                 <w:noProof/>
                 <w:webHidden/>
               </w:rPr>
-              <w:t>4</w:t>
+              <w:t>6</w:t>
             </w:r>
             <w:r>
               <w:rPr>
@@ -535,13 +911,13 @@
               <w:lang w:eastAsia="en-GB"/>
             </w:rPr>
           </w:pPr>
-          <w:hyperlink w:anchor="_Toc417392179" w:history="1">
+          <w:hyperlink w:anchor="_Toc417466849" w:history="1">
             <w:r>
               <w:rPr>
                 <w:rStyle w:val="Hyperlink"/>
                 <w:noProof/>
               </w:rPr>
-              <w:t>Implementation Comments</w:t>
+              <w:t>Class Diagram</w:t>
             </w:r>
             <w:r>
               <w:rPr>
@@ -562,7 +938,7 @@
                 <w:noProof/>
                 <w:webHidden/>
               </w:rPr>
-              <w:instrText xml:space="preserve"> PAGEREF _Toc417392179 \h </w:instrText>
+              <w:instrText xml:space="preserve"> PAGEREF _Toc417466849 \h </w:instrText>
             </w:r>
             <w:r>
               <w:rPr>
@@ -582,7 +958,7 @@
                 <w:noProof/>
                 <w:webHidden/>
               </w:rPr>
-              <w:t>5</w:t>
+              <w:t>10</w:t>
             </w:r>
             <w:r>
               <w:rPr>
@@ -606,13 +982,13 @@
               <w:lang w:eastAsia="en-GB"/>
             </w:rPr>
           </w:pPr>
-          <w:hyperlink w:anchor="_Toc417392180" w:history="1">
+          <w:hyperlink w:anchor="_Toc417466850" w:history="1">
             <w:r>
               <w:rPr>
                 <w:rStyle w:val="Hyperlink"/>
                 <w:noProof/>
               </w:rPr>
-              <w:t>Additional Functionality</w:t>
+              <w:t>External Libraries</w:t>
             </w:r>
             <w:r>
               <w:rPr>
@@ -633,7 +1009,7 @@
                 <w:noProof/>
                 <w:webHidden/>
               </w:rPr>
-              <w:instrText xml:space="preserve"> PAGEREF _Toc417392180 \h </w:instrText>
+              <w:instrText xml:space="preserve"> PAGEREF _Toc417466850 \h </w:instrText>
             </w:r>
             <w:r>
               <w:rPr>
@@ -653,7 +1029,7 @@
                 <w:noProof/>
                 <w:webHidden/>
               </w:rPr>
-              <w:t>5</w:t>
+              <w:t>10</w:t>
             </w:r>
             <w:r>
               <w:rPr>
@@ -677,13 +1053,13 @@
               <w:lang w:eastAsia="en-GB"/>
             </w:rPr>
           </w:pPr>
-          <w:hyperlink w:anchor="_Toc417392181" w:history="1">
+          <w:hyperlink w:anchor="_Toc417466851" w:history="1">
             <w:r>
               <w:rPr>
                 <w:rStyle w:val="Hyperlink"/>
                 <w:noProof/>
               </w:rPr>
-              <w:t>Design</w:t>
+              <w:t>High-Score Database</w:t>
             </w:r>
             <w:r>
               <w:rPr>
@@ -704,7 +1080,7 @@
                 <w:noProof/>
                 <w:webHidden/>
               </w:rPr>
-              <w:instrText xml:space="preserve"> PAGEREF _Toc417392181 \h </w:instrText>
+              <w:instrText xml:space="preserve"> PAGEREF _Toc417466851 \h </w:instrText>
             </w:r>
             <w:r>
               <w:rPr>
@@ -724,7 +1100,7 @@
                 <w:noProof/>
                 <w:webHidden/>
               </w:rPr>
-              <w:t>6</w:t>
+              <w:t>10</w:t>
             </w:r>
             <w:r>
               <w:rPr>
@@ -748,13 +1124,13 @@
               <w:lang w:eastAsia="en-GB"/>
             </w:rPr>
           </w:pPr>
-          <w:hyperlink w:anchor="_Toc417392182" w:history="1">
+          <w:hyperlink w:anchor="_Toc417466852" w:history="1">
             <w:r>
               <w:rPr>
                 <w:rStyle w:val="Hyperlink"/>
                 <w:noProof/>
               </w:rPr>
-              <w:t>Classes</w:t>
+              <w:t>ERD</w:t>
             </w:r>
             <w:r>
               <w:rPr>
@@ -775,7 +1151,7 @@
                 <w:noProof/>
                 <w:webHidden/>
               </w:rPr>
-              <w:instrText xml:space="preserve"> PAGEREF _Toc417392182 \h </w:instrText>
+              <w:instrText xml:space="preserve"> PAGEREF _Toc417466852 \h </w:instrText>
             </w:r>
             <w:r>
               <w:rPr>
@@ -795,7 +1171,7 @@
                 <w:noProof/>
                 <w:webHidden/>
               </w:rPr>
-              <w:t>6</w:t>
+              <w:t>10</w:t>
             </w:r>
             <w:r>
               <w:rPr>
@@ -819,13 +1195,13 @@
               <w:lang w:eastAsia="en-GB"/>
             </w:rPr>
           </w:pPr>
-          <w:hyperlink w:anchor="_Toc417392183" w:history="1">
+          <w:hyperlink w:anchor="_Toc417466853" w:history="1">
             <w:r>
               <w:rPr>
                 <w:rStyle w:val="Hyperlink"/>
                 <w:noProof/>
               </w:rPr>
-              <w:t>Class Diagram</w:t>
+              <w:t>Database Design</w:t>
             </w:r>
             <w:r>
               <w:rPr>
@@ -846,7 +1222,7 @@
                 <w:noProof/>
                 <w:webHidden/>
               </w:rPr>
-              <w:instrText xml:space="preserve"> PAGEREF _Toc417392183 \h </w:instrText>
+              <w:instrText xml:space="preserve"> PAGEREF _Toc417466853 \h </w:instrText>
             </w:r>
             <w:r>
               <w:rPr>
@@ -890,13 +1266,13 @@
               <w:lang w:eastAsia="en-GB"/>
             </w:rPr>
           </w:pPr>
-          <w:hyperlink w:anchor="_Toc417392184" w:history="1">
+          <w:hyperlink w:anchor="_Toc417466854" w:history="1">
             <w:r>
               <w:rPr>
                 <w:rStyle w:val="Hyperlink"/>
                 <w:noProof/>
               </w:rPr>
-              <w:t>External Libraries</w:t>
+              <w:t>Score</w:t>
             </w:r>
             <w:r>
               <w:rPr>
@@ -917,7 +1293,7 @@
                 <w:noProof/>
                 <w:webHidden/>
               </w:rPr>
-              <w:instrText xml:space="preserve"> PAGEREF _Toc417392184 \h </w:instrText>
+              <w:instrText xml:space="preserve"> PAGEREF _Toc417466854 \h </w:instrText>
             </w:r>
             <w:r>
               <w:rPr>
@@ -938,6 +1314,148 @@
                 <w:webHidden/>
               </w:rPr>
               <w:t>10</w:t>
+            </w:r>
+            <w:r>
+              <w:rPr>
+                <w:noProof/>
+                <w:webHidden/>
+              </w:rPr>
+              <w:fldChar w:fldCharType="end"/>
+            </w:r>
+          </w:hyperlink>
+        </w:p>
+        <w:p>
+          <w:pPr>
+            <w:pStyle w:val="TOC3"/>
+            <w:tabs>
+              <w:tab w:val="right" w:leader="dot" w:pos="9016"/>
+            </w:tabs>
+            <w:rPr>
+              <w:noProof/>
+              <w:sz w:val="22"/>
+              <w:szCs w:val="22"/>
+              <w:lang w:eastAsia="en-GB"/>
+            </w:rPr>
+          </w:pPr>
+          <w:hyperlink w:anchor="_Toc417466855" w:history="1">
+            <w:r>
+              <w:rPr>
+                <w:rStyle w:val="Hyperlink"/>
+                <w:noProof/>
+              </w:rPr>
+              <w:t>Player</w:t>
+            </w:r>
+            <w:r>
+              <w:rPr>
+                <w:noProof/>
+                <w:webHidden/>
+              </w:rPr>
+              <w:tab/>
+            </w:r>
+            <w:r>
+              <w:rPr>
+                <w:noProof/>
+                <w:webHidden/>
+              </w:rPr>
+              <w:fldChar w:fldCharType="begin"/>
+            </w:r>
+            <w:r>
+              <w:rPr>
+                <w:noProof/>
+                <w:webHidden/>
+              </w:rPr>
+              <w:instrText xml:space="preserve"> PAGEREF _Toc417466855 \h </w:instrText>
+            </w:r>
+            <w:r>
+              <w:rPr>
+                <w:noProof/>
+                <w:webHidden/>
+              </w:rPr>
+            </w:r>
+            <w:r>
+              <w:rPr>
+                <w:noProof/>
+                <w:webHidden/>
+              </w:rPr>
+              <w:fldChar w:fldCharType="separate"/>
+            </w:r>
+            <w:r>
+              <w:rPr>
+                <w:noProof/>
+                <w:webHidden/>
+              </w:rPr>
+              <w:t>11</w:t>
+            </w:r>
+            <w:r>
+              <w:rPr>
+                <w:noProof/>
+                <w:webHidden/>
+              </w:rPr>
+              <w:fldChar w:fldCharType="end"/>
+            </w:r>
+          </w:hyperlink>
+        </w:p>
+        <w:p>
+          <w:pPr>
+            <w:pStyle w:val="TOC3"/>
+            <w:tabs>
+              <w:tab w:val="right" w:leader="dot" w:pos="9016"/>
+            </w:tabs>
+            <w:rPr>
+              <w:noProof/>
+              <w:sz w:val="22"/>
+              <w:szCs w:val="22"/>
+              <w:lang w:eastAsia="en-GB"/>
+            </w:rPr>
+          </w:pPr>
+          <w:hyperlink w:anchor="_Toc417466856" w:history="1">
+            <w:r>
+              <w:rPr>
+                <w:rStyle w:val="Hyperlink"/>
+                <w:noProof/>
+              </w:rPr>
+              <w:t>SQL Commands</w:t>
+            </w:r>
+            <w:r>
+              <w:rPr>
+                <w:noProof/>
+                <w:webHidden/>
+              </w:rPr>
+              <w:tab/>
+            </w:r>
+            <w:r>
+              <w:rPr>
+                <w:noProof/>
+                <w:webHidden/>
+              </w:rPr>
+              <w:fldChar w:fldCharType="begin"/>
+            </w:r>
+            <w:r>
+              <w:rPr>
+                <w:noProof/>
+                <w:webHidden/>
+              </w:rPr>
+              <w:instrText xml:space="preserve"> PAGEREF _Toc417466856 \h </w:instrText>
+            </w:r>
+            <w:r>
+              <w:rPr>
+                <w:noProof/>
+                <w:webHidden/>
+              </w:rPr>
+            </w:r>
+            <w:r>
+              <w:rPr>
+                <w:noProof/>
+                <w:webHidden/>
+              </w:rPr>
+              <w:fldChar w:fldCharType="separate"/>
+            </w:r>
+            <w:r>
+              <w:rPr>
+                <w:noProof/>
+                <w:webHidden/>
+              </w:rPr>
+              <w:t>11</w:t>
             </w:r>
             <w:r>
               <w:rPr>
@@ -961,13 +1479,13 @@
               <w:lang w:eastAsia="en-GB"/>
             </w:rPr>
           </w:pPr>
-          <w:hyperlink w:anchor="_Toc417392185" w:history="1">
+          <w:hyperlink w:anchor="_Toc417466857" w:history="1">
             <w:r>
               <w:rPr>
                 <w:rStyle w:val="Hyperlink"/>
                 <w:noProof/>
               </w:rPr>
-              <w:t>High-Score Database</w:t>
+              <w:t>Testing</w:t>
             </w:r>
             <w:r>
               <w:rPr>
@@ -988,7 +1506,7 @@
                 <w:noProof/>
                 <w:webHidden/>
               </w:rPr>
-              <w:instrText xml:space="preserve"> PAGEREF _Toc417392185 \h </w:instrText>
+              <w:instrText xml:space="preserve"> PAGEREF _Toc417466857 \h </w:instrText>
             </w:r>
             <w:r>
               <w:rPr>
@@ -1008,7 +1526,7 @@
                 <w:noProof/>
                 <w:webHidden/>
               </w:rPr>
-              <w:t>10</w:t>
+              <w:t>11</w:t>
             </w:r>
             <w:r>
               <w:rPr>
@@ -1032,13 +1550,13 @@
               <w:lang w:eastAsia="en-GB"/>
             </w:rPr>
           </w:pPr>
-          <w:hyperlink w:anchor="_Toc417392186" w:history="1">
+          <w:hyperlink w:anchor="_Toc417466858" w:history="1">
             <w:r>
               <w:rPr>
                 <w:rStyle w:val="Hyperlink"/>
                 <w:noProof/>
               </w:rPr>
-              <w:t>ERD</w:t>
+              <w:t>Testing Methodology</w:t>
             </w:r>
             <w:r>
               <w:rPr>
@@ -1059,7 +1577,7 @@
                 <w:noProof/>
                 <w:webHidden/>
               </w:rPr>
-              <w:instrText xml:space="preserve"> PAGEREF _Toc417392186 \h </w:instrText>
+              <w:instrText xml:space="preserve"> PAGEREF _Toc417466858 \h </w:instrText>
             </w:r>
             <w:r>
               <w:rPr>
@@ -1079,7 +1597,7 @@
                 <w:noProof/>
                 <w:webHidden/>
               </w:rPr>
-              <w:t>10</w:t>
+              <w:t>11</w:t>
             </w:r>
             <w:r>
               <w:rPr>
@@ -1103,13 +1621,13 @@
               <w:lang w:eastAsia="en-GB"/>
             </w:rPr>
           </w:pPr>
-          <w:hyperlink w:anchor="_Toc417392187" w:history="1">
+          <w:hyperlink w:anchor="_Toc417466859" w:history="1">
             <w:r>
               <w:rPr>
                 <w:rStyle w:val="Hyperlink"/>
                 <w:noProof/>
               </w:rPr>
-              <w:t>Database Design</w:t>
+              <w:t>Test Plan</w:t>
             </w:r>
             <w:r>
               <w:rPr>
@@ -1130,7 +1648,7 @@
                 <w:noProof/>
                 <w:webHidden/>
               </w:rPr>
-              <w:instrText xml:space="preserve"> PAGEREF _Toc417392187 \h </w:instrText>
+              <w:instrText xml:space="preserve"> PAGEREF _Toc417466859 \h </w:instrText>
             </w:r>
             <w:r>
               <w:rPr>
@@ -1150,7 +1668,7 @@
                 <w:noProof/>
                 <w:webHidden/>
               </w:rPr>
-              <w:t>10</w:t>
+              <w:t>11</w:t>
             </w:r>
             <w:r>
               <w:rPr>
@@ -1174,13 +1692,13 @@
               <w:lang w:eastAsia="en-GB"/>
             </w:rPr>
           </w:pPr>
-          <w:hyperlink w:anchor="_Toc417392188" w:history="1">
+          <w:hyperlink w:anchor="_Toc417466860" w:history="1">
             <w:r>
               <w:rPr>
                 <w:rStyle w:val="Hyperlink"/>
                 <w:noProof/>
               </w:rPr>
-              <w:t>Score</w:t>
+              <w:t>Testing Cases</w:t>
             </w:r>
             <w:r>
               <w:rPr>
@@ -1201,7 +1719,7 @@
                 <w:noProof/>
                 <w:webHidden/>
               </w:rPr>
-              <w:instrText xml:space="preserve"> PAGEREF _Toc417392188 \h </w:instrText>
+              <w:instrText xml:space="preserve"> PAGEREF _Toc417466860 \h </w:instrText>
             </w:r>
             <w:r>
               <w:rPr>
@@ -1221,7 +1739,78 @@
                 <w:noProof/>
                 <w:webHidden/>
               </w:rPr>
-              <w:t>10</w:t>
+              <w:t>11</w:t>
+            </w:r>
+            <w:r>
+              <w:rPr>
+                <w:noProof/>
+                <w:webHidden/>
+              </w:rPr>
+              <w:fldChar w:fldCharType="end"/>
+            </w:r>
+          </w:hyperlink>
+        </w:p>
+        <w:p>
+          <w:pPr>
+            <w:pStyle w:val="TOC2"/>
+            <w:tabs>
+              <w:tab w:val="right" w:leader="dot" w:pos="9016"/>
+            </w:tabs>
+            <w:rPr>
+              <w:noProof/>
+              <w:sz w:val="22"/>
+              <w:szCs w:val="22"/>
+              <w:lang w:eastAsia="en-GB"/>
+            </w:rPr>
+          </w:pPr>
+          <w:hyperlink w:anchor="_Toc417466861" w:history="1">
+            <w:r>
+              <w:rPr>
+                <w:rStyle w:val="Hyperlink"/>
+                <w:noProof/>
+              </w:rPr>
+              <w:t>Appendix</w:t>
+            </w:r>
+            <w:r>
+              <w:rPr>
+                <w:noProof/>
+                <w:webHidden/>
+              </w:rPr>
+              <w:tab/>
+            </w:r>
+            <w:r>
+              <w:rPr>
+                <w:noProof/>
+                <w:webHidden/>
+              </w:rPr>
+              <w:fldChar w:fldCharType="begin"/>
+            </w:r>
+            <w:r>
+              <w:rPr>
+                <w:noProof/>
+                <w:webHidden/>
+              </w:rPr>
+              <w:instrText xml:space="preserve"> PAGEREF _Toc417466861 \h </w:instrText>
+            </w:r>
+            <w:r>
+              <w:rPr>
+                <w:noProof/>
+                <w:webHidden/>
+              </w:rPr>
+            </w:r>
+            <w:r>
+              <w:rPr>
+                <w:noProof/>
+                <w:webHidden/>
+              </w:rPr>
+              <w:fldChar w:fldCharType="separate"/>
+            </w:r>
+            <w:r>
+              <w:rPr>
+                <w:noProof/>
+                <w:webHidden/>
+              </w:rPr>
+              <w:t>11</w:t>
             </w:r>
             <w:r>
               <w:rPr>
@@ -1245,13 +1834,13 @@
               <w:lang w:eastAsia="en-GB"/>
             </w:rPr>
           </w:pPr>
-          <w:hyperlink w:anchor="_Toc417392189" w:history="1">
+          <w:hyperlink w:anchor="_Toc417466862" w:history="1">
             <w:r>
               <w:rPr>
                 <w:rStyle w:val="Hyperlink"/>
                 <w:noProof/>
               </w:rPr>
-              <w:t>Player</w:t>
+              <w:t>Data Dictionary</w:t>
             </w:r>
             <w:r>
               <w:rPr>
@@ -1272,7 +1861,7 @@
                 <w:noProof/>
                 <w:webHidden/>
               </w:rPr>
-              <w:instrText xml:space="preserve"> PAGEREF _Toc417392189 \h </w:instrText>
+              <w:instrText xml:space="preserve"> PAGEREF _Toc417466862 \h </w:instrText>
             </w:r>
             <w:r>
               <w:rPr>
@@ -1316,13 +1905,13 @@
               <w:lang w:eastAsia="en-GB"/>
             </w:rPr>
           </w:pPr>
-          <w:hyperlink w:anchor="_Toc417392190" w:history="1">
+          <w:hyperlink w:anchor="_Toc417466863" w:history="1">
             <w:r>
               <w:rPr>
                 <w:rStyle w:val="Hyperlink"/>
                 <w:noProof/>
               </w:rPr>
-              <w:t>SQL Commands</w:t>
+              <w:t>Full Code</w:t>
             </w:r>
             <w:r>
               <w:rPr>
@@ -1343,504 +1932,7 @@
                 <w:noProof/>
                 <w:webHidden/>
               </w:rPr>
-              <w:instrText xml:space="preserve"> PAGEREF _Toc417392190 \h </w:instrText>
-            </w:r>
-            <w:r>
-              <w:rPr>
-                <w:noProof/>
-                <w:webHidden/>
-              </w:rPr>
-            </w:r>
-            <w:r>
-              <w:rPr>
-                <w:noProof/>
-                <w:webHidden/>
-              </w:rPr>
-              <w:fldChar w:fldCharType="separate"/>
-            </w:r>
-            <w:r>
-              <w:rPr>
-                <w:noProof/>
-                <w:webHidden/>
-              </w:rPr>
-              <w:t>11</w:t>
-            </w:r>
-            <w:r>
-              <w:rPr>
-                <w:noProof/>
-                <w:webHidden/>
-              </w:rPr>
-              <w:fldChar w:fldCharType="end"/>
-            </w:r>
-          </w:hyperlink>
-        </w:p>
-        <w:p>
-          <w:pPr>
-            <w:pStyle w:val="TOC2"/>
-            <w:tabs>
-              <w:tab w:val="right" w:leader="dot" w:pos="9016"/>
-            </w:tabs>
-            <w:rPr>
-              <w:noProof/>
-              <w:sz w:val="22"/>
-              <w:szCs w:val="22"/>
-              <w:lang w:eastAsia="en-GB"/>
-            </w:rPr>
-          </w:pPr>
-          <w:hyperlink w:anchor="_Toc417392191" w:history="1">
-            <w:r>
-              <w:rPr>
-                <w:rStyle w:val="Hyperlink"/>
-                <w:noProof/>
-              </w:rPr>
-              <w:t>Testing</w:t>
-            </w:r>
-            <w:r>
-              <w:rPr>
-                <w:noProof/>
-                <w:webHidden/>
-              </w:rPr>
-              <w:tab/>
-            </w:r>
-            <w:r>
-              <w:rPr>
-                <w:noProof/>
-                <w:webHidden/>
-              </w:rPr>
-              <w:fldChar w:fldCharType="begin"/>
-            </w:r>
-            <w:r>
-              <w:rPr>
-                <w:noProof/>
-                <w:webHidden/>
-              </w:rPr>
-              <w:instrText xml:space="preserve"> PAGEREF _Toc417392191 \h </w:instrText>
-            </w:r>
-            <w:r>
-              <w:rPr>
-                <w:noProof/>
-                <w:webHidden/>
-              </w:rPr>
-            </w:r>
-            <w:r>
-              <w:rPr>
-                <w:noProof/>
-                <w:webHidden/>
-              </w:rPr>
-              <w:fldChar w:fldCharType="separate"/>
-            </w:r>
-            <w:r>
-              <w:rPr>
-                <w:noProof/>
-                <w:webHidden/>
-              </w:rPr>
-              <w:t>11</w:t>
-            </w:r>
-            <w:r>
-              <w:rPr>
-                <w:noProof/>
-                <w:webHidden/>
-              </w:rPr>
-              <w:fldChar w:fldCharType="end"/>
-            </w:r>
-          </w:hyperlink>
-        </w:p>
-        <w:p>
-          <w:pPr>
-            <w:pStyle w:val="TOC3"/>
-            <w:tabs>
-              <w:tab w:val="right" w:leader="dot" w:pos="9016"/>
-            </w:tabs>
-            <w:rPr>
-              <w:noProof/>
-              <w:sz w:val="22"/>
-              <w:szCs w:val="22"/>
-              <w:lang w:eastAsia="en-GB"/>
-            </w:rPr>
-          </w:pPr>
-          <w:hyperlink w:anchor="_Toc417392192" w:history="1">
-            <w:r>
-              <w:rPr>
-                <w:rStyle w:val="Hyperlink"/>
-                <w:noProof/>
-              </w:rPr>
-              <w:t>Testing Methodology</w:t>
-            </w:r>
-            <w:r>
-              <w:rPr>
-                <w:noProof/>
-                <w:webHidden/>
-              </w:rPr>
-              <w:tab/>
-            </w:r>
-            <w:r>
-              <w:rPr>
-                <w:noProof/>
-                <w:webHidden/>
-              </w:rPr>
-              <w:fldChar w:fldCharType="begin"/>
-            </w:r>
-            <w:r>
-              <w:rPr>
-                <w:noProof/>
-                <w:webHidden/>
-              </w:rPr>
-              <w:instrText xml:space="preserve"> PAGEREF _Toc417392192 \h </w:instrText>
-            </w:r>
-            <w:r>
-              <w:rPr>
-                <w:noProof/>
-                <w:webHidden/>
-              </w:rPr>
-            </w:r>
-            <w:r>
-              <w:rPr>
-                <w:noProof/>
-                <w:webHidden/>
-              </w:rPr>
-              <w:fldChar w:fldCharType="separate"/>
-            </w:r>
-            <w:r>
-              <w:rPr>
-                <w:noProof/>
-                <w:webHidden/>
-              </w:rPr>
-              <w:t>11</w:t>
-            </w:r>
-            <w:r>
-              <w:rPr>
-                <w:noProof/>
-                <w:webHidden/>
-              </w:rPr>
-              <w:fldChar w:fldCharType="end"/>
-            </w:r>
-          </w:hyperlink>
-        </w:p>
-        <w:p>
-          <w:pPr>
-            <w:pStyle w:val="TOC3"/>
-            <w:tabs>
-              <w:tab w:val="right" w:leader="dot" w:pos="9016"/>
-            </w:tabs>
-            <w:rPr>
-              <w:noProof/>
-              <w:sz w:val="22"/>
-              <w:szCs w:val="22"/>
-              <w:lang w:eastAsia="en-GB"/>
-            </w:rPr>
-          </w:pPr>
-          <w:hyperlink w:anchor="_Toc417392193" w:history="1">
-            <w:r>
-              <w:rPr>
-                <w:rStyle w:val="Hyperlink"/>
-                <w:noProof/>
-              </w:rPr>
-              <w:t>Test Plan</w:t>
-            </w:r>
-            <w:r>
-              <w:rPr>
-                <w:noProof/>
-                <w:webHidden/>
-              </w:rPr>
-              <w:tab/>
-            </w:r>
-            <w:r>
-              <w:rPr>
-                <w:noProof/>
-                <w:webHidden/>
-              </w:rPr>
-              <w:fldChar w:fldCharType="begin"/>
-            </w:r>
-            <w:r>
-              <w:rPr>
-                <w:noProof/>
-                <w:webHidden/>
-              </w:rPr>
-              <w:instrText xml:space="preserve"> PAGEREF _Toc417392193 \h </w:instrText>
-            </w:r>
-            <w:r>
-              <w:rPr>
-                <w:noProof/>
-                <w:webHidden/>
-              </w:rPr>
-            </w:r>
-            <w:r>
-              <w:rPr>
-                <w:noProof/>
-                <w:webHidden/>
-              </w:rPr>
-              <w:fldChar w:fldCharType="separate"/>
-            </w:r>
-            <w:r>
-              <w:rPr>
-                <w:noProof/>
-                <w:webHidden/>
-              </w:rPr>
-              <w:t>11</w:t>
-            </w:r>
-            <w:r>
-              <w:rPr>
-                <w:noProof/>
-                <w:webHidden/>
-              </w:rPr>
-              <w:fldChar w:fldCharType="end"/>
-            </w:r>
-          </w:hyperlink>
-        </w:p>
-        <w:p>
-          <w:pPr>
-            <w:pStyle w:val="TOC3"/>
-            <w:tabs>
-              <w:tab w:val="right" w:leader="dot" w:pos="9016"/>
-            </w:tabs>
-            <w:rPr>
-              <w:noProof/>
-              <w:sz w:val="22"/>
-              <w:szCs w:val="22"/>
-              <w:lang w:eastAsia="en-GB"/>
-            </w:rPr>
-          </w:pPr>
-          <w:hyperlink w:anchor="_Toc417392194" w:history="1">
-            <w:r>
-              <w:rPr>
-                <w:rStyle w:val="Hyperlink"/>
-                <w:noProof/>
-              </w:rPr>
-              <w:t>Testing Cases</w:t>
-            </w:r>
-            <w:r>
-              <w:rPr>
-                <w:noProof/>
-                <w:webHidden/>
-              </w:rPr>
-              <w:tab/>
-            </w:r>
-            <w:r>
-              <w:rPr>
-                <w:noProof/>
-                <w:webHidden/>
-              </w:rPr>
-              <w:fldChar w:fldCharType="begin"/>
-            </w:r>
-            <w:r>
-              <w:rPr>
-                <w:noProof/>
-                <w:webHidden/>
-              </w:rPr>
-              <w:instrText xml:space="preserve"> PAGEREF _Toc417392194 \h </w:instrText>
-            </w:r>
-            <w:r>
-              <w:rPr>
-                <w:noProof/>
-                <w:webHidden/>
-              </w:rPr>
-            </w:r>
-            <w:r>
-              <w:rPr>
-                <w:noProof/>
-                <w:webHidden/>
-              </w:rPr>
-              <w:fldChar w:fldCharType="separate"/>
-            </w:r>
-            <w:r>
-              <w:rPr>
-                <w:noProof/>
-                <w:webHidden/>
-              </w:rPr>
-              <w:t>11</w:t>
-            </w:r>
-            <w:r>
-              <w:rPr>
-                <w:noProof/>
-                <w:webHidden/>
-              </w:rPr>
-              <w:fldChar w:fldCharType="end"/>
-            </w:r>
-          </w:hyperlink>
-        </w:p>
-        <w:p>
-          <w:pPr>
-            <w:pStyle w:val="TOC2"/>
-            <w:tabs>
-              <w:tab w:val="right" w:leader="dot" w:pos="9016"/>
-            </w:tabs>
-            <w:rPr>
-              <w:noProof/>
-              <w:sz w:val="22"/>
-              <w:szCs w:val="22"/>
-              <w:lang w:eastAsia="en-GB"/>
-            </w:rPr>
-          </w:pPr>
-          <w:hyperlink w:anchor="_Toc417392195" w:history="1">
-            <w:r>
-              <w:rPr>
-                <w:rStyle w:val="Hyperlink"/>
-                <w:noProof/>
-              </w:rPr>
-              <w:t>Appendix</w:t>
-            </w:r>
-            <w:r>
-              <w:rPr>
-                <w:noProof/>
-                <w:webHidden/>
-              </w:rPr>
-              <w:tab/>
-            </w:r>
-            <w:r>
-              <w:rPr>
-                <w:noProof/>
-                <w:webHidden/>
-              </w:rPr>
-              <w:fldChar w:fldCharType="begin"/>
-            </w:r>
-            <w:r>
-              <w:rPr>
-                <w:noProof/>
-                <w:webHidden/>
-              </w:rPr>
-              <w:instrText xml:space="preserve"> PAGEREF _Toc417392195 \h </w:instrText>
-            </w:r>
-            <w:r>
-              <w:rPr>
-                <w:noProof/>
-                <w:webHidden/>
-              </w:rPr>
-            </w:r>
-            <w:r>
-              <w:rPr>
-                <w:noProof/>
-                <w:webHidden/>
-              </w:rPr>
-              <w:fldChar w:fldCharType="separate"/>
-            </w:r>
-            <w:r>
-              <w:rPr>
-                <w:noProof/>
-                <w:webHidden/>
-              </w:rPr>
-              <w:t>11</w:t>
-            </w:r>
-            <w:r>
-              <w:rPr>
-                <w:noProof/>
-                <w:webHidden/>
-              </w:rPr>
-              <w:fldChar w:fldCharType="end"/>
-            </w:r>
-          </w:hyperlink>
-        </w:p>
-        <w:p>
-          <w:pPr>
-            <w:pStyle w:val="TOC3"/>
-            <w:tabs>
-              <w:tab w:val="right" w:leader="dot" w:pos="9016"/>
-            </w:tabs>
-            <w:rPr>
-              <w:noProof/>
-              <w:sz w:val="22"/>
-              <w:szCs w:val="22"/>
-              <w:lang w:eastAsia="en-GB"/>
-            </w:rPr>
-          </w:pPr>
-          <w:hyperlink w:anchor="_Toc417392196" w:history="1">
-            <w:r>
-              <w:rPr>
-                <w:rStyle w:val="Hyperlink"/>
-                <w:noProof/>
-              </w:rPr>
-              <w:t>Data Dictionary</w:t>
-            </w:r>
-            <w:r>
-              <w:rPr>
-                <w:noProof/>
-                <w:webHidden/>
-              </w:rPr>
-              <w:tab/>
-            </w:r>
-            <w:r>
-              <w:rPr>
-                <w:noProof/>
-                <w:webHidden/>
-              </w:rPr>
-              <w:fldChar w:fldCharType="begin"/>
-            </w:r>
-            <w:r>
-              <w:rPr>
-                <w:noProof/>
-                <w:webHidden/>
-              </w:rPr>
-              <w:instrText xml:space="preserve"> PAGEREF _Toc417392196 \h </w:instrText>
-            </w:r>
-            <w:r>
-              <w:rPr>
-                <w:noProof/>
-                <w:webHidden/>
-              </w:rPr>
-            </w:r>
-            <w:r>
-              <w:rPr>
-                <w:noProof/>
-                <w:webHidden/>
-              </w:rPr>
-              <w:fldChar w:fldCharType="separate"/>
-            </w:r>
-            <w:r>
-              <w:rPr>
-                <w:noProof/>
-                <w:webHidden/>
-              </w:rPr>
-              <w:t>11</w:t>
-            </w:r>
-            <w:r>
-              <w:rPr>
-                <w:noProof/>
-                <w:webHidden/>
-              </w:rPr>
-              <w:fldChar w:fldCharType="end"/>
-            </w:r>
-          </w:hyperlink>
-        </w:p>
-        <w:p>
-          <w:pPr>
-            <w:pStyle w:val="TOC3"/>
-            <w:tabs>
-              <w:tab w:val="right" w:leader="dot" w:pos="9016"/>
-            </w:tabs>
-            <w:rPr>
-              <w:noProof/>
-              <w:sz w:val="22"/>
-              <w:szCs w:val="22"/>
-              <w:lang w:eastAsia="en-GB"/>
-            </w:rPr>
-          </w:pPr>
-          <w:hyperlink w:anchor="_Toc417392197" w:history="1">
-            <w:r>
-              <w:rPr>
-                <w:rStyle w:val="Hyperlink"/>
-                <w:noProof/>
-              </w:rPr>
-              <w:t>Full Code</w:t>
-            </w:r>
-            <w:r>
-              <w:rPr>
-                <w:noProof/>
-                <w:webHidden/>
-              </w:rPr>
-              <w:tab/>
-            </w:r>
-            <w:r>
-              <w:rPr>
-                <w:noProof/>
-                <w:webHidden/>
-              </w:rPr>
-              <w:fldChar w:fldCharType="begin"/>
-            </w:r>
-            <w:r>
-              <w:rPr>
-                <w:noProof/>
-                <w:webHidden/>
-              </w:rPr>
-              <w:instrText xml:space="preserve"> PAGEREF _Toc417392197 \h </w:instrText>
+              <w:instrText xml:space="preserve"> PAGEREF _Toc417466863 \h </w:instrText>
             </w:r>
             <w:r>
               <w:rPr>
@@ -1899,12 +1991,12 @@
       <w:pPr>
         <w:pStyle w:val="Heading2"/>
       </w:pPr>
-      <w:bookmarkStart w:id="0" w:name="_Toc417392174"/>
+      <w:bookmarkStart w:id="1" w:name="_Toc417466840"/>
       <w:r>
         <w:lastRenderedPageBreak/>
         <w:t>Brief</w:t>
       </w:r>
-      <w:bookmarkEnd w:id="0"/>
+      <w:bookmarkEnd w:id="1"/>
     </w:p>
     <w:p>
       <w:r>
@@ -1970,11 +2062,11 @@
       <w:pPr>
         <w:pStyle w:val="Heading2"/>
       </w:pPr>
-      <w:bookmarkStart w:id="1" w:name="_Toc417392175"/>
+      <w:bookmarkStart w:id="2" w:name="_Toc417466841"/>
       <w:r>
         <w:t>System Requirements</w:t>
       </w:r>
-      <w:bookmarkEnd w:id="1"/>
+      <w:bookmarkEnd w:id="2"/>
     </w:p>
     <w:p>
       <w:r>
@@ -1990,11 +2082,11 @@
       <w:pPr>
         <w:pStyle w:val="Heading3"/>
       </w:pPr>
-      <w:bookmarkStart w:id="2" w:name="_Toc417392176"/>
+      <w:bookmarkStart w:id="3" w:name="_Toc417466842"/>
       <w:r>
         <w:t>Hardware Requirements</w:t>
       </w:r>
-      <w:bookmarkEnd w:id="2"/>
+      <w:bookmarkEnd w:id="3"/>
     </w:p>
     <w:tbl>
       <w:tblPr>
@@ -2371,14 +2463,14 @@
           <w:rStyle w:val="Heading3Char"/>
         </w:rPr>
       </w:pPr>
-      <w:bookmarkStart w:id="3" w:name="_Toc417392177"/>
+      <w:bookmarkStart w:id="4" w:name="_Toc417466843"/>
       <w:r>
         <w:rPr>
           <w:rStyle w:val="Heading3Char"/>
         </w:rPr>
         <w:t>Software Requirements</w:t>
       </w:r>
-      <w:bookmarkEnd w:id="3"/>
+      <w:bookmarkEnd w:id="4"/>
     </w:p>
     <w:p>
       <w:r>
@@ -2414,23 +2506,24 @@
       <w:pPr>
         <w:pStyle w:val="Heading3"/>
       </w:pPr>
-      <w:bookmarkStart w:id="4" w:name="_Toc417392178"/>
+      <w:bookmarkStart w:id="5" w:name="_Toc417466844"/>
       <w:r>
         <w:lastRenderedPageBreak/>
         <w:t>Functionality</w:t>
       </w:r>
-      <w:bookmarkEnd w:id="4"/>
+      <w:bookmarkEnd w:id="5"/>
     </w:p>
     <w:tbl>
       <w:tblPr>
         <w:tblStyle w:val="GridTable2-Accent21"/>
         <w:tblW w:w="0" w:type="auto"/>
+        <w:tblInd w:w="-601" w:type="dxa"/>
         <w:tblLook w:val="04A0" w:firstRow="1" w:lastRow="0" w:firstColumn="1" w:lastColumn="0" w:noHBand="0" w:noVBand="1"/>
       </w:tblPr>
       <w:tblGrid>
-        <w:gridCol w:w="2410"/>
-        <w:gridCol w:w="3893"/>
-        <w:gridCol w:w="2723"/>
+        <w:gridCol w:w="1035"/>
+        <w:gridCol w:w="7002"/>
+        <w:gridCol w:w="1590"/>
       </w:tblGrid>
       <w:tr>
         <w:trPr>
@@ -2439,7 +2532,7 @@
         <w:tc>
           <w:tcPr>
             <w:cnfStyle w:val="001000000000" w:firstRow="0" w:lastRow="0" w:firstColumn="1" w:lastColumn="0" w:oddVBand="0" w:evenVBand="0" w:oddHBand="0" w:evenHBand="0" w:firstRowFirstColumn="0" w:firstRowLastColumn="0" w:lastRowFirstColumn="0" w:lastRowLastColumn="0"/>
-            <w:tcW w:w="9026" w:type="dxa"/>
+            <w:tcW w:w="9627" w:type="dxa"/>
             <w:gridSpan w:val="3"/>
           </w:tcPr>
           <w:p>
@@ -2465,7 +2558,7 @@
         <w:tc>
           <w:tcPr>
             <w:cnfStyle w:val="001000000000" w:firstRow="0" w:lastRow="0" w:firstColumn="1" w:lastColumn="0" w:oddVBand="0" w:evenVBand="0" w:oddHBand="0" w:evenHBand="0" w:firstRowFirstColumn="0" w:firstRowLastColumn="0" w:lastRowFirstColumn="0" w:lastRowLastColumn="0"/>
-            <w:tcW w:w="2410" w:type="dxa"/>
+            <w:tcW w:w="1035" w:type="dxa"/>
           </w:tcPr>
           <w:p>
             <w:pPr>
@@ -2481,7 +2574,7 @@
         </w:tc>
         <w:tc>
           <w:tcPr>
-            <w:tcW w:w="3893" w:type="dxa"/>
+            <w:tcW w:w="7002" w:type="dxa"/>
           </w:tcPr>
           <w:p>
             <w:pPr>
@@ -2504,7 +2597,7 @@
         </w:tc>
         <w:tc>
           <w:tcPr>
-            <w:tcW w:w="2723" w:type="dxa"/>
+            <w:tcW w:w="1590" w:type="dxa"/>
           </w:tcPr>
           <w:p>
             <w:pPr>
@@ -2530,7 +2623,7 @@
         <w:tc>
           <w:tcPr>
             <w:cnfStyle w:val="001000000000" w:firstRow="0" w:lastRow="0" w:firstColumn="1" w:lastColumn="0" w:oddVBand="0" w:evenVBand="0" w:oddHBand="0" w:evenHBand="0" w:firstRowFirstColumn="0" w:firstRowLastColumn="0" w:lastRowFirstColumn="0" w:lastRowLastColumn="0"/>
-            <w:tcW w:w="2410" w:type="dxa"/>
+            <w:tcW w:w="1035" w:type="dxa"/>
           </w:tcPr>
           <w:p>
             <w:pPr>
@@ -2546,7 +2639,7 @@
         </w:tc>
         <w:tc>
           <w:tcPr>
-            <w:tcW w:w="3893" w:type="dxa"/>
+            <w:tcW w:w="7002" w:type="dxa"/>
           </w:tcPr>
           <w:p>
             <w:pPr>
@@ -2562,13 +2655,14 @@
         </w:tc>
         <w:tc>
           <w:tcPr>
-            <w:tcW w:w="2723" w:type="dxa"/>
+            <w:tcW w:w="1590" w:type="dxa"/>
           </w:tcPr>
           <w:p>
             <w:pPr>
               <w:tabs>
                 <w:tab w:val="left" w:pos="1650"/>
               </w:tabs>
+              <w:jc w:val="center"/>
               <w:cnfStyle w:val="000000000000" w:firstRow="0" w:lastRow="0" w:firstColumn="0" w:lastColumn="0" w:oddVBand="0" w:evenVBand="0" w:oddHBand="0" w:evenHBand="0" w:firstRowFirstColumn="0" w:firstRowLastColumn="0" w:lastRowFirstColumn="0" w:lastRowLastColumn="0"/>
               <w:rPr>
                 <w:b/>
@@ -2590,7 +2684,7 @@
         <w:tc>
           <w:tcPr>
             <w:cnfStyle w:val="001000000000" w:firstRow="0" w:lastRow="0" w:firstColumn="1" w:lastColumn="0" w:oddVBand="0" w:evenVBand="0" w:oddHBand="0" w:evenHBand="0" w:firstRowFirstColumn="0" w:firstRowLastColumn="0" w:lastRowFirstColumn="0" w:lastRowLastColumn="0"/>
-            <w:tcW w:w="2410" w:type="dxa"/>
+            <w:tcW w:w="1035" w:type="dxa"/>
           </w:tcPr>
           <w:p>
             <w:pPr>
@@ -2604,7 +2698,7 @@
         </w:tc>
         <w:tc>
           <w:tcPr>
-            <w:tcW w:w="3893" w:type="dxa"/>
+            <w:tcW w:w="7002" w:type="dxa"/>
           </w:tcPr>
           <w:p>
             <w:pPr>
@@ -2618,13 +2712,14 @@
         </w:tc>
         <w:tc>
           <w:tcPr>
-            <w:tcW w:w="2723" w:type="dxa"/>
+            <w:tcW w:w="1590" w:type="dxa"/>
           </w:tcPr>
           <w:p>
             <w:pPr>
               <w:tabs>
                 <w:tab w:val="left" w:pos="1650"/>
               </w:tabs>
+              <w:jc w:val="center"/>
               <w:cnfStyle w:val="000000100000" w:firstRow="0" w:lastRow="0" w:firstColumn="0" w:lastColumn="0" w:oddVBand="0" w:evenVBand="0" w:oddHBand="1" w:evenHBand="0" w:firstRowFirstColumn="0" w:firstRowLastColumn="0" w:lastRowFirstColumn="0" w:lastRowLastColumn="0"/>
               <w:rPr>
                 <w:b/>
@@ -2643,7 +2738,7 @@
         <w:tc>
           <w:tcPr>
             <w:cnfStyle w:val="001000000000" w:firstRow="0" w:lastRow="0" w:firstColumn="1" w:lastColumn="0" w:oddVBand="0" w:evenVBand="0" w:oddHBand="0" w:evenHBand="0" w:firstRowFirstColumn="0" w:firstRowLastColumn="0" w:lastRowFirstColumn="0" w:lastRowLastColumn="0"/>
-            <w:tcW w:w="2410" w:type="dxa"/>
+            <w:tcW w:w="1035" w:type="dxa"/>
           </w:tcPr>
           <w:p>
             <w:pPr>
@@ -2657,7 +2752,7 @@
         </w:tc>
         <w:tc>
           <w:tcPr>
-            <w:tcW w:w="3893" w:type="dxa"/>
+            <w:tcW w:w="7002" w:type="dxa"/>
           </w:tcPr>
           <w:p>
             <w:pPr>
@@ -2671,13 +2766,14 @@
         </w:tc>
         <w:tc>
           <w:tcPr>
-            <w:tcW w:w="2723" w:type="dxa"/>
+            <w:tcW w:w="1590" w:type="dxa"/>
           </w:tcPr>
           <w:p>
             <w:pPr>
               <w:tabs>
                 <w:tab w:val="left" w:pos="1650"/>
               </w:tabs>
+              <w:jc w:val="center"/>
               <w:cnfStyle w:val="000000000000" w:firstRow="0" w:lastRow="0" w:firstColumn="0" w:lastColumn="0" w:oddVBand="0" w:evenVBand="0" w:oddHBand="0" w:evenHBand="0" w:firstRowFirstColumn="0" w:firstRowLastColumn="0" w:lastRowFirstColumn="0" w:lastRowLastColumn="0"/>
               <w:rPr>
                 <w:b/>
@@ -2699,7 +2795,7 @@
         <w:tc>
           <w:tcPr>
             <w:cnfStyle w:val="001000000000" w:firstRow="0" w:lastRow="0" w:firstColumn="1" w:lastColumn="0" w:oddVBand="0" w:evenVBand="0" w:oddHBand="0" w:evenHBand="0" w:firstRowFirstColumn="0" w:firstRowLastColumn="0" w:lastRowFirstColumn="0" w:lastRowLastColumn="0"/>
-            <w:tcW w:w="2410" w:type="dxa"/>
+            <w:tcW w:w="1035" w:type="dxa"/>
           </w:tcPr>
           <w:p>
             <w:pPr>
@@ -2719,7 +2815,7 @@
         </w:tc>
         <w:tc>
           <w:tcPr>
-            <w:tcW w:w="3893" w:type="dxa"/>
+            <w:tcW w:w="7002" w:type="dxa"/>
           </w:tcPr>
           <w:p>
             <w:pPr>
@@ -2739,13 +2835,14 @@
         </w:tc>
         <w:tc>
           <w:tcPr>
-            <w:tcW w:w="2723" w:type="dxa"/>
+            <w:tcW w:w="1590" w:type="dxa"/>
           </w:tcPr>
           <w:p>
             <w:pPr>
               <w:tabs>
                 <w:tab w:val="left" w:pos="1650"/>
               </w:tabs>
+              <w:jc w:val="center"/>
               <w:cnfStyle w:val="000000100000" w:firstRow="0" w:lastRow="0" w:firstColumn="0" w:lastColumn="0" w:oddVBand="0" w:evenVBand="0" w:oddHBand="1" w:evenHBand="0" w:firstRowFirstColumn="0" w:firstRowLastColumn="0" w:lastRowFirstColumn="0" w:lastRowLastColumn="0"/>
               <w:rPr>
                 <w:b/>
@@ -2764,7 +2861,7 @@
         <w:tc>
           <w:tcPr>
             <w:cnfStyle w:val="001000000000" w:firstRow="0" w:lastRow="0" w:firstColumn="1" w:lastColumn="0" w:oddVBand="0" w:evenVBand="0" w:oddHBand="0" w:evenHBand="0" w:firstRowFirstColumn="0" w:firstRowLastColumn="0" w:lastRowFirstColumn="0" w:lastRowLastColumn="0"/>
-            <w:tcW w:w="2410" w:type="dxa"/>
+            <w:tcW w:w="1035" w:type="dxa"/>
           </w:tcPr>
           <w:p>
             <w:pPr>
@@ -2784,7 +2881,7 @@
         </w:tc>
         <w:tc>
           <w:tcPr>
-            <w:tcW w:w="3893" w:type="dxa"/>
+            <w:tcW w:w="7002" w:type="dxa"/>
           </w:tcPr>
           <w:p>
             <w:pPr>
@@ -2804,13 +2901,14 @@
         </w:tc>
         <w:tc>
           <w:tcPr>
-            <w:tcW w:w="2723" w:type="dxa"/>
+            <w:tcW w:w="1590" w:type="dxa"/>
           </w:tcPr>
           <w:p>
             <w:pPr>
               <w:tabs>
                 <w:tab w:val="left" w:pos="1650"/>
               </w:tabs>
+              <w:jc w:val="center"/>
               <w:cnfStyle w:val="000000000000" w:firstRow="0" w:lastRow="0" w:firstColumn="0" w:lastColumn="0" w:oddVBand="0" w:evenVBand="0" w:oddHBand="0" w:evenHBand="0" w:firstRowFirstColumn="0" w:firstRowLastColumn="0" w:lastRowFirstColumn="0" w:lastRowLastColumn="0"/>
               <w:rPr>
                 <w:b/>
@@ -2832,7 +2930,7 @@
         <w:tc>
           <w:tcPr>
             <w:cnfStyle w:val="001000000000" w:firstRow="0" w:lastRow="0" w:firstColumn="1" w:lastColumn="0" w:oddVBand="0" w:evenVBand="0" w:oddHBand="0" w:evenHBand="0" w:firstRowFirstColumn="0" w:firstRowLastColumn="0" w:lastRowFirstColumn="0" w:lastRowLastColumn="0"/>
-            <w:tcW w:w="2410" w:type="dxa"/>
+            <w:tcW w:w="1035" w:type="dxa"/>
           </w:tcPr>
           <w:p>
             <w:pPr>
@@ -2852,7 +2950,7 @@
         </w:tc>
         <w:tc>
           <w:tcPr>
-            <w:tcW w:w="3893" w:type="dxa"/>
+            <w:tcW w:w="7002" w:type="dxa"/>
           </w:tcPr>
           <w:p>
             <w:pPr>
@@ -2872,13 +2970,14 @@
         </w:tc>
         <w:tc>
           <w:tcPr>
-            <w:tcW w:w="2723" w:type="dxa"/>
+            <w:tcW w:w="1590" w:type="dxa"/>
           </w:tcPr>
           <w:p>
             <w:pPr>
               <w:tabs>
                 <w:tab w:val="left" w:pos="1650"/>
               </w:tabs>
+              <w:jc w:val="center"/>
               <w:cnfStyle w:val="000000100000" w:firstRow="0" w:lastRow="0" w:firstColumn="0" w:lastColumn="0" w:oddVBand="0" w:evenVBand="0" w:oddHBand="1" w:evenHBand="0" w:firstRowFirstColumn="0" w:firstRowLastColumn="0" w:lastRowFirstColumn="0" w:lastRowLastColumn="0"/>
               <w:rPr>
                 <w:b/>
@@ -2897,7 +2996,7 @@
         <w:tc>
           <w:tcPr>
             <w:cnfStyle w:val="001000000000" w:firstRow="0" w:lastRow="0" w:firstColumn="1" w:lastColumn="0" w:oddVBand="0" w:evenVBand="0" w:oddHBand="0" w:evenHBand="0" w:firstRowFirstColumn="0" w:firstRowLastColumn="0" w:lastRowFirstColumn="0" w:lastRowLastColumn="0"/>
-            <w:tcW w:w="2410" w:type="dxa"/>
+            <w:tcW w:w="1035" w:type="dxa"/>
           </w:tcPr>
           <w:p>
             <w:pPr>
@@ -2917,7 +3016,7 @@
         </w:tc>
         <w:tc>
           <w:tcPr>
-            <w:tcW w:w="3893" w:type="dxa"/>
+            <w:tcW w:w="7002" w:type="dxa"/>
           </w:tcPr>
           <w:p>
             <w:pPr>
@@ -2937,13 +3036,14 @@
         </w:tc>
         <w:tc>
           <w:tcPr>
-            <w:tcW w:w="2723" w:type="dxa"/>
+            <w:tcW w:w="1590" w:type="dxa"/>
           </w:tcPr>
           <w:p>
             <w:pPr>
               <w:tabs>
                 <w:tab w:val="left" w:pos="1650"/>
               </w:tabs>
+              <w:jc w:val="center"/>
               <w:cnfStyle w:val="000000000000" w:firstRow="0" w:lastRow="0" w:firstColumn="0" w:lastColumn="0" w:oddVBand="0" w:evenVBand="0" w:oddHBand="0" w:evenHBand="0" w:firstRowFirstColumn="0" w:firstRowLastColumn="0" w:lastRowFirstColumn="0" w:lastRowLastColumn="0"/>
             </w:pPr>
           </w:p>
@@ -2956,7 +3056,7 @@
         <w:tc>
           <w:tcPr>
             <w:cnfStyle w:val="001000000000" w:firstRow="0" w:lastRow="0" w:firstColumn="1" w:lastColumn="0" w:oddVBand="0" w:evenVBand="0" w:oddHBand="0" w:evenHBand="0" w:firstRowFirstColumn="0" w:firstRowLastColumn="0" w:lastRowFirstColumn="0" w:lastRowLastColumn="0"/>
-            <w:tcW w:w="2410" w:type="dxa"/>
+            <w:tcW w:w="1035" w:type="dxa"/>
           </w:tcPr>
           <w:p>
             <w:pPr>
@@ -2976,7 +3076,7 @@
         </w:tc>
         <w:tc>
           <w:tcPr>
-            <w:tcW w:w="3893" w:type="dxa"/>
+            <w:tcW w:w="7002" w:type="dxa"/>
           </w:tcPr>
           <w:p>
             <w:pPr>
@@ -2996,23 +3096,24 @@
         </w:tc>
         <w:tc>
           <w:tcPr>
-            <w:tcW w:w="2723" w:type="dxa"/>
+            <w:tcW w:w="1590" w:type="dxa"/>
           </w:tcPr>
           <w:p>
             <w:pPr>
               <w:tabs>
                 <w:tab w:val="left" w:pos="1650"/>
               </w:tabs>
-              <w:cnfStyle w:val="000000100000" w:firstRow="0" w:lastRow="0" w:firstColumn="0" w:lastColumn="0" w:oddVBand="0" w:evenVBand="0" w:oddHBand="1" w:evenHBand="0" w:firstRowFirstColumn="0" w:firstRowLastColumn="0" w:lastRowFirstColumn="0" w:lastRowLastColumn="0"/>
-            </w:pPr>
-          </w:p>
-        </w:tc>
-      </w:tr>
-      <w:tr>
-        <w:tc>
-          <w:tcPr>
-            <w:cnfStyle w:val="001000000000" w:firstRow="0" w:lastRow="0" w:firstColumn="1" w:lastColumn="0" w:oddVBand="0" w:evenVBand="0" w:oddHBand="0" w:evenHBand="0" w:firstRowFirstColumn="0" w:firstRowLastColumn="0" w:lastRowFirstColumn="0" w:lastRowLastColumn="0"/>
-            <w:tcW w:w="2410" w:type="dxa"/>
+              <w:jc w:val="center"/>
+              <w:cnfStyle w:val="000000100000" w:firstRow="0" w:lastRow="0" w:firstColumn="0" w:lastColumn="0" w:oddVBand="0" w:evenVBand="0" w:oddHBand="1" w:evenHBand="0" w:firstRowFirstColumn="0" w:firstRowLastColumn="0" w:lastRowFirstColumn="0" w:lastRowLastColumn="0"/>
+            </w:pPr>
+          </w:p>
+        </w:tc>
+      </w:tr>
+      <w:tr>
+        <w:tc>
+          <w:tcPr>
+            <w:cnfStyle w:val="001000000000" w:firstRow="0" w:lastRow="0" w:firstColumn="1" w:lastColumn="0" w:oddVBand="0" w:evenVBand="0" w:oddHBand="0" w:evenHBand="0" w:firstRowFirstColumn="0" w:firstRowLastColumn="0" w:lastRowFirstColumn="0" w:lastRowLastColumn="0"/>
+            <w:tcW w:w="1035" w:type="dxa"/>
           </w:tcPr>
           <w:p>
             <w:pPr>
@@ -3032,7 +3133,7 @@
         </w:tc>
         <w:tc>
           <w:tcPr>
-            <w:tcW w:w="3893" w:type="dxa"/>
+            <w:tcW w:w="7002" w:type="dxa"/>
           </w:tcPr>
           <w:p>
             <w:pPr>
@@ -3065,13 +3166,14 @@
         </w:tc>
         <w:tc>
           <w:tcPr>
-            <w:tcW w:w="2723" w:type="dxa"/>
+            <w:tcW w:w="1590" w:type="dxa"/>
           </w:tcPr>
           <w:p>
             <w:pPr>
               <w:tabs>
                 <w:tab w:val="left" w:pos="1650"/>
               </w:tabs>
+              <w:jc w:val="center"/>
               <w:cnfStyle w:val="000000000000" w:firstRow="0" w:lastRow="0" w:firstColumn="0" w:lastColumn="0" w:oddVBand="0" w:evenVBand="0" w:oddHBand="0" w:evenHBand="0" w:firstRowFirstColumn="0" w:firstRowLastColumn="0" w:lastRowFirstColumn="0" w:lastRowLastColumn="0"/>
             </w:pPr>
           </w:p>
@@ -3084,7 +3186,7 @@
         <w:tc>
           <w:tcPr>
             <w:cnfStyle w:val="001000000000" w:firstRow="0" w:lastRow="0" w:firstColumn="1" w:lastColumn="0" w:oddVBand="0" w:evenVBand="0" w:oddHBand="0" w:evenHBand="0" w:firstRowFirstColumn="0" w:firstRowLastColumn="0" w:lastRowFirstColumn="0" w:lastRowLastColumn="0"/>
-            <w:tcW w:w="2410" w:type="dxa"/>
+            <w:tcW w:w="1035" w:type="dxa"/>
           </w:tcPr>
           <w:p>
             <w:pPr>
@@ -3104,7 +3206,7 @@
         </w:tc>
         <w:tc>
           <w:tcPr>
-            <w:tcW w:w="3893" w:type="dxa"/>
+            <w:tcW w:w="7002" w:type="dxa"/>
           </w:tcPr>
           <w:p>
             <w:pPr>
@@ -3124,23 +3226,24 @@
         </w:tc>
         <w:tc>
           <w:tcPr>
-            <w:tcW w:w="2723" w:type="dxa"/>
+            <w:tcW w:w="1590" w:type="dxa"/>
           </w:tcPr>
           <w:p>
             <w:pPr>
               <w:tabs>
                 <w:tab w:val="left" w:pos="1650"/>
               </w:tabs>
-              <w:cnfStyle w:val="000000100000" w:firstRow="0" w:lastRow="0" w:firstColumn="0" w:lastColumn="0" w:oddVBand="0" w:evenVBand="0" w:oddHBand="1" w:evenHBand="0" w:firstRowFirstColumn="0" w:firstRowLastColumn="0" w:lastRowFirstColumn="0" w:lastRowLastColumn="0"/>
-            </w:pPr>
-          </w:p>
-        </w:tc>
-      </w:tr>
-      <w:tr>
-        <w:tc>
-          <w:tcPr>
-            <w:cnfStyle w:val="001000000000" w:firstRow="0" w:lastRow="0" w:firstColumn="1" w:lastColumn="0" w:oddVBand="0" w:evenVBand="0" w:oddHBand="0" w:evenHBand="0" w:firstRowFirstColumn="0" w:firstRowLastColumn="0" w:lastRowFirstColumn="0" w:lastRowLastColumn="0"/>
-            <w:tcW w:w="2410" w:type="dxa"/>
+              <w:jc w:val="center"/>
+              <w:cnfStyle w:val="000000100000" w:firstRow="0" w:lastRow="0" w:firstColumn="0" w:lastColumn="0" w:oddVBand="0" w:evenVBand="0" w:oddHBand="1" w:evenHBand="0" w:firstRowFirstColumn="0" w:firstRowLastColumn="0" w:lastRowFirstColumn="0" w:lastRowLastColumn="0"/>
+            </w:pPr>
+          </w:p>
+        </w:tc>
+      </w:tr>
+      <w:tr>
+        <w:tc>
+          <w:tcPr>
+            <w:cnfStyle w:val="001000000000" w:firstRow="0" w:lastRow="0" w:firstColumn="1" w:lastColumn="0" w:oddVBand="0" w:evenVBand="0" w:oddHBand="0" w:evenHBand="0" w:firstRowFirstColumn="0" w:firstRowLastColumn="0" w:lastRowFirstColumn="0" w:lastRowLastColumn="0"/>
+            <w:tcW w:w="1035" w:type="dxa"/>
           </w:tcPr>
           <w:p>
             <w:pPr>
@@ -3160,7 +3263,7 @@
         </w:tc>
         <w:tc>
           <w:tcPr>
-            <w:tcW w:w="3893" w:type="dxa"/>
+            <w:tcW w:w="7002" w:type="dxa"/>
           </w:tcPr>
           <w:p>
             <w:pPr>
@@ -3180,13 +3283,14 @@
         </w:tc>
         <w:tc>
           <w:tcPr>
-            <w:tcW w:w="2723" w:type="dxa"/>
+            <w:tcW w:w="1590" w:type="dxa"/>
           </w:tcPr>
           <w:p>
             <w:pPr>
               <w:tabs>
                 <w:tab w:val="left" w:pos="1650"/>
               </w:tabs>
+              <w:jc w:val="center"/>
               <w:cnfStyle w:val="000000000000" w:firstRow="0" w:lastRow="0" w:firstColumn="0" w:lastColumn="0" w:oddVBand="0" w:evenVBand="0" w:oddHBand="0" w:evenHBand="0" w:firstRowFirstColumn="0" w:firstRowLastColumn="0" w:lastRowFirstColumn="0" w:lastRowLastColumn="0"/>
               <w:rPr>
                 <w:b/>
@@ -3208,7 +3312,7 @@
         <w:tc>
           <w:tcPr>
             <w:cnfStyle w:val="001000000000" w:firstRow="0" w:lastRow="0" w:firstColumn="1" w:lastColumn="0" w:oddVBand="0" w:evenVBand="0" w:oddHBand="0" w:evenHBand="0" w:firstRowFirstColumn="0" w:firstRowLastColumn="0" w:lastRowFirstColumn="0" w:lastRowLastColumn="0"/>
-            <w:tcW w:w="2410" w:type="dxa"/>
+            <w:tcW w:w="1035" w:type="dxa"/>
           </w:tcPr>
           <w:p>
             <w:pPr>
@@ -3224,7 +3328,7 @@
         </w:tc>
         <w:tc>
           <w:tcPr>
-            <w:tcW w:w="3893" w:type="dxa"/>
+            <w:tcW w:w="7002" w:type="dxa"/>
           </w:tcPr>
           <w:p>
             <w:pPr>
@@ -3240,23 +3344,24 @@
         </w:tc>
         <w:tc>
           <w:tcPr>
-            <w:tcW w:w="2723" w:type="dxa"/>
+            <w:tcW w:w="1590" w:type="dxa"/>
           </w:tcPr>
           <w:p>
             <w:pPr>
               <w:tabs>
                 <w:tab w:val="left" w:pos="1650"/>
               </w:tabs>
-              <w:cnfStyle w:val="000000100000" w:firstRow="0" w:lastRow="0" w:firstColumn="0" w:lastColumn="0" w:oddVBand="0" w:evenVBand="0" w:oddHBand="1" w:evenHBand="0" w:firstRowFirstColumn="0" w:firstRowLastColumn="0" w:lastRowFirstColumn="0" w:lastRowLastColumn="0"/>
-            </w:pPr>
-          </w:p>
-        </w:tc>
-      </w:tr>
-      <w:tr>
-        <w:tc>
-          <w:tcPr>
-            <w:cnfStyle w:val="001000000000" w:firstRow="0" w:lastRow="0" w:firstColumn="1" w:lastColumn="0" w:oddVBand="0" w:evenVBand="0" w:oddHBand="0" w:evenHBand="0" w:firstRowFirstColumn="0" w:firstRowLastColumn="0" w:lastRowFirstColumn="0" w:lastRowLastColumn="0"/>
-            <w:tcW w:w="2410" w:type="dxa"/>
+              <w:jc w:val="center"/>
+              <w:cnfStyle w:val="000000100000" w:firstRow="0" w:lastRow="0" w:firstColumn="0" w:lastColumn="0" w:oddVBand="0" w:evenVBand="0" w:oddHBand="1" w:evenHBand="0" w:firstRowFirstColumn="0" w:firstRowLastColumn="0" w:lastRowFirstColumn="0" w:lastRowLastColumn="0"/>
+            </w:pPr>
+          </w:p>
+        </w:tc>
+      </w:tr>
+      <w:tr>
+        <w:tc>
+          <w:tcPr>
+            <w:cnfStyle w:val="001000000000" w:firstRow="0" w:lastRow="0" w:firstColumn="1" w:lastColumn="0" w:oddVBand="0" w:evenVBand="0" w:oddHBand="0" w:evenHBand="0" w:firstRowFirstColumn="0" w:firstRowLastColumn="0" w:lastRowFirstColumn="0" w:lastRowLastColumn="0"/>
+            <w:tcW w:w="1035" w:type="dxa"/>
           </w:tcPr>
           <w:p>
             <w:pPr>
@@ -3276,7 +3381,7 @@
         </w:tc>
         <w:tc>
           <w:tcPr>
-            <w:tcW w:w="3893" w:type="dxa"/>
+            <w:tcW w:w="7002" w:type="dxa"/>
           </w:tcPr>
           <w:p>
             <w:pPr>
@@ -3296,68 +3401,20 @@
         </w:tc>
         <w:tc>
           <w:tcPr>
-            <w:tcW w:w="2723" w:type="dxa"/>
+            <w:tcW w:w="1590" w:type="dxa"/>
           </w:tcPr>
           <w:p>
             <w:pPr>
               <w:tabs>
                 <w:tab w:val="left" w:pos="1650"/>
               </w:tabs>
+              <w:jc w:val="center"/>
               <w:cnfStyle w:val="000000000000" w:firstRow="0" w:lastRow="0" w:firstColumn="0" w:lastColumn="0" w:oddVBand="0" w:evenVBand="0" w:oddHBand="0" w:evenHBand="0" w:firstRowFirstColumn="0" w:firstRowLastColumn="0" w:lastRowFirstColumn="0" w:lastRowLastColumn="0"/>
             </w:pPr>
           </w:p>
         </w:tc>
       </w:tr>
     </w:tbl>
-    <w:p>
-      <w:pPr>
-        <w:tabs>
-          <w:tab w:val="left" w:pos="1650"/>
-        </w:tabs>
-      </w:pPr>
-    </w:p>
-    <w:p>
-      <w:pPr>
-        <w:tabs>
-          <w:tab w:val="left" w:pos="1650"/>
-        </w:tabs>
-      </w:pPr>
-    </w:p>
-    <w:p>
-      <w:pPr>
-        <w:tabs>
-          <w:tab w:val="left" w:pos="1650"/>
-        </w:tabs>
-      </w:pPr>
-    </w:p>
-    <w:p>
-      <w:pPr>
-        <w:tabs>
-          <w:tab w:val="left" w:pos="1650"/>
-        </w:tabs>
-      </w:pPr>
-    </w:p>
-    <w:p>
-      <w:pPr>
-        <w:tabs>
-          <w:tab w:val="left" w:pos="1650"/>
-        </w:tabs>
-      </w:pPr>
-    </w:p>
-    <w:p>
-      <w:pPr>
-        <w:tabs>
-          <w:tab w:val="left" w:pos="1650"/>
-        </w:tabs>
-      </w:pPr>
-    </w:p>
-    <w:p>
-      <w:pPr>
-        <w:tabs>
-          <w:tab w:val="left" w:pos="1650"/>
-        </w:tabs>
-      </w:pPr>
-    </w:p>
     <w:p>
       <w:pPr>
         <w:tabs>
@@ -3369,12 +3426,13 @@
       <w:tblPr>
         <w:tblStyle w:val="GridTable2-Accent21"/>
         <w:tblW w:w="0" w:type="auto"/>
+        <w:tblInd w:w="-601" w:type="dxa"/>
         <w:tblLook w:val="04A0" w:firstRow="1" w:lastRow="0" w:firstColumn="1" w:lastColumn="0" w:noHBand="0" w:noVBand="1"/>
       </w:tblPr>
       <w:tblGrid>
-        <w:gridCol w:w="1843"/>
-        <w:gridCol w:w="4458"/>
-        <w:gridCol w:w="2725"/>
+        <w:gridCol w:w="1035"/>
+        <w:gridCol w:w="7002"/>
+        <w:gridCol w:w="1590"/>
       </w:tblGrid>
       <w:tr>
         <w:trPr>
@@ -3383,7 +3441,7 @@
         <w:tc>
           <w:tcPr>
             <w:cnfStyle w:val="001000000000" w:firstRow="0" w:lastRow="0" w:firstColumn="1" w:lastColumn="0" w:oddVBand="0" w:evenVBand="0" w:oddHBand="0" w:evenHBand="0" w:firstRowFirstColumn="0" w:firstRowLastColumn="0" w:lastRowFirstColumn="0" w:lastRowLastColumn="0"/>
-            <w:tcW w:w="9026" w:type="dxa"/>
+            <w:tcW w:w="9627" w:type="dxa"/>
             <w:gridSpan w:val="3"/>
           </w:tcPr>
           <w:p>
@@ -3397,7 +3455,6 @@
               <w:rPr>
                 <w:sz w:val="22"/>
               </w:rPr>
-              <w:lastRenderedPageBreak/>
               <w:t>Non-</w:t>
             </w:r>
             <w:r>
@@ -3416,7 +3473,7 @@
         <w:tc>
           <w:tcPr>
             <w:cnfStyle w:val="001000000000" w:firstRow="0" w:lastRow="0" w:firstColumn="1" w:lastColumn="0" w:oddVBand="0" w:evenVBand="0" w:oddHBand="0" w:evenHBand="0" w:firstRowFirstColumn="0" w:firstRowLastColumn="0" w:lastRowFirstColumn="0" w:lastRowLastColumn="0"/>
-            <w:tcW w:w="1843" w:type="dxa"/>
+            <w:tcW w:w="1035" w:type="dxa"/>
           </w:tcPr>
           <w:p>
             <w:pPr>
@@ -3432,7 +3489,7 @@
         </w:tc>
         <w:tc>
           <w:tcPr>
-            <w:tcW w:w="4458" w:type="dxa"/>
+            <w:tcW w:w="7002" w:type="dxa"/>
           </w:tcPr>
           <w:p>
             <w:pPr>
@@ -3455,7 +3512,7 @@
         </w:tc>
         <w:tc>
           <w:tcPr>
-            <w:tcW w:w="2725" w:type="dxa"/>
+            <w:tcW w:w="1590" w:type="dxa"/>
           </w:tcPr>
           <w:p>
             <w:pPr>
@@ -3481,7 +3538,7 @@
         <w:tc>
           <w:tcPr>
             <w:cnfStyle w:val="001000000000" w:firstRow="0" w:lastRow="0" w:firstColumn="1" w:lastColumn="0" w:oddVBand="0" w:evenVBand="0" w:oddHBand="0" w:evenHBand="0" w:firstRowFirstColumn="0" w:firstRowLastColumn="0" w:lastRowFirstColumn="0" w:lastRowLastColumn="0"/>
-            <w:tcW w:w="1843" w:type="dxa"/>
+            <w:tcW w:w="1035" w:type="dxa"/>
           </w:tcPr>
           <w:p>
             <w:pPr>
@@ -3501,7 +3558,7 @@
         </w:tc>
         <w:tc>
           <w:tcPr>
-            <w:tcW w:w="4458" w:type="dxa"/>
+            <w:tcW w:w="7002" w:type="dxa"/>
           </w:tcPr>
           <w:p>
             <w:pPr>
@@ -3521,13 +3578,14 @@
         </w:tc>
         <w:tc>
           <w:tcPr>
-            <w:tcW w:w="2725" w:type="dxa"/>
+            <w:tcW w:w="1590" w:type="dxa"/>
           </w:tcPr>
           <w:p>
             <w:pPr>
               <w:tabs>
                 <w:tab w:val="left" w:pos="1650"/>
               </w:tabs>
+              <w:jc w:val="center"/>
               <w:cnfStyle w:val="000000000000" w:firstRow="0" w:lastRow="0" w:firstColumn="0" w:lastColumn="0" w:oddVBand="0" w:evenVBand="0" w:oddHBand="0" w:evenHBand="0" w:firstRowFirstColumn="0" w:firstRowLastColumn="0" w:lastRowFirstColumn="0" w:lastRowLastColumn="0"/>
               <w:rPr>
                 <w:b/>
@@ -3549,7 +3607,7 @@
         <w:tc>
           <w:tcPr>
             <w:cnfStyle w:val="001000000000" w:firstRow="0" w:lastRow="0" w:firstColumn="1" w:lastColumn="0" w:oddVBand="0" w:evenVBand="0" w:oddHBand="0" w:evenHBand="0" w:firstRowFirstColumn="0" w:firstRowLastColumn="0" w:lastRowFirstColumn="0" w:lastRowLastColumn="0"/>
-            <w:tcW w:w="1843" w:type="dxa"/>
+            <w:tcW w:w="1035" w:type="dxa"/>
           </w:tcPr>
           <w:p>
             <w:pPr>
@@ -3569,7 +3627,7 @@
         </w:tc>
         <w:tc>
           <w:tcPr>
-            <w:tcW w:w="4458" w:type="dxa"/>
+            <w:tcW w:w="7002" w:type="dxa"/>
           </w:tcPr>
           <w:p>
             <w:pPr>
@@ -3589,13 +3647,14 @@
         </w:tc>
         <w:tc>
           <w:tcPr>
-            <w:tcW w:w="2725" w:type="dxa"/>
+            <w:tcW w:w="1590" w:type="dxa"/>
           </w:tcPr>
           <w:p>
             <w:pPr>
               <w:tabs>
                 <w:tab w:val="left" w:pos="1650"/>
               </w:tabs>
+              <w:jc w:val="center"/>
               <w:cnfStyle w:val="000000100000" w:firstRow="0" w:lastRow="0" w:firstColumn="0" w:lastColumn="0" w:oddVBand="0" w:evenVBand="0" w:oddHBand="1" w:evenHBand="0" w:firstRowFirstColumn="0" w:firstRowLastColumn="0" w:lastRowFirstColumn="0" w:lastRowLastColumn="0"/>
               <w:rPr>
                 <w:b/>
@@ -3615,7 +3674,7 @@
         <w:tc>
           <w:tcPr>
             <w:cnfStyle w:val="001000000000" w:firstRow="0" w:lastRow="0" w:firstColumn="1" w:lastColumn="0" w:oddVBand="0" w:evenVBand="0" w:oddHBand="0" w:evenHBand="0" w:firstRowFirstColumn="0" w:firstRowLastColumn="0" w:lastRowFirstColumn="0" w:lastRowLastColumn="0"/>
-            <w:tcW w:w="1843" w:type="dxa"/>
+            <w:tcW w:w="1035" w:type="dxa"/>
           </w:tcPr>
           <w:p>
             <w:pPr>
@@ -3632,7 +3691,7 @@
         </w:tc>
         <w:tc>
           <w:tcPr>
-            <w:tcW w:w="4458" w:type="dxa"/>
+            <w:tcW w:w="7002" w:type="dxa"/>
           </w:tcPr>
           <w:p>
             <w:pPr>
@@ -3649,13 +3708,14 @@
         </w:tc>
         <w:tc>
           <w:tcPr>
-            <w:tcW w:w="2725" w:type="dxa"/>
+            <w:tcW w:w="1590" w:type="dxa"/>
           </w:tcPr>
           <w:p>
             <w:pPr>
               <w:tabs>
                 <w:tab w:val="left" w:pos="1650"/>
               </w:tabs>
+              <w:jc w:val="center"/>
               <w:cnfStyle w:val="000000000000" w:firstRow="0" w:lastRow="0" w:firstColumn="0" w:lastColumn="0" w:oddVBand="0" w:evenVBand="0" w:oddHBand="0" w:evenHBand="0" w:firstRowFirstColumn="0" w:firstRowLastColumn="0" w:lastRowFirstColumn="0" w:lastRowLastColumn="0"/>
             </w:pPr>
           </w:p>
@@ -3668,7 +3728,7 @@
         <w:tc>
           <w:tcPr>
             <w:cnfStyle w:val="001000000000" w:firstRow="0" w:lastRow="0" w:firstColumn="1" w:lastColumn="0" w:oddVBand="0" w:evenVBand="0" w:oddHBand="0" w:evenHBand="0" w:firstRowFirstColumn="0" w:firstRowLastColumn="0" w:lastRowFirstColumn="0" w:lastRowLastColumn="0"/>
-            <w:tcW w:w="1843" w:type="dxa"/>
+            <w:tcW w:w="1035" w:type="dxa"/>
           </w:tcPr>
           <w:p>
             <w:pPr>
@@ -3688,7 +3748,7 @@
         </w:tc>
         <w:tc>
           <w:tcPr>
-            <w:tcW w:w="4458" w:type="dxa"/>
+            <w:tcW w:w="7002" w:type="dxa"/>
           </w:tcPr>
           <w:p>
             <w:pPr>
@@ -3708,23 +3768,24 @@
         </w:tc>
         <w:tc>
           <w:tcPr>
-            <w:tcW w:w="2725" w:type="dxa"/>
+            <w:tcW w:w="1590" w:type="dxa"/>
           </w:tcPr>
           <w:p>
             <w:pPr>
               <w:tabs>
                 <w:tab w:val="left" w:pos="1650"/>
               </w:tabs>
-              <w:cnfStyle w:val="000000100000" w:firstRow="0" w:lastRow="0" w:firstColumn="0" w:lastColumn="0" w:oddVBand="0" w:evenVBand="0" w:oddHBand="1" w:evenHBand="0" w:firstRowFirstColumn="0" w:firstRowLastColumn="0" w:lastRowFirstColumn="0" w:lastRowLastColumn="0"/>
-            </w:pPr>
-          </w:p>
-        </w:tc>
-      </w:tr>
-      <w:tr>
-        <w:tc>
-          <w:tcPr>
-            <w:cnfStyle w:val="001000000000" w:firstRow="0" w:lastRow="0" w:firstColumn="1" w:lastColumn="0" w:oddVBand="0" w:evenVBand="0" w:oddHBand="0" w:evenHBand="0" w:firstRowFirstColumn="0" w:firstRowLastColumn="0" w:lastRowFirstColumn="0" w:lastRowLastColumn="0"/>
-            <w:tcW w:w="1843" w:type="dxa"/>
+              <w:jc w:val="center"/>
+              <w:cnfStyle w:val="000000100000" w:firstRow="0" w:lastRow="0" w:firstColumn="0" w:lastColumn="0" w:oddVBand="0" w:evenVBand="0" w:oddHBand="1" w:evenHBand="0" w:firstRowFirstColumn="0" w:firstRowLastColumn="0" w:lastRowFirstColumn="0" w:lastRowLastColumn="0"/>
+            </w:pPr>
+          </w:p>
+        </w:tc>
+      </w:tr>
+      <w:tr>
+        <w:tc>
+          <w:tcPr>
+            <w:cnfStyle w:val="001000000000" w:firstRow="0" w:lastRow="0" w:firstColumn="1" w:lastColumn="0" w:oddVBand="0" w:evenVBand="0" w:oddHBand="0" w:evenHBand="0" w:firstRowFirstColumn="0" w:firstRowLastColumn="0" w:lastRowFirstColumn="0" w:lastRowLastColumn="0"/>
+            <w:tcW w:w="1035" w:type="dxa"/>
           </w:tcPr>
           <w:p>
             <w:pPr>
@@ -3741,7 +3802,7 @@
         </w:tc>
         <w:tc>
           <w:tcPr>
-            <w:tcW w:w="4458" w:type="dxa"/>
+            <w:tcW w:w="7002" w:type="dxa"/>
           </w:tcPr>
           <w:p>
             <w:pPr>
@@ -3761,13 +3822,14 @@
         </w:tc>
         <w:tc>
           <w:tcPr>
-            <w:tcW w:w="2725" w:type="dxa"/>
+            <w:tcW w:w="1590" w:type="dxa"/>
           </w:tcPr>
           <w:p>
             <w:pPr>
               <w:tabs>
                 <w:tab w:val="left" w:pos="1650"/>
               </w:tabs>
+              <w:jc w:val="center"/>
               <w:cnfStyle w:val="000000000000" w:firstRow="0" w:lastRow="0" w:firstColumn="0" w:lastColumn="0" w:oddVBand="0" w:evenVBand="0" w:oddHBand="0" w:evenHBand="0" w:firstRowFirstColumn="0" w:firstRowLastColumn="0" w:lastRowFirstColumn="0" w:lastRowLastColumn="0"/>
             </w:pPr>
           </w:p>
@@ -3780,7 +3842,7 @@
         <w:tc>
           <w:tcPr>
             <w:cnfStyle w:val="001000000000" w:firstRow="0" w:lastRow="0" w:firstColumn="1" w:lastColumn="0" w:oddVBand="0" w:evenVBand="0" w:oddHBand="0" w:evenHBand="0" w:firstRowFirstColumn="0" w:firstRowLastColumn="0" w:lastRowFirstColumn="0" w:lastRowLastColumn="0"/>
-            <w:tcW w:w="1843" w:type="dxa"/>
+            <w:tcW w:w="1035" w:type="dxa"/>
           </w:tcPr>
           <w:p>
             <w:pPr>
@@ -3800,7 +3862,7 @@
         </w:tc>
         <w:tc>
           <w:tcPr>
-            <w:tcW w:w="4458" w:type="dxa"/>
+            <w:tcW w:w="7002" w:type="dxa"/>
           </w:tcPr>
           <w:p>
             <w:pPr>
@@ -3820,13 +3882,14 @@
         </w:tc>
         <w:tc>
           <w:tcPr>
-            <w:tcW w:w="2725" w:type="dxa"/>
+            <w:tcW w:w="1590" w:type="dxa"/>
           </w:tcPr>
           <w:p>
             <w:pPr>
               <w:tabs>
                 <w:tab w:val="left" w:pos="1650"/>
               </w:tabs>
+              <w:jc w:val="center"/>
               <w:cnfStyle w:val="000000100000" w:firstRow="0" w:lastRow="0" w:firstColumn="0" w:lastColumn="0" w:oddVBand="0" w:evenVBand="0" w:oddHBand="1" w:evenHBand="0" w:firstRowFirstColumn="0" w:firstRowLastColumn="0" w:lastRowFirstColumn="0" w:lastRowLastColumn="0"/>
               <w:rPr>
                 <w:b/>
@@ -3843,13 +3906,6 @@
         </w:tc>
       </w:tr>
     </w:tbl>
-    <w:p>
-      <w:pPr>
-        <w:tabs>
-          <w:tab w:val="left" w:pos="1650"/>
-        </w:tabs>
-      </w:pPr>
-    </w:p>
     <w:p>
       <w:pPr>
         <w:tabs>
@@ -3861,21 +3917,22 @@
       <w:pPr>
         <w:pStyle w:val="Heading3"/>
       </w:pPr>
-      <w:bookmarkStart w:id="5" w:name="_Toc417392179"/>
+      <w:bookmarkStart w:id="6" w:name="_Toc417466845"/>
       <w:r>
         <w:t>Implementation Comments</w:t>
       </w:r>
-      <w:bookmarkEnd w:id="5"/>
+      <w:bookmarkEnd w:id="6"/>
     </w:p>
     <w:tbl>
       <w:tblPr>
         <w:tblStyle w:val="GridTable2-Accent21"/>
         <w:tblW w:w="0" w:type="auto"/>
+        <w:tblInd w:w="-601" w:type="dxa"/>
         <w:tblLook w:val="04A0" w:firstRow="1" w:lastRow="0" w:firstColumn="1" w:lastColumn="0" w:noHBand="0" w:noVBand="1"/>
       </w:tblPr>
       <w:tblGrid>
-        <w:gridCol w:w="4508"/>
-        <w:gridCol w:w="4508"/>
+        <w:gridCol w:w="1035"/>
+        <w:gridCol w:w="8582"/>
       </w:tblGrid>
       <w:tr>
         <w:trPr>
@@ -3884,7 +3941,7 @@
         <w:tc>
           <w:tcPr>
             <w:cnfStyle w:val="001000000000" w:firstRow="0" w:lastRow="0" w:firstColumn="1" w:lastColumn="0" w:oddVBand="0" w:evenVBand="0" w:oddHBand="0" w:evenHBand="0" w:firstRowFirstColumn="0" w:firstRowLastColumn="0" w:lastRowFirstColumn="0" w:lastRowLastColumn="0"/>
-            <w:tcW w:w="4508" w:type="dxa"/>
+            <w:tcW w:w="1035" w:type="dxa"/>
           </w:tcPr>
           <w:p>
             <w:r>
@@ -3894,10 +3951,11 @@
         </w:tc>
         <w:tc>
           <w:tcPr>
-            <w:tcW w:w="4508" w:type="dxa"/>
-          </w:tcPr>
-          <w:p>
-            <w:pPr>
+            <w:tcW w:w="8582" w:type="dxa"/>
+          </w:tcPr>
+          <w:p>
+            <w:pPr>
+              <w:jc w:val="center"/>
               <w:cnfStyle w:val="100000000000" w:firstRow="1" w:lastRow="0" w:firstColumn="0" w:lastColumn="0" w:oddVBand="0" w:evenVBand="0" w:oddHBand="0" w:evenHBand="0" w:firstRowFirstColumn="0" w:firstRowLastColumn="0" w:lastRowFirstColumn="0" w:lastRowLastColumn="0"/>
             </w:pPr>
             <w:r>
@@ -3913,28 +3971,31 @@
         <w:tc>
           <w:tcPr>
             <w:cnfStyle w:val="001000000000" w:firstRow="0" w:lastRow="0" w:firstColumn="1" w:lastColumn="0" w:oddVBand="0" w:evenVBand="0" w:oddHBand="0" w:evenHBand="0" w:firstRowFirstColumn="0" w:firstRowLastColumn="0" w:lastRowFirstColumn="0" w:lastRowLastColumn="0"/>
-            <w:tcW w:w="4508" w:type="dxa"/>
+            <w:tcW w:w="1035" w:type="dxa"/>
           </w:tcPr>
           <w:p/>
         </w:tc>
         <w:tc>
           <w:tcPr>
-            <w:tcW w:w="4508" w:type="dxa"/>
-          </w:tcPr>
-          <w:p>
-            <w:pPr>
-              <w:cnfStyle w:val="000000100000" w:firstRow="0" w:lastRow="0" w:firstColumn="0" w:lastColumn="0" w:oddVBand="0" w:evenVBand="0" w:oddHBand="1" w:evenHBand="0" w:firstRowFirstColumn="0" w:firstRowLastColumn="0" w:lastRowFirstColumn="0" w:lastRowLastColumn="0"/>
-            </w:pPr>
-          </w:p>
-        </w:tc>
-      </w:tr>
-      <w:tr>
-        <w:tc>
-          <w:tcPr>
-            <w:cnfStyle w:val="001000000000" w:firstRow="0" w:lastRow="0" w:firstColumn="1" w:lastColumn="0" w:oddVBand="0" w:evenVBand="0" w:oddHBand="0" w:evenHBand="0" w:firstRowFirstColumn="0" w:firstRowLastColumn="0" w:lastRowFirstColumn="0" w:lastRowLastColumn="0"/>
-            <w:tcW w:w="4508" w:type="dxa"/>
-          </w:tcPr>
-          <w:p>
+            <w:tcW w:w="8582" w:type="dxa"/>
+          </w:tcPr>
+          <w:p>
+            <w:pPr>
+              <w:cnfStyle w:val="000000100000" w:firstRow="0" w:lastRow="0" w:firstColumn="0" w:lastColumn="0" w:oddVBand="0" w:evenVBand="0" w:oddHBand="1" w:evenHBand="0" w:firstRowFirstColumn="0" w:firstRowLastColumn="0" w:lastRowFirstColumn="0" w:lastRowLastColumn="0"/>
+            </w:pPr>
+          </w:p>
+        </w:tc>
+      </w:tr>
+      <w:tr>
+        <w:tc>
+          <w:tcPr>
+            <w:cnfStyle w:val="001000000000" w:firstRow="0" w:lastRow="0" w:firstColumn="1" w:lastColumn="0" w:oddVBand="0" w:evenVBand="0" w:oddHBand="0" w:evenHBand="0" w:firstRowFirstColumn="0" w:firstRowLastColumn="0" w:lastRowFirstColumn="0" w:lastRowLastColumn="0"/>
+            <w:tcW w:w="1035" w:type="dxa"/>
+          </w:tcPr>
+          <w:p>
+            <w:pPr>
+              <w:jc w:val="center"/>
+            </w:pPr>
             <w:r>
               <w:t>15</w:t>
             </w:r>
@@ -3942,7 +4003,7 @@
         </w:tc>
         <w:tc>
           <w:tcPr>
-            <w:tcW w:w="4508" w:type="dxa"/>
+            <w:tcW w:w="8582" w:type="dxa"/>
           </w:tcPr>
           <w:p>
             <w:pPr>
@@ -3961,9 +4022,12 @@
         <w:tc>
           <w:tcPr>
             <w:cnfStyle w:val="001000000000" w:firstRow="0" w:lastRow="0" w:firstColumn="1" w:lastColumn="0" w:oddVBand="0" w:evenVBand="0" w:oddHBand="0" w:evenHBand="0" w:firstRowFirstColumn="0" w:firstRowLastColumn="0" w:lastRowFirstColumn="0" w:lastRowLastColumn="0"/>
-            <w:tcW w:w="4508" w:type="dxa"/>
-          </w:tcPr>
-          <w:p>
+            <w:tcW w:w="1035" w:type="dxa"/>
+          </w:tcPr>
+          <w:p>
+            <w:pPr>
+              <w:jc w:val="center"/>
+            </w:pPr>
             <w:r>
               <w:t>19</w:t>
             </w:r>
@@ -3971,7 +4035,7 @@
         </w:tc>
         <w:tc>
           <w:tcPr>
-            <w:tcW w:w="4508" w:type="dxa"/>
+            <w:tcW w:w="8582" w:type="dxa"/>
           </w:tcPr>
           <w:p>
             <w:pPr>
@@ -3987,26 +4051,16 @@
         </w:tc>
       </w:tr>
     </w:tbl>
-    <w:p/>
-    <w:p>
-      <w:pPr>
-        <w:tabs>
-          <w:tab w:val="left" w:pos="1320"/>
-        </w:tabs>
-      </w:pPr>
-      <w:r>
-        <w:tab/>
-      </w:r>
-    </w:p>
     <w:p>
       <w:pPr>
         <w:pStyle w:val="Heading3"/>
       </w:pPr>
-      <w:bookmarkStart w:id="6" w:name="_Toc417392180"/>
+      <w:bookmarkStart w:id="7" w:name="_Toc417466846"/>
       <w:r>
+        <w:lastRenderedPageBreak/>
         <w:t>Additional Functionality</w:t>
       </w:r>
-      <w:bookmarkEnd w:id="6"/>
+      <w:bookmarkEnd w:id="7"/>
       <w:r>
         <w:t xml:space="preserve"> </w:t>
       </w:r>
@@ -4020,26 +4074,46 @@
     <w:p/>
     <w:p/>
     <w:p/>
+    <w:p/>
+    <w:p/>
+    <w:p/>
+    <w:p/>
+    <w:p/>
+    <w:p/>
+    <w:p/>
+    <w:p/>
+    <w:p/>
+    <w:p/>
+    <w:p/>
+    <w:p/>
+    <w:p/>
+    <w:p/>
+    <w:p/>
+    <w:p/>
+    <w:p/>
+    <w:p/>
+    <w:p/>
+    <w:p/>
     <w:p>
       <w:pPr>
         <w:pStyle w:val="Heading2"/>
       </w:pPr>
-      <w:bookmarkStart w:id="7" w:name="_Toc417392181"/>
+      <w:bookmarkStart w:id="8" w:name="_Toc417466847"/>
       <w:r>
         <w:lastRenderedPageBreak/>
         <w:t>Design</w:t>
       </w:r>
-      <w:bookmarkEnd w:id="7"/>
+      <w:bookmarkEnd w:id="8"/>
     </w:p>
     <w:p>
       <w:pPr>
         <w:pStyle w:val="Heading3"/>
       </w:pPr>
-      <w:bookmarkStart w:id="8" w:name="_Toc417392182"/>
+      <w:bookmarkStart w:id="9" w:name="_Toc417466848"/>
       <w:r>
         <w:t>Classes</w:t>
       </w:r>
-      <w:bookmarkEnd w:id="8"/>
+      <w:bookmarkEnd w:id="9"/>
     </w:p>
     <w:tbl>
       <w:tblPr>
@@ -5292,11 +5366,9 @@
               <w:jc w:val="center"/>
               <w:cnfStyle w:val="100000000000" w:firstRow="1" w:lastRow="0" w:firstColumn="0" w:lastColumn="0" w:oddVBand="0" w:evenVBand="0" w:oddHBand="0" w:evenHBand="0" w:firstRowFirstColumn="0" w:firstRowLastColumn="0" w:lastRowFirstColumn="0" w:lastRowLastColumn="0"/>
             </w:pPr>
-            <w:proofErr w:type="spellStart"/>
             <w:r>
               <w:t>EndlessGameplay</w:t>
             </w:r>
-            <w:proofErr w:type="spellEnd"/>
           </w:p>
         </w:tc>
       </w:tr>
@@ -5598,11 +5670,9 @@
               <w:jc w:val="center"/>
               <w:cnfStyle w:val="100000000000" w:firstRow="1" w:lastRow="0" w:firstColumn="0" w:lastColumn="0" w:oddVBand="0" w:evenVBand="0" w:oddHBand="0" w:evenHBand="0" w:firstRowFirstColumn="0" w:firstRowLastColumn="0" w:lastRowFirstColumn="0" w:lastRowLastColumn="0"/>
             </w:pPr>
-            <w:proofErr w:type="spellStart"/>
             <w:r>
               <w:t>CoopGameplay</w:t>
             </w:r>
-            <w:proofErr w:type="spellEnd"/>
           </w:p>
         </w:tc>
       </w:tr>
@@ -5906,11 +5976,9 @@
               <w:jc w:val="center"/>
               <w:cnfStyle w:val="100000000000" w:firstRow="1" w:lastRow="0" w:firstColumn="0" w:lastColumn="0" w:oddVBand="0" w:evenVBand="0" w:oddHBand="0" w:evenHBand="0" w:firstRowFirstColumn="0" w:firstRowLastColumn="0" w:lastRowFirstColumn="0" w:lastRowLastColumn="0"/>
             </w:pPr>
-            <w:proofErr w:type="spellStart"/>
             <w:r>
               <w:t>GameScreen</w:t>
             </w:r>
-            <w:proofErr w:type="spellEnd"/>
           </w:p>
         </w:tc>
       </w:tr>
@@ -6211,11 +6279,9 @@
               <w:jc w:val="center"/>
               <w:cnfStyle w:val="100000000000" w:firstRow="1" w:lastRow="0" w:firstColumn="0" w:lastColumn="0" w:oddVBand="0" w:evenVBand="0" w:oddHBand="0" w:evenHBand="0" w:firstRowFirstColumn="0" w:firstRowLastColumn="0" w:lastRowFirstColumn="0" w:lastRowLastColumn="0"/>
             </w:pPr>
-            <w:proofErr w:type="spellStart"/>
             <w:r>
               <w:t>InputState</w:t>
             </w:r>
-            <w:proofErr w:type="spellEnd"/>
           </w:p>
         </w:tc>
       </w:tr>
@@ -6522,11 +6588,9 @@
               <w:jc w:val="center"/>
               <w:cnfStyle w:val="100000000000" w:firstRow="1" w:lastRow="0" w:firstColumn="0" w:lastColumn="0" w:oddVBand="0" w:evenVBand="0" w:oddHBand="0" w:evenHBand="0" w:firstRowFirstColumn="0" w:firstRowLastColumn="0" w:lastRowFirstColumn="0" w:lastRowLastColumn="0"/>
             </w:pPr>
-            <w:proofErr w:type="spellStart"/>
             <w:r>
               <w:t>ScreenManager</w:t>
             </w:r>
-            <w:proofErr w:type="spellEnd"/>
           </w:p>
         </w:tc>
       </w:tr>
@@ -6833,11 +6897,9 @@
               <w:jc w:val="center"/>
               <w:cnfStyle w:val="100000000000" w:firstRow="1" w:lastRow="0" w:firstColumn="0" w:lastColumn="0" w:oddVBand="0" w:evenVBand="0" w:oddHBand="0" w:evenHBand="0" w:firstRowFirstColumn="0" w:firstRowLastColumn="0" w:lastRowFirstColumn="0" w:lastRowLastColumn="0"/>
             </w:pPr>
-            <w:proofErr w:type="spellStart"/>
             <w:r>
               <w:t>BgScreen</w:t>
             </w:r>
-            <w:proofErr w:type="spellEnd"/>
           </w:p>
         </w:tc>
       </w:tr>
@@ -7146,11 +7208,9 @@
               <w:jc w:val="center"/>
               <w:cnfStyle w:val="100000000000" w:firstRow="1" w:lastRow="0" w:firstColumn="0" w:lastColumn="0" w:oddVBand="0" w:evenVBand="0" w:oddHBand="0" w:evenHBand="0" w:firstRowFirstColumn="0" w:firstRowLastColumn="0" w:lastRowFirstColumn="0" w:lastRowLastColumn="0"/>
             </w:pPr>
-            <w:proofErr w:type="spellStart"/>
             <w:r>
               <w:t>HighscoreScreen</w:t>
             </w:r>
-            <w:proofErr w:type="spellEnd"/>
           </w:p>
         </w:tc>
       </w:tr>
@@ -7760,11 +7820,9 @@
               <w:jc w:val="center"/>
               <w:cnfStyle w:val="100000000000" w:firstRow="1" w:lastRow="0" w:firstColumn="0" w:lastColumn="0" w:oddVBand="0" w:evenVBand="0" w:oddHBand="0" w:evenHBand="0" w:firstRowFirstColumn="0" w:firstRowLastColumn="0" w:lastRowFirstColumn="0" w:lastRowLastColumn="0"/>
             </w:pPr>
-            <w:proofErr w:type="spellStart"/>
             <w:r>
               <w:t>MainMenu</w:t>
             </w:r>
-            <w:proofErr w:type="spellEnd"/>
           </w:p>
         </w:tc>
       </w:tr>
@@ -8065,11 +8123,9 @@
               <w:jc w:val="center"/>
               <w:cnfStyle w:val="100000000000" w:firstRow="1" w:lastRow="0" w:firstColumn="0" w:lastColumn="0" w:oddVBand="0" w:evenVBand="0" w:oddHBand="0" w:evenHBand="0" w:firstRowFirstColumn="0" w:firstRowLastColumn="0" w:lastRowFirstColumn="0" w:lastRowLastColumn="0"/>
             </w:pPr>
-            <w:proofErr w:type="spellStart"/>
             <w:r>
               <w:t>MenuEntry</w:t>
             </w:r>
-            <w:proofErr w:type="spellEnd"/>
           </w:p>
         </w:tc>
       </w:tr>
@@ -8376,11 +8432,9 @@
               <w:jc w:val="center"/>
               <w:cnfStyle w:val="100000000000" w:firstRow="1" w:lastRow="0" w:firstColumn="0" w:lastColumn="0" w:oddVBand="0" w:evenVBand="0" w:oddHBand="0" w:evenHBand="0" w:firstRowFirstColumn="0" w:firstRowLastColumn="0" w:lastRowFirstColumn="0" w:lastRowLastColumn="0"/>
             </w:pPr>
-            <w:proofErr w:type="spellStart"/>
             <w:r>
               <w:t>MenuScreen</w:t>
             </w:r>
-            <w:proofErr w:type="spellEnd"/>
           </w:p>
         </w:tc>
       </w:tr>
@@ -8692,11 +8746,9 @@
               <w:jc w:val="center"/>
               <w:cnfStyle w:val="100000000000" w:firstRow="1" w:lastRow="0" w:firstColumn="0" w:lastColumn="0" w:oddVBand="0" w:evenVBand="0" w:oddHBand="0" w:evenHBand="0" w:firstRowFirstColumn="0" w:firstRowLastColumn="0" w:lastRowFirstColumn="0" w:lastRowLastColumn="0"/>
             </w:pPr>
-            <w:proofErr w:type="spellStart"/>
             <w:r>
               <w:t>MsgboxScreen</w:t>
             </w:r>
-            <w:proofErr w:type="spellEnd"/>
           </w:p>
         </w:tc>
       </w:tr>
@@ -9003,11 +9055,9 @@
               <w:jc w:val="center"/>
               <w:cnfStyle w:val="100000000000" w:firstRow="1" w:lastRow="0" w:firstColumn="0" w:lastColumn="0" w:oddVBand="0" w:evenVBand="0" w:oddHBand="0" w:evenHBand="0" w:firstRowFirstColumn="0" w:firstRowLastColumn="0" w:lastRowFirstColumn="0" w:lastRowLastColumn="0"/>
             </w:pPr>
-            <w:proofErr w:type="spellStart"/>
             <w:r>
               <w:t>OptionsScreen</w:t>
             </w:r>
-            <w:proofErr w:type="spellEnd"/>
           </w:p>
         </w:tc>
       </w:tr>
@@ -9308,11 +9358,9 @@
               <w:jc w:val="center"/>
               <w:cnfStyle w:val="100000000000" w:firstRow="1" w:lastRow="0" w:firstColumn="0" w:lastColumn="0" w:oddVBand="0" w:evenVBand="0" w:oddHBand="0" w:evenHBand="0" w:firstRowFirstColumn="0" w:firstRowLastColumn="0" w:lastRowFirstColumn="0" w:lastRowLastColumn="0"/>
             </w:pPr>
-            <w:proofErr w:type="spellStart"/>
             <w:r>
               <w:t>PauseScreen</w:t>
             </w:r>
-            <w:proofErr w:type="spellEnd"/>
           </w:p>
         </w:tc>
       </w:tr>
@@ -9619,11 +9667,9 @@
               <w:jc w:val="center"/>
               <w:cnfStyle w:val="100000000000" w:firstRow="1" w:lastRow="0" w:firstColumn="0" w:lastColumn="0" w:oddVBand="0" w:evenVBand="0" w:oddHBand="0" w:evenHBand="0" w:firstRowFirstColumn="0" w:firstRowLastColumn="0" w:lastRowFirstColumn="0" w:lastRowLastColumn="0"/>
             </w:pPr>
-            <w:proofErr w:type="spellStart"/>
             <w:r>
               <w:t>DatabaseInt</w:t>
             </w:r>
-            <w:proofErr w:type="spellEnd"/>
           </w:p>
         </w:tc>
       </w:tr>
@@ -10193,23 +10239,23 @@
       <w:pPr>
         <w:pStyle w:val="Heading3"/>
       </w:pPr>
-      <w:bookmarkStart w:id="9" w:name="_Toc417392183"/>
+      <w:bookmarkStart w:id="10" w:name="_Toc417466849"/>
       <w:r>
         <w:lastRenderedPageBreak/>
         <w:t>Class Diagram</w:t>
       </w:r>
-      <w:bookmarkEnd w:id="9"/>
+      <w:bookmarkEnd w:id="10"/>
     </w:p>
     <w:p/>
     <w:p>
       <w:pPr>
         <w:pStyle w:val="Heading3"/>
       </w:pPr>
-      <w:bookmarkStart w:id="10" w:name="_Toc417392184"/>
+      <w:bookmarkStart w:id="11" w:name="_Toc417466850"/>
       <w:r>
         <w:t>External Libraries</w:t>
       </w:r>
-      <w:bookmarkEnd w:id="10"/>
+      <w:bookmarkEnd w:id="11"/>
       <w:r>
         <w:t xml:space="preserve"> </w:t>
       </w:r>
@@ -10223,21 +10269,21 @@
       <w:pPr>
         <w:pStyle w:val="Heading2"/>
       </w:pPr>
-      <w:bookmarkStart w:id="11" w:name="_Toc417392185"/>
+      <w:bookmarkStart w:id="12" w:name="_Toc417466851"/>
       <w:r>
         <w:t>High-Score Database</w:t>
       </w:r>
-      <w:bookmarkEnd w:id="11"/>
+      <w:bookmarkEnd w:id="12"/>
     </w:p>
     <w:p>
       <w:pPr>
         <w:pStyle w:val="Heading3"/>
       </w:pPr>
-      <w:bookmarkStart w:id="12" w:name="_Toc417392186"/>
+      <w:bookmarkStart w:id="13" w:name="_Toc417466852"/>
       <w:r>
         <w:t>ERD</w:t>
       </w:r>
-      <w:bookmarkEnd w:id="12"/>
+      <w:bookmarkEnd w:id="13"/>
     </w:p>
     <w:tbl>
       <w:tblPr>
@@ -10288,7 +10334,7 @@
                 <v:shape id="_x0000_i1025" type="#_x0000_t75" style="width:326.25pt;height:160.5pt" o:ole="">
                   <v:imagedata r:id="rId9" o:title=""/>
                 </v:shape>
-                <o:OLEObject Type="Embed" ProgID="PBrush" ShapeID="_x0000_i1025" DrawAspect="Content" ObjectID="_1491134064" r:id="rId10"/>
+                <o:OLEObject Type="Embed" ProgID="PBrush" ShapeID="_x0000_i1025" DrawAspect="Content" ObjectID="_1491208730" r:id="rId10"/>
               </w:object>
             </w:r>
           </w:p>
@@ -10339,7 +10385,7 @@
                 <v:shape id="_x0000_i1026" type="#_x0000_t75" style="width:75pt;height:20.25pt" o:ole="">
                   <v:imagedata r:id="rId11" o:title=""/>
                 </v:shape>
-                <o:OLEObject Type="Embed" ProgID="PBrush" ShapeID="_x0000_i1026" DrawAspect="Content" ObjectID="_1491134065" r:id="rId12"/>
+                <o:OLEObject Type="Embed" ProgID="PBrush" ShapeID="_x0000_i1026" DrawAspect="Content" ObjectID="_1491208731" r:id="rId12"/>
               </w:object>
             </w:r>
             <w:r>
@@ -10425,23 +10471,23 @@
       <w:pPr>
         <w:pStyle w:val="Heading3"/>
       </w:pPr>
-      <w:bookmarkStart w:id="13" w:name="_Toc417392187"/>
+      <w:bookmarkStart w:id="14" w:name="_Toc417466853"/>
       <w:r>
         <w:t>Database Design</w:t>
       </w:r>
-      <w:bookmarkEnd w:id="13"/>
+      <w:bookmarkEnd w:id="14"/>
     </w:p>
     <w:p>
       <w:pPr>
         <w:pStyle w:val="Heading3"/>
       </w:pPr>
-      <w:bookmarkStart w:id="14" w:name="_Toc412752094"/>
-      <w:bookmarkStart w:id="15" w:name="_Toc417392188"/>
+      <w:bookmarkStart w:id="15" w:name="_Toc412752094"/>
+      <w:bookmarkStart w:id="16" w:name="_Toc417466854"/>
       <w:r>
         <w:t>Score</w:t>
       </w:r>
-      <w:bookmarkEnd w:id="14"/>
       <w:bookmarkEnd w:id="15"/>
+      <w:bookmarkEnd w:id="16"/>
     </w:p>
     <w:p>
       <w:pPr>
@@ -10456,13 +10502,8 @@
         <w:pStyle w:val="NoSpacing"/>
       </w:pPr>
       <w:r>
-        <w:t xml:space="preserve">Foreign Key: </w:t>
+        <w:t>Foreign Key: player_ID</w:t>
       </w:r>
-      <w:proofErr w:type="spellStart"/>
-      <w:r>
-        <w:t>player_ID</w:t>
-      </w:r>
-      <w:proofErr w:type="spellEnd"/>
     </w:p>
     <w:p>
       <w:pPr>
@@ -10621,13 +10662,8 @@
               <w:ind w:left="0"/>
               <w:cnfStyle w:val="000000100000" w:firstRow="0" w:lastRow="0" w:firstColumn="0" w:lastColumn="0" w:oddVBand="0" w:evenVBand="0" w:oddHBand="1" w:evenHBand="0" w:firstRowFirstColumn="0" w:firstRowLastColumn="0" w:lastRowFirstColumn="0" w:lastRowLastColumn="0"/>
             </w:pPr>
-            <w:proofErr w:type="spellStart"/>
-            <w:r>
-              <w:t>Int</w:t>
-            </w:r>
-            <w:proofErr w:type="spellEnd"/>
-            <w:r>
-              <w:t>(2)</w:t>
+            <w:r>
+              <w:t>Int(2)</w:t>
             </w:r>
           </w:p>
         </w:tc>
@@ -10686,11 +10722,9 @@
               <w:ind w:left="0"/>
               <w:cnfStyle w:val="000000000000" w:firstRow="0" w:lastRow="0" w:firstColumn="0" w:lastColumn="0" w:oddVBand="0" w:evenVBand="0" w:oddHBand="0" w:evenHBand="0" w:firstRowFirstColumn="0" w:firstRowLastColumn="0" w:lastRowFirstColumn="0" w:lastRowLastColumn="0"/>
             </w:pPr>
-            <w:proofErr w:type="spellStart"/>
             <w:r>
               <w:t>Player_ID</w:t>
             </w:r>
-            <w:proofErr w:type="spellEnd"/>
           </w:p>
         </w:tc>
         <w:tc>
@@ -10718,13 +10752,8 @@
               <w:ind w:left="0"/>
               <w:cnfStyle w:val="000000000000" w:firstRow="0" w:lastRow="0" w:firstColumn="0" w:lastColumn="0" w:oddVBand="0" w:evenVBand="0" w:oddHBand="0" w:evenHBand="0" w:firstRowFirstColumn="0" w:firstRowLastColumn="0" w:lastRowFirstColumn="0" w:lastRowLastColumn="0"/>
             </w:pPr>
-            <w:proofErr w:type="spellStart"/>
-            <w:r>
-              <w:t>Int</w:t>
-            </w:r>
-            <w:proofErr w:type="spellEnd"/>
-            <w:r>
-              <w:t>(4)</w:t>
+            <w:r>
+              <w:t>Int(4)</w:t>
             </w:r>
           </w:p>
         </w:tc>
@@ -10803,13 +10832,8 @@
               <w:ind w:left="0"/>
               <w:cnfStyle w:val="000000100000" w:firstRow="0" w:lastRow="0" w:firstColumn="0" w:lastColumn="0" w:oddVBand="0" w:evenVBand="0" w:oddHBand="1" w:evenHBand="0" w:firstRowFirstColumn="0" w:firstRowLastColumn="0" w:lastRowFirstColumn="0" w:lastRowLastColumn="0"/>
             </w:pPr>
-            <w:proofErr w:type="spellStart"/>
-            <w:r>
-              <w:t>Int</w:t>
-            </w:r>
-            <w:proofErr w:type="spellEnd"/>
-            <w:r>
-              <w:t>(16)</w:t>
+            <w:r>
+              <w:t>Int(16)</w:t>
             </w:r>
           </w:p>
         </w:tc>
@@ -10915,27 +10939,22 @@
       <w:pPr>
         <w:pStyle w:val="Heading3"/>
       </w:pPr>
-      <w:bookmarkStart w:id="16" w:name="_Toc412752095"/>
-      <w:bookmarkStart w:id="17" w:name="_Toc417392189"/>
+      <w:bookmarkStart w:id="17" w:name="_Toc412752095"/>
+      <w:bookmarkStart w:id="18" w:name="_Toc417466855"/>
       <w:r>
         <w:lastRenderedPageBreak/>
         <w:t>Player</w:t>
       </w:r>
-      <w:bookmarkEnd w:id="16"/>
       <w:bookmarkEnd w:id="17"/>
+      <w:bookmarkEnd w:id="18"/>
     </w:p>
     <w:p>
       <w:pPr>
         <w:pStyle w:val="NoSpacing"/>
       </w:pPr>
       <w:r>
-        <w:t xml:space="preserve">Primary Key: </w:t>
+        <w:t>Primary Key: player_ID</w:t>
       </w:r>
-      <w:proofErr w:type="spellStart"/>
-      <w:r>
-        <w:t>player_ID</w:t>
-      </w:r>
-      <w:proofErr w:type="spellEnd"/>
     </w:p>
     <w:p>
       <w:pPr>
@@ -11072,11 +11091,9 @@
               <w:ind w:left="0"/>
               <w:cnfStyle w:val="000000100000" w:firstRow="0" w:lastRow="0" w:firstColumn="0" w:lastColumn="0" w:oddVBand="0" w:evenVBand="0" w:oddHBand="1" w:evenHBand="0" w:firstRowFirstColumn="0" w:firstRowLastColumn="0" w:lastRowFirstColumn="0" w:lastRowLastColumn="0"/>
             </w:pPr>
-            <w:proofErr w:type="spellStart"/>
             <w:r>
               <w:t>Player_ID</w:t>
             </w:r>
-            <w:proofErr w:type="spellEnd"/>
           </w:p>
         </w:tc>
         <w:tc>
@@ -11104,13 +11121,8 @@
               <w:ind w:left="0"/>
               <w:cnfStyle w:val="000000100000" w:firstRow="0" w:lastRow="0" w:firstColumn="0" w:lastColumn="0" w:oddVBand="0" w:evenVBand="0" w:oddHBand="1" w:evenHBand="0" w:firstRowFirstColumn="0" w:firstRowLastColumn="0" w:lastRowFirstColumn="0" w:lastRowLastColumn="0"/>
             </w:pPr>
-            <w:proofErr w:type="spellStart"/>
-            <w:r>
-              <w:t>Int</w:t>
-            </w:r>
-            <w:proofErr w:type="spellEnd"/>
-            <w:r>
-              <w:t>(4)</w:t>
+            <w:r>
+              <w:t>Int(4)</w:t>
             </w:r>
           </w:p>
         </w:tc>
@@ -11213,11 +11225,11 @@
       <w:pPr>
         <w:pStyle w:val="Heading3"/>
       </w:pPr>
-      <w:bookmarkStart w:id="18" w:name="_Toc417392190"/>
+      <w:bookmarkStart w:id="19" w:name="_Toc417466856"/>
       <w:r>
         <w:t>SQL Commands</w:t>
       </w:r>
-      <w:bookmarkEnd w:id="18"/>
+      <w:bookmarkEnd w:id="19"/>
     </w:p>
     <w:p/>
     <w:tbl>
@@ -11288,21 +11300,21 @@
       <w:pPr>
         <w:pStyle w:val="Heading2"/>
       </w:pPr>
-      <w:bookmarkStart w:id="19" w:name="_Toc417392191"/>
+      <w:bookmarkStart w:id="20" w:name="_Toc417466857"/>
       <w:r>
         <w:t>Testing</w:t>
       </w:r>
-      <w:bookmarkEnd w:id="19"/>
+      <w:bookmarkEnd w:id="20"/>
     </w:p>
     <w:p>
       <w:pPr>
         <w:pStyle w:val="Heading3"/>
       </w:pPr>
-      <w:bookmarkStart w:id="20" w:name="_Toc417392192"/>
+      <w:bookmarkStart w:id="21" w:name="_Toc417466858"/>
       <w:r>
         <w:t>Testing Methodology</w:t>
       </w:r>
-      <w:bookmarkEnd w:id="20"/>
+      <w:bookmarkEnd w:id="21"/>
     </w:p>
     <w:p>
       <w:r>
@@ -11329,21 +11341,18 @@
       <w:pPr>
         <w:pStyle w:val="Heading3"/>
       </w:pPr>
-      <w:bookmarkStart w:id="21" w:name="_Toc417392193"/>
+      <w:bookmarkStart w:id="22" w:name="_Toc417466859"/>
       <w:r>
         <w:t>Test Plan</w:t>
       </w:r>
-      <w:bookmarkEnd w:id="21"/>
-    </w:p>
-    <w:p>
-      <w:bookmarkStart w:id="22" w:name="_GoBack"/>
       <w:bookmarkEnd w:id="22"/>
     </w:p>
+    <w:p/>
     <w:p>
       <w:pPr>
         <w:pStyle w:val="Heading3"/>
       </w:pPr>
-      <w:bookmarkStart w:id="23" w:name="_Toc417392194"/>
+      <w:bookmarkStart w:id="23" w:name="_Toc417466860"/>
       <w:r>
         <w:t>Testing Cases</w:t>
       </w:r>
@@ -11354,7 +11363,7 @@
       <w:pPr>
         <w:pStyle w:val="Heading2"/>
       </w:pPr>
-      <w:bookmarkStart w:id="24" w:name="_Toc417392195"/>
+      <w:bookmarkStart w:id="24" w:name="_Toc417466861"/>
       <w:r>
         <w:t>Appendix</w:t>
       </w:r>
@@ -11364,7 +11373,7 @@
       <w:pPr>
         <w:pStyle w:val="Heading3"/>
       </w:pPr>
-      <w:bookmarkStart w:id="25" w:name="_Toc417392196"/>
+      <w:bookmarkStart w:id="25" w:name="_Toc417466862"/>
       <w:r>
         <w:t>Data Dictionary</w:t>
       </w:r>
@@ -11515,7 +11524,7 @@
       <w:pPr>
         <w:pStyle w:val="Heading3"/>
       </w:pPr>
-      <w:bookmarkStart w:id="26" w:name="_Toc417392197"/>
+      <w:bookmarkStart w:id="26" w:name="_Toc417466863"/>
       <w:r>
         <w:t>Full Code</w:t>
       </w:r>
@@ -11525,13 +11534,9 @@
       <w:pPr>
         <w:ind w:firstLine="720"/>
       </w:pPr>
-      <w:proofErr w:type="spellStart"/>
-      <w:proofErr w:type="gramStart"/>
       <w:r>
         <w:t>hahhahahahahahhahahhahahhaaa</w:t>
       </w:r>
-      <w:proofErr w:type="spellEnd"/>
-      <w:proofErr w:type="gramEnd"/>
     </w:p>
     <w:sectPr>
       <w:pgSz w:w="11906" w:h="16838"/>
@@ -13276,6 +13281,7 @@
       <w:spacing w:after="0" w:line="240" w:lineRule="auto"/>
     </w:pPr>
     <w:tblPr>
+      <w:tblInd w:w="0" w:type="dxa"/>
       <w:tblBorders>
         <w:top w:val="single" w:sz="4" w:space="0" w:color="auto"/>
         <w:left w:val="single" w:sz="4" w:space="0" w:color="auto"/>
@@ -13284,6 +13290,12 @@
         <w:insideH w:val="single" w:sz="4" w:space="0" w:color="auto"/>
         <w:insideV w:val="single" w:sz="4" w:space="0" w:color="auto"/>
       </w:tblBorders>
+      <w:tblCellMar>
+        <w:top w:w="0" w:type="dxa"/>
+        <w:left w:w="108" w:type="dxa"/>
+        <w:bottom w:w="0" w:type="dxa"/>
+        <w:right w:w="108" w:type="dxa"/>
+      </w:tblCellMar>
     </w:tblPr>
   </w:style>
   <w:style w:type="table" w:customStyle="1" w:styleId="GridTable3-Accent21">
@@ -13297,6 +13309,7 @@
     <w:tblPr>
       <w:tblStyleRowBandSize w:val="1"/>
       <w:tblStyleColBandSize w:val="1"/>
+      <w:tblInd w:w="0" w:type="dxa"/>
       <w:tblBorders>
         <w:top w:val="single" w:sz="4" w:space="0" w:color="EE8AA8" w:themeColor="accent2" w:themeTint="99"/>
         <w:left w:val="single" w:sz="4" w:space="0" w:color="EE8AA8" w:themeColor="accent2" w:themeTint="99"/>
@@ -13305,6 +13318,12 @@
         <w:insideH w:val="single" w:sz="4" w:space="0" w:color="EE8AA8" w:themeColor="accent2" w:themeTint="99"/>
         <w:insideV w:val="single" w:sz="4" w:space="0" w:color="EE8AA8" w:themeColor="accent2" w:themeTint="99"/>
       </w:tblBorders>
+      <w:tblCellMar>
+        <w:top w:w="0" w:type="dxa"/>
+        <w:left w:w="108" w:type="dxa"/>
+        <w:bottom w:w="0" w:type="dxa"/>
+        <w:right w:w="108" w:type="dxa"/>
+      </w:tblCellMar>
     </w:tblPr>
     <w:tblStylePr w:type="firstRow">
       <w:rPr>
@@ -13433,12 +13452,19 @@
     <w:tblPr>
       <w:tblStyleRowBandSize w:val="1"/>
       <w:tblStyleColBandSize w:val="1"/>
+      <w:tblInd w:w="0" w:type="dxa"/>
       <w:tblBorders>
         <w:top w:val="single" w:sz="2" w:space="0" w:color="EE8AA8" w:themeColor="accent2" w:themeTint="99"/>
         <w:bottom w:val="single" w:sz="2" w:space="0" w:color="EE8AA8" w:themeColor="accent2" w:themeTint="99"/>
         <w:insideH w:val="single" w:sz="2" w:space="0" w:color="EE8AA8" w:themeColor="accent2" w:themeTint="99"/>
         <w:insideV w:val="single" w:sz="2" w:space="0" w:color="EE8AA8" w:themeColor="accent2" w:themeTint="99"/>
       </w:tblBorders>
+      <w:tblCellMar>
+        <w:top w:w="0" w:type="dxa"/>
+        <w:left w:w="108" w:type="dxa"/>
+        <w:bottom w:w="0" w:type="dxa"/>
+        <w:right w:w="108" w:type="dxa"/>
+      </w:tblCellMar>
     </w:tblPr>
     <w:tblStylePr w:type="firstRow">
       <w:rPr>
@@ -13508,6 +13534,7 @@
     <w:tblPr>
       <w:tblStyleRowBandSize w:val="1"/>
       <w:tblStyleColBandSize w:val="1"/>
+      <w:tblInd w:w="0" w:type="dxa"/>
       <w:tblBorders>
         <w:top w:val="single" w:sz="4" w:space="0" w:color="EE8AA8" w:themeColor="accent2" w:themeTint="99"/>
         <w:left w:val="single" w:sz="4" w:space="0" w:color="EE8AA8" w:themeColor="accent2" w:themeTint="99"/>
@@ -13516,6 +13543,12 @@
         <w:insideH w:val="single" w:sz="4" w:space="0" w:color="EE8AA8" w:themeColor="accent2" w:themeTint="99"/>
         <w:insideV w:val="single" w:sz="4" w:space="0" w:color="EE8AA8" w:themeColor="accent2" w:themeTint="99"/>
       </w:tblBorders>
+      <w:tblCellMar>
+        <w:top w:w="0" w:type="dxa"/>
+        <w:left w:w="108" w:type="dxa"/>
+        <w:bottom w:w="0" w:type="dxa"/>
+        <w:right w:w="108" w:type="dxa"/>
+      </w:tblCellMar>
     </w:tblPr>
     <w:tblStylePr w:type="firstRow">
       <w:rPr>
@@ -13589,12 +13622,19 @@
     <w:tblPr>
       <w:tblStyleRowBandSize w:val="1"/>
       <w:tblStyleColBandSize w:val="1"/>
+      <w:tblInd w:w="0" w:type="dxa"/>
       <w:tblBorders>
         <w:top w:val="single" w:sz="2" w:space="0" w:color="666666" w:themeColor="text1" w:themeTint="99"/>
         <w:bottom w:val="single" w:sz="2" w:space="0" w:color="666666" w:themeColor="text1" w:themeTint="99"/>
         <w:insideH w:val="single" w:sz="2" w:space="0" w:color="666666" w:themeColor="text1" w:themeTint="99"/>
         <w:insideV w:val="single" w:sz="2" w:space="0" w:color="666666" w:themeColor="text1" w:themeTint="99"/>
       </w:tblBorders>
+      <w:tblCellMar>
+        <w:top w:w="0" w:type="dxa"/>
+        <w:left w:w="108" w:type="dxa"/>
+        <w:bottom w:w="0" w:type="dxa"/>
+        <w:right w:w="108" w:type="dxa"/>
+      </w:tblCellMar>
     </w:tblPr>
     <w:tblStylePr w:type="firstRow">
       <w:rPr>
@@ -13669,11 +13709,18 @@
     <w:tblPr>
       <w:tblStyleRowBandSize w:val="1"/>
       <w:tblStyleColBandSize w:val="1"/>
+      <w:tblInd w:w="0" w:type="dxa"/>
       <w:tblBorders>
         <w:top w:val="single" w:sz="4" w:space="0" w:color="666666" w:themeColor="text1" w:themeTint="99"/>
         <w:bottom w:val="single" w:sz="4" w:space="0" w:color="666666" w:themeColor="text1" w:themeTint="99"/>
         <w:insideH w:val="single" w:sz="4" w:space="0" w:color="666666" w:themeColor="text1" w:themeTint="99"/>
       </w:tblBorders>
+      <w:tblCellMar>
+        <w:top w:w="0" w:type="dxa"/>
+        <w:left w:w="108" w:type="dxa"/>
+        <w:bottom w:w="0" w:type="dxa"/>
+        <w:right w:w="108" w:type="dxa"/>
+      </w:tblCellMar>
     </w:tblPr>
     <w:tblStylePr w:type="firstRow">
       <w:rPr>
@@ -13723,12 +13770,19 @@
     <w:tblPr>
       <w:tblStyleRowBandSize w:val="1"/>
       <w:tblStyleColBandSize w:val="1"/>
+      <w:tblInd w:w="0" w:type="dxa"/>
       <w:tblBorders>
         <w:top w:val="single" w:sz="2" w:space="0" w:color="EE9E89" w:themeColor="accent3" w:themeTint="99"/>
         <w:bottom w:val="single" w:sz="2" w:space="0" w:color="EE9E89" w:themeColor="accent3" w:themeTint="99"/>
         <w:insideH w:val="single" w:sz="2" w:space="0" w:color="EE9E89" w:themeColor="accent3" w:themeTint="99"/>
         <w:insideV w:val="single" w:sz="2" w:space="0" w:color="EE9E89" w:themeColor="accent3" w:themeTint="99"/>
       </w:tblBorders>
+      <w:tblCellMar>
+        <w:top w:w="0" w:type="dxa"/>
+        <w:left w:w="108" w:type="dxa"/>
+        <w:bottom w:w="0" w:type="dxa"/>
+        <w:right w:w="108" w:type="dxa"/>
+      </w:tblCellMar>
     </w:tblPr>
     <w:tblStylePr w:type="firstRow">
       <w:rPr>
@@ -14089,7 +14143,7 @@
 </file>
 
 <file path=customXml/itemProps1.xml><?xml version="1.0" encoding="utf-8"?>
-<ds:datastoreItem xmlns:ds="http://schemas.openxmlformats.org/officeDocument/2006/customXml" ds:itemID="{9C985C9A-A195-45EB-A43A-092FCC36D80F}">
+<ds:datastoreItem xmlns:ds="http://schemas.openxmlformats.org/officeDocument/2006/customXml" ds:itemID="{35D9149A-1340-466E-AD86-F2DED23D56A4}">
   <ds:schemaRefs>
     <ds:schemaRef ds:uri="http://schemas.openxmlformats.org/officeDocument/2006/bibliography"/>
   </ds:schemaRefs>

</xml_diff>

<commit_message>
updates to score and lasers
</commit_message>
<xml_diff>
--- a/World Defence Technical Manual.docx
+++ b/World Defence Technical Manual.docx
@@ -1,6 +1,6 @@
 
 <file path=word/document.xml><?xml version="1.0" encoding="utf-8"?>
-<w:document xmlns:wpc="http://schemas.microsoft.com/office/word/2010/wordprocessingCanvas" xmlns:mc="http://schemas.openxmlformats.org/markup-compatibility/2006" xmlns:o="urn:schemas-microsoft-com:office:office" xmlns:r="http://schemas.openxmlformats.org/officeDocument/2006/relationships" xmlns:m="http://schemas.openxmlformats.org/officeDocument/2006/math" xmlns:v="urn:schemas-microsoft-com:vml" xmlns:wp14="http://schemas.microsoft.com/office/word/2010/wordprocessingDrawing" xmlns:wp="http://schemas.openxmlformats.org/drawingml/2006/wordprocessingDrawing" xmlns:w10="urn:schemas-microsoft-com:office:word" xmlns:w="http://schemas.openxmlformats.org/wordprocessingml/2006/main" xmlns:w14="http://schemas.microsoft.com/office/word/2010/wordml" xmlns:wpg="http://schemas.microsoft.com/office/word/2010/wordprocessingGroup" xmlns:wpi="http://schemas.microsoft.com/office/word/2010/wordprocessingInk" xmlns:wne="http://schemas.microsoft.com/office/word/2006/wordml" xmlns:wps="http://schemas.microsoft.com/office/word/2010/wordprocessingShape" mc:Ignorable="w14 wp14">
+<w:document xmlns:wpc="http://schemas.microsoft.com/office/word/2010/wordprocessingCanvas" xmlns:mc="http://schemas.openxmlformats.org/markup-compatibility/2006" xmlns:o="urn:schemas-microsoft-com:office:office" xmlns:r="http://schemas.openxmlformats.org/officeDocument/2006/relationships" xmlns:m="http://schemas.openxmlformats.org/officeDocument/2006/math" xmlns:v="urn:schemas-microsoft-com:vml" xmlns:wp14="http://schemas.microsoft.com/office/word/2010/wordprocessingDrawing" xmlns:wp="http://schemas.openxmlformats.org/drawingml/2006/wordprocessingDrawing" xmlns:w10="urn:schemas-microsoft-com:office:word" xmlns:w="http://schemas.openxmlformats.org/wordprocessingml/2006/main" xmlns:w14="http://schemas.microsoft.com/office/word/2010/wordml" xmlns:w15="http://schemas.microsoft.com/office/word/2012/wordml" xmlns:wpg="http://schemas.microsoft.com/office/word/2010/wordprocessingGroup" xmlns:wpi="http://schemas.microsoft.com/office/word/2010/wordprocessingInk" xmlns:wne="http://schemas.microsoft.com/office/word/2006/wordml" xmlns:wps="http://schemas.microsoft.com/office/word/2010/wordprocessingShape" mc:Ignorable="w14 w15 wp14">
   <w:body>
     <w:p>
       <w:pPr>
@@ -2175,15 +2175,7 @@
               <w:cnfStyle w:val="000000100000" w:firstRow="0" w:lastRow="0" w:firstColumn="0" w:lastColumn="0" w:oddVBand="0" w:evenVBand="0" w:oddHBand="1" w:evenHBand="0" w:firstRowFirstColumn="0" w:firstRowLastColumn="0" w:lastRowFirstColumn="0" w:lastRowLastColumn="0"/>
             </w:pPr>
             <w:r>
-              <w:t xml:space="preserve">Support for </w:t>
-            </w:r>
-            <w:proofErr w:type="spellStart"/>
-            <w:r>
-              <w:t>Shader</w:t>
-            </w:r>
-            <w:proofErr w:type="spellEnd"/>
-            <w:r>
-              <w:t xml:space="preserve"> Model 1.1</w:t>
+              <w:t>Support for Shader Model 1.1</w:t>
             </w:r>
           </w:p>
         </w:tc>
@@ -2399,7 +2391,7 @@
       <w:r>
         <w:t xml:space="preserve">Microsoft Access Runtime can be found here: </w:t>
       </w:r>
-      <w:hyperlink r:id="rId9" w:history="1">
+      <w:hyperlink r:id="rId8" w:history="1">
         <w:r>
           <w:rPr>
             <w:rStyle w:val="Hyperlink"/>
@@ -3923,15 +3915,7 @@
     </w:p>
     <w:p>
       <w:r>
-        <w:t xml:space="preserve">I totally added extra stuff. </w:t>
-      </w:r>
-      <w:proofErr w:type="gramStart"/>
-      <w:r>
-        <w:t>Because I got my initial shit totally done.</w:t>
-      </w:r>
-      <w:proofErr w:type="gramEnd"/>
-      <w:r>
-        <w:t xml:space="preserve"> Yeah.</w:t>
+        <w:t>I totally added extra stuff. Because I got my initial shit totally done. Yeah.</w:t>
       </w:r>
     </w:p>
     <w:p/>
@@ -5193,11 +5177,9 @@
               </w:tabs>
               <w:cnfStyle w:val="100000000000" w:firstRow="1" w:lastRow="0" w:firstColumn="0" w:lastColumn="0" w:oddVBand="0" w:evenVBand="0" w:oddHBand="0" w:evenHBand="0" w:firstRowFirstColumn="0" w:firstRowLastColumn="0" w:lastRowFirstColumn="0" w:lastRowLastColumn="0"/>
             </w:pPr>
-            <w:proofErr w:type="spellStart"/>
             <w:r>
               <w:t>EndlessGameplay</w:t>
             </w:r>
-            <w:proofErr w:type="spellEnd"/>
           </w:p>
         </w:tc>
       </w:tr>
@@ -5490,11 +5472,9 @@
               </w:tabs>
               <w:cnfStyle w:val="100000000000" w:firstRow="1" w:lastRow="0" w:firstColumn="0" w:lastColumn="0" w:oddVBand="0" w:evenVBand="0" w:oddHBand="0" w:evenHBand="0" w:firstRowFirstColumn="0" w:firstRowLastColumn="0" w:lastRowFirstColumn="0" w:lastRowLastColumn="0"/>
             </w:pPr>
-            <w:proofErr w:type="spellStart"/>
             <w:r>
               <w:t>CoopGameplay</w:t>
             </w:r>
-            <w:proofErr w:type="spellEnd"/>
           </w:p>
         </w:tc>
       </w:tr>
@@ -5789,11 +5769,9 @@
               </w:tabs>
               <w:cnfStyle w:val="100000000000" w:firstRow="1" w:lastRow="0" w:firstColumn="0" w:lastColumn="0" w:oddVBand="0" w:evenVBand="0" w:oddHBand="0" w:evenHBand="0" w:firstRowFirstColumn="0" w:firstRowLastColumn="0" w:lastRowFirstColumn="0" w:lastRowLastColumn="0"/>
             </w:pPr>
-            <w:proofErr w:type="spellStart"/>
             <w:r>
               <w:t>GameScreen</w:t>
             </w:r>
-            <w:proofErr w:type="spellEnd"/>
           </w:p>
         </w:tc>
       </w:tr>
@@ -6085,11 +6063,9 @@
               </w:tabs>
               <w:cnfStyle w:val="100000000000" w:firstRow="1" w:lastRow="0" w:firstColumn="0" w:lastColumn="0" w:oddVBand="0" w:evenVBand="0" w:oddHBand="0" w:evenHBand="0" w:firstRowFirstColumn="0" w:firstRowLastColumn="0" w:lastRowFirstColumn="0" w:lastRowLastColumn="0"/>
             </w:pPr>
-            <w:proofErr w:type="spellStart"/>
             <w:r>
               <w:t>InputState</w:t>
             </w:r>
-            <w:proofErr w:type="spellEnd"/>
           </w:p>
         </w:tc>
       </w:tr>
@@ -6387,11 +6363,9 @@
               </w:tabs>
               <w:cnfStyle w:val="100000000000" w:firstRow="1" w:lastRow="0" w:firstColumn="0" w:lastColumn="0" w:oddVBand="0" w:evenVBand="0" w:oddHBand="0" w:evenHBand="0" w:firstRowFirstColumn="0" w:firstRowLastColumn="0" w:lastRowFirstColumn="0" w:lastRowLastColumn="0"/>
             </w:pPr>
-            <w:proofErr w:type="spellStart"/>
             <w:r>
               <w:t>ScreenManager</w:t>
             </w:r>
-            <w:proofErr w:type="spellEnd"/>
           </w:p>
         </w:tc>
       </w:tr>
@@ -6689,11 +6663,9 @@
               </w:tabs>
               <w:cnfStyle w:val="100000000000" w:firstRow="1" w:lastRow="0" w:firstColumn="0" w:lastColumn="0" w:oddVBand="0" w:evenVBand="0" w:oddHBand="0" w:evenHBand="0" w:firstRowFirstColumn="0" w:firstRowLastColumn="0" w:lastRowFirstColumn="0" w:lastRowLastColumn="0"/>
             </w:pPr>
-            <w:proofErr w:type="spellStart"/>
             <w:r>
               <w:t>HighscoreScreen</w:t>
             </w:r>
-            <w:proofErr w:type="spellEnd"/>
           </w:p>
         </w:tc>
       </w:tr>
@@ -7287,11 +7259,9 @@
               </w:tabs>
               <w:cnfStyle w:val="100000000000" w:firstRow="1" w:lastRow="0" w:firstColumn="0" w:lastColumn="0" w:oddVBand="0" w:evenVBand="0" w:oddHBand="0" w:evenHBand="0" w:firstRowFirstColumn="0" w:firstRowLastColumn="0" w:lastRowFirstColumn="0" w:lastRowLastColumn="0"/>
             </w:pPr>
-            <w:proofErr w:type="spellStart"/>
             <w:r>
               <w:t>MainMenu</w:t>
             </w:r>
-            <w:proofErr w:type="spellEnd"/>
           </w:p>
         </w:tc>
       </w:tr>
@@ -7583,11 +7553,9 @@
               </w:tabs>
               <w:cnfStyle w:val="100000000000" w:firstRow="1" w:lastRow="0" w:firstColumn="0" w:lastColumn="0" w:oddVBand="0" w:evenVBand="0" w:oddHBand="0" w:evenHBand="0" w:firstRowFirstColumn="0" w:firstRowLastColumn="0" w:lastRowFirstColumn="0" w:lastRowLastColumn="0"/>
             </w:pPr>
-            <w:proofErr w:type="spellStart"/>
             <w:r>
               <w:t>MenuEntry</w:t>
             </w:r>
-            <w:proofErr w:type="spellEnd"/>
           </w:p>
         </w:tc>
       </w:tr>
@@ -7885,11 +7853,9 @@
               </w:tabs>
               <w:cnfStyle w:val="100000000000" w:firstRow="1" w:lastRow="0" w:firstColumn="0" w:lastColumn="0" w:oddVBand="0" w:evenVBand="0" w:oddHBand="0" w:evenHBand="0" w:firstRowFirstColumn="0" w:firstRowLastColumn="0" w:lastRowFirstColumn="0" w:lastRowLastColumn="0"/>
             </w:pPr>
-            <w:proofErr w:type="spellStart"/>
             <w:r>
               <w:t>MenuScreen</w:t>
             </w:r>
-            <w:proofErr w:type="spellEnd"/>
           </w:p>
         </w:tc>
       </w:tr>
@@ -8191,11 +8157,9 @@
               </w:tabs>
               <w:cnfStyle w:val="100000000000" w:firstRow="1" w:lastRow="0" w:firstColumn="0" w:lastColumn="0" w:oddVBand="0" w:evenVBand="0" w:oddHBand="0" w:evenHBand="0" w:firstRowFirstColumn="0" w:firstRowLastColumn="0" w:lastRowFirstColumn="0" w:lastRowLastColumn="0"/>
             </w:pPr>
-            <w:proofErr w:type="spellStart"/>
             <w:r>
               <w:t>MsgboxScreen</w:t>
             </w:r>
-            <w:proofErr w:type="spellEnd"/>
           </w:p>
         </w:tc>
       </w:tr>
@@ -8494,11 +8458,9 @@
               </w:tabs>
               <w:cnfStyle w:val="100000000000" w:firstRow="1" w:lastRow="0" w:firstColumn="0" w:lastColumn="0" w:oddVBand="0" w:evenVBand="0" w:oddHBand="0" w:evenHBand="0" w:firstRowFirstColumn="0" w:firstRowLastColumn="0" w:lastRowFirstColumn="0" w:lastRowLastColumn="0"/>
             </w:pPr>
-            <w:proofErr w:type="spellStart"/>
             <w:r>
               <w:t>OptionsScreen</w:t>
             </w:r>
-            <w:proofErr w:type="spellEnd"/>
           </w:p>
         </w:tc>
       </w:tr>
@@ -8790,11 +8752,9 @@
               </w:tabs>
               <w:cnfStyle w:val="100000000000" w:firstRow="1" w:lastRow="0" w:firstColumn="0" w:lastColumn="0" w:oddVBand="0" w:evenVBand="0" w:oddHBand="0" w:evenHBand="0" w:firstRowFirstColumn="0" w:firstRowLastColumn="0" w:lastRowFirstColumn="0" w:lastRowLastColumn="0"/>
             </w:pPr>
-            <w:proofErr w:type="spellStart"/>
             <w:r>
               <w:t>PauseScreen</w:t>
             </w:r>
-            <w:proofErr w:type="spellEnd"/>
           </w:p>
         </w:tc>
       </w:tr>
@@ -9092,11 +9052,9 @@
               </w:tabs>
               <w:cnfStyle w:val="100000000000" w:firstRow="1" w:lastRow="0" w:firstColumn="0" w:lastColumn="0" w:oddVBand="0" w:evenVBand="0" w:oddHBand="0" w:evenHBand="0" w:firstRowFirstColumn="0" w:firstRowLastColumn="0" w:lastRowFirstColumn="0" w:lastRowLastColumn="0"/>
             </w:pPr>
-            <w:proofErr w:type="spellStart"/>
             <w:r>
               <w:t>DatabaseInt</w:t>
             </w:r>
-            <w:proofErr w:type="spellEnd"/>
           </w:p>
         </w:tc>
       </w:tr>
@@ -9663,15 +9621,7 @@
     </w:p>
     <w:p>
       <w:r>
-        <w:t>[</w:t>
-      </w:r>
-      <w:proofErr w:type="gramStart"/>
-      <w:r>
-        <w:t>insert</w:t>
-      </w:r>
-      <w:proofErr w:type="gramEnd"/>
-      <w:r>
-        <w:t>]</w:t>
+        <w:t>[insert]</w:t>
       </w:r>
     </w:p>
     <w:p>
@@ -9719,8 +9669,8 @@
         <w:tblLook w:val="04A0" w:firstRow="1" w:lastRow="0" w:firstColumn="1" w:lastColumn="0" w:noHBand="0" w:noVBand="1"/>
       </w:tblPr>
       <w:tblGrid>
-        <w:gridCol w:w="6741"/>
-        <w:gridCol w:w="3035"/>
+        <w:gridCol w:w="6748"/>
+        <w:gridCol w:w="3028"/>
       </w:tblGrid>
       <w:tr>
         <w:trPr>
@@ -9758,10 +9708,10 @@
                   <v:path o:extrusionok="f" gradientshapeok="t" o:connecttype="rect"/>
                   <o:lock v:ext="edit" aspectratio="t"/>
                 </v:shapetype>
-                <v:shape id="_x0000_i1025" type="#_x0000_t75" style="width:326.5pt;height:160.75pt" o:ole="">
-                  <v:imagedata r:id="rId10" o:title=""/>
+                <v:shape id="_x0000_i1025" type="#_x0000_t75" style="width:326.25pt;height:160.5pt" o:ole="">
+                  <v:imagedata r:id="rId9" o:title=""/>
                 </v:shape>
-                <o:OLEObject Type="Embed" ProgID="PBrush" ShapeID="_x0000_i1025" DrawAspect="Content" ObjectID="_1491651226" r:id="rId11"/>
+                <o:OLEObject Type="Embed" ProgID="PBrush" ShapeID="_x0000_i1025" DrawAspect="Content" ObjectID="_1491752553" r:id="rId10"/>
               </w:object>
             </w:r>
           </w:p>
@@ -9809,10 +9759,10 @@
                 <w:bCs w:val="0"/>
               </w:rPr>
               <w:object w:dxaOrig="1830" w:dyaOrig="495">
-                <v:shape id="_x0000_i1026" type="#_x0000_t75" style="width:75.35pt;height:20.1pt" o:ole="">
-                  <v:imagedata r:id="rId12" o:title=""/>
+                <v:shape id="_x0000_i1026" type="#_x0000_t75" style="width:75pt;height:20.25pt" o:ole="">
+                  <v:imagedata r:id="rId11" o:title=""/>
                 </v:shape>
-                <o:OLEObject Type="Embed" ProgID="PBrush" ShapeID="_x0000_i1026" DrawAspect="Content" ObjectID="_1491651227" r:id="rId13"/>
+                <o:OLEObject Type="Embed" ProgID="PBrush" ShapeID="_x0000_i1026" DrawAspect="Content" ObjectID="_1491752554" r:id="rId12"/>
               </w:object>
             </w:r>
             <w:r>
@@ -9925,13 +9875,8 @@
         <w:pStyle w:val="NoSpacing"/>
       </w:pPr>
       <w:r>
-        <w:t xml:space="preserve">Foreign Key: </w:t>
+        <w:t>Foreign Key: player_ID</w:t>
       </w:r>
-      <w:proofErr w:type="spellStart"/>
-      <w:r>
-        <w:t>player_ID</w:t>
-      </w:r>
-      <w:proofErr w:type="spellEnd"/>
     </w:p>
     <w:p>
       <w:pPr>
@@ -10093,13 +10038,8 @@
               <w:ind w:left="0"/>
               <w:cnfStyle w:val="000000100000" w:firstRow="0" w:lastRow="0" w:firstColumn="0" w:lastColumn="0" w:oddVBand="0" w:evenVBand="0" w:oddHBand="1" w:evenHBand="0" w:firstRowFirstColumn="0" w:firstRowLastColumn="0" w:lastRowFirstColumn="0" w:lastRowLastColumn="0"/>
             </w:pPr>
-            <w:proofErr w:type="spellStart"/>
-            <w:r>
-              <w:t>Int</w:t>
-            </w:r>
-            <w:proofErr w:type="spellEnd"/>
-            <w:r>
-              <w:t>(2)</w:t>
+            <w:r>
+              <w:t>Int(2)</w:t>
             </w:r>
           </w:p>
         </w:tc>
@@ -10161,11 +10101,9 @@
               <w:ind w:left="0"/>
               <w:cnfStyle w:val="000000000000" w:firstRow="0" w:lastRow="0" w:firstColumn="0" w:lastColumn="0" w:oddVBand="0" w:evenVBand="0" w:oddHBand="0" w:evenHBand="0" w:firstRowFirstColumn="0" w:firstRowLastColumn="0" w:lastRowFirstColumn="0" w:lastRowLastColumn="0"/>
             </w:pPr>
-            <w:proofErr w:type="spellStart"/>
             <w:r>
               <w:t>Player_ID</w:t>
             </w:r>
-            <w:proofErr w:type="spellEnd"/>
           </w:p>
         </w:tc>
         <w:tc>
@@ -10193,13 +10131,8 @@
               <w:ind w:left="0"/>
               <w:cnfStyle w:val="000000000000" w:firstRow="0" w:lastRow="0" w:firstColumn="0" w:lastColumn="0" w:oddVBand="0" w:evenVBand="0" w:oddHBand="0" w:evenHBand="0" w:firstRowFirstColumn="0" w:firstRowLastColumn="0" w:lastRowFirstColumn="0" w:lastRowLastColumn="0"/>
             </w:pPr>
-            <w:proofErr w:type="spellStart"/>
-            <w:r>
-              <w:t>Int</w:t>
-            </w:r>
-            <w:proofErr w:type="spellEnd"/>
-            <w:r>
-              <w:t>(4)</w:t>
+            <w:r>
+              <w:t>Int(4)</w:t>
             </w:r>
           </w:p>
         </w:tc>
@@ -10279,13 +10212,8 @@
               <w:ind w:left="0"/>
               <w:cnfStyle w:val="000000100000" w:firstRow="0" w:lastRow="0" w:firstColumn="0" w:lastColumn="0" w:oddVBand="0" w:evenVBand="0" w:oddHBand="1" w:evenHBand="0" w:firstRowFirstColumn="0" w:firstRowLastColumn="0" w:lastRowFirstColumn="0" w:lastRowLastColumn="0"/>
             </w:pPr>
-            <w:proofErr w:type="spellStart"/>
-            <w:r>
-              <w:t>Int</w:t>
-            </w:r>
-            <w:proofErr w:type="spellEnd"/>
-            <w:r>
-              <w:t>(16)</w:t>
+            <w:r>
+              <w:t>Int(16)</w:t>
             </w:r>
           </w:p>
         </w:tc>
@@ -10404,13 +10332,8 @@
         <w:pStyle w:val="NoSpacing"/>
       </w:pPr>
       <w:r>
-        <w:t xml:space="preserve">Primary Key: </w:t>
+        <w:t>Primary Key: player_ID</w:t>
       </w:r>
-      <w:proofErr w:type="spellStart"/>
-      <w:r>
-        <w:t>player_ID</w:t>
-      </w:r>
-      <w:proofErr w:type="spellEnd"/>
     </w:p>
     <w:p>
       <w:pPr>
@@ -10550,11 +10473,9 @@
               <w:ind w:left="0"/>
               <w:cnfStyle w:val="000000100000" w:firstRow="0" w:lastRow="0" w:firstColumn="0" w:lastColumn="0" w:oddVBand="0" w:evenVBand="0" w:oddHBand="1" w:evenHBand="0" w:firstRowFirstColumn="0" w:firstRowLastColumn="0" w:lastRowFirstColumn="0" w:lastRowLastColumn="0"/>
             </w:pPr>
-            <w:proofErr w:type="spellStart"/>
             <w:r>
               <w:t>Player_ID</w:t>
             </w:r>
-            <w:proofErr w:type="spellEnd"/>
           </w:p>
         </w:tc>
         <w:tc>
@@ -10582,13 +10503,8 @@
               <w:ind w:left="0"/>
               <w:cnfStyle w:val="000000100000" w:firstRow="0" w:lastRow="0" w:firstColumn="0" w:lastColumn="0" w:oddVBand="0" w:evenVBand="0" w:oddHBand="1" w:evenHBand="0" w:firstRowFirstColumn="0" w:firstRowLastColumn="0" w:lastRowFirstColumn="0" w:lastRowLastColumn="0"/>
             </w:pPr>
-            <w:proofErr w:type="spellStart"/>
-            <w:r>
-              <w:t>Int</w:t>
-            </w:r>
-            <w:proofErr w:type="spellEnd"/>
-            <w:r>
-              <w:t>(4)</w:t>
+            <w:r>
+              <w:t>Int(4)</w:t>
             </w:r>
           </w:p>
         </w:tc>
@@ -11617,15 +11533,7 @@
           </w:tcPr>
           <w:p>
             <w:r>
-              <w:t xml:space="preserve">Can the user </w:t>
-            </w:r>
-            <w:proofErr w:type="gramStart"/>
-            <w:r>
-              <w:t>pause</w:t>
-            </w:r>
-            <w:proofErr w:type="gramEnd"/>
-            <w:r>
-              <w:t xml:space="preserve"> the game at any time?</w:t>
+              <w:t>Can the user pause the game at any time?</w:t>
             </w:r>
           </w:p>
         </w:tc>
@@ -12926,10 +12834,7 @@
     <w:p/>
     <w:p/>
     <w:p/>
-    <w:p>
-      <w:bookmarkStart w:id="23" w:name="_GoBack"/>
-      <w:bookmarkEnd w:id="23"/>
-    </w:p>
+    <w:p/>
     <w:tbl>
       <w:tblPr>
         <w:tblStyle w:val="GridTable2-Accent21"/>
@@ -13863,11 +13768,20 @@
     </w:tbl>
     <w:p/>
     <w:p>
-      <w:bookmarkStart w:id="24" w:name="_Toc417466861"/>
+      <w:pPr>
+        <w:pStyle w:val="Heading2"/>
+      </w:pPr>
+      <w:bookmarkStart w:id="23" w:name="_Toc417466861"/>
+      <w:r>
+        <w:t>Test Player Feedback</w:t>
+      </w:r>
     </w:p>
     <w:p/>
     <w:p/>
-    <w:p/>
+    <w:p>
+      <w:bookmarkStart w:id="24" w:name="_GoBack"/>
+      <w:bookmarkEnd w:id="24"/>
+    </w:p>
     <w:p/>
     <w:p/>
     <w:p/>
@@ -13876,9 +13790,10 @@
         <w:pStyle w:val="Heading2"/>
       </w:pPr>
       <w:r>
+        <w:lastRenderedPageBreak/>
         <w:t>Appendix</w:t>
       </w:r>
-      <w:bookmarkEnd w:id="24"/>
+      <w:bookmarkEnd w:id="23"/>
     </w:p>
     <w:p>
       <w:pPr>
@@ -14618,7 +14533,7 @@
 </file>
 
 <file path=word/endnotes.xml><?xml version="1.0" encoding="utf-8"?>
-<w:endnotes xmlns:wpc="http://schemas.microsoft.com/office/word/2010/wordprocessingCanvas" xmlns:mc="http://schemas.openxmlformats.org/markup-compatibility/2006" xmlns:o="urn:schemas-microsoft-com:office:office" xmlns:r="http://schemas.openxmlformats.org/officeDocument/2006/relationships" xmlns:m="http://schemas.openxmlformats.org/officeDocument/2006/math" xmlns:v="urn:schemas-microsoft-com:vml" xmlns:wp14="http://schemas.microsoft.com/office/word/2010/wordprocessingDrawing" xmlns:wp="http://schemas.openxmlformats.org/drawingml/2006/wordprocessingDrawing" xmlns:w10="urn:schemas-microsoft-com:office:word" xmlns:w="http://schemas.openxmlformats.org/wordprocessingml/2006/main" xmlns:w14="http://schemas.microsoft.com/office/word/2010/wordml" xmlns:wpg="http://schemas.microsoft.com/office/word/2010/wordprocessingGroup" xmlns:wpi="http://schemas.microsoft.com/office/word/2010/wordprocessingInk" xmlns:wne="http://schemas.microsoft.com/office/word/2006/wordml" xmlns:wps="http://schemas.microsoft.com/office/word/2010/wordprocessingShape" mc:Ignorable="w14 wp14">
+<w:endnotes xmlns:wpc="http://schemas.microsoft.com/office/word/2010/wordprocessingCanvas" xmlns:mc="http://schemas.openxmlformats.org/markup-compatibility/2006" xmlns:o="urn:schemas-microsoft-com:office:office" xmlns:r="http://schemas.openxmlformats.org/officeDocument/2006/relationships" xmlns:m="http://schemas.openxmlformats.org/officeDocument/2006/math" xmlns:v="urn:schemas-microsoft-com:vml" xmlns:wp14="http://schemas.microsoft.com/office/word/2010/wordprocessingDrawing" xmlns:wp="http://schemas.openxmlformats.org/drawingml/2006/wordprocessingDrawing" xmlns:w10="urn:schemas-microsoft-com:office:word" xmlns:w="http://schemas.openxmlformats.org/wordprocessingml/2006/main" xmlns:w14="http://schemas.microsoft.com/office/word/2010/wordml" xmlns:w15="http://schemas.microsoft.com/office/word/2012/wordml" xmlns:wpg="http://schemas.microsoft.com/office/word/2010/wordprocessingGroup" xmlns:wpi="http://schemas.microsoft.com/office/word/2010/wordprocessingInk" xmlns:wne="http://schemas.microsoft.com/office/word/2006/wordml" xmlns:wps="http://schemas.microsoft.com/office/word/2010/wordprocessingShape" mc:Ignorable="w14 w15 wp14">
   <w:endnote w:type="separator" w:id="-1">
     <w:p>
       <w:pPr>
@@ -14643,7 +14558,7 @@
 </file>
 
 <file path=word/footnotes.xml><?xml version="1.0" encoding="utf-8"?>
-<w:footnotes xmlns:wpc="http://schemas.microsoft.com/office/word/2010/wordprocessingCanvas" xmlns:mc="http://schemas.openxmlformats.org/markup-compatibility/2006" xmlns:o="urn:schemas-microsoft-com:office:office" xmlns:r="http://schemas.openxmlformats.org/officeDocument/2006/relationships" xmlns:m="http://schemas.openxmlformats.org/officeDocument/2006/math" xmlns:v="urn:schemas-microsoft-com:vml" xmlns:wp14="http://schemas.microsoft.com/office/word/2010/wordprocessingDrawing" xmlns:wp="http://schemas.openxmlformats.org/drawingml/2006/wordprocessingDrawing" xmlns:w10="urn:schemas-microsoft-com:office:word" xmlns:w="http://schemas.openxmlformats.org/wordprocessingml/2006/main" xmlns:w14="http://schemas.microsoft.com/office/word/2010/wordml" xmlns:wpg="http://schemas.microsoft.com/office/word/2010/wordprocessingGroup" xmlns:wpi="http://schemas.microsoft.com/office/word/2010/wordprocessingInk" xmlns:wne="http://schemas.microsoft.com/office/word/2006/wordml" xmlns:wps="http://schemas.microsoft.com/office/word/2010/wordprocessingShape" mc:Ignorable="w14 wp14">
+<w:footnotes xmlns:wpc="http://schemas.microsoft.com/office/word/2010/wordprocessingCanvas" xmlns:mc="http://schemas.openxmlformats.org/markup-compatibility/2006" xmlns:o="urn:schemas-microsoft-com:office:office" xmlns:r="http://schemas.openxmlformats.org/officeDocument/2006/relationships" xmlns:m="http://schemas.openxmlformats.org/officeDocument/2006/math" xmlns:v="urn:schemas-microsoft-com:vml" xmlns:wp14="http://schemas.microsoft.com/office/word/2010/wordprocessingDrawing" xmlns:wp="http://schemas.openxmlformats.org/drawingml/2006/wordprocessingDrawing" xmlns:w10="urn:schemas-microsoft-com:office:word" xmlns:w="http://schemas.openxmlformats.org/wordprocessingml/2006/main" xmlns:w14="http://schemas.microsoft.com/office/word/2010/wordml" xmlns:w15="http://schemas.microsoft.com/office/word/2012/wordml" xmlns:wpg="http://schemas.microsoft.com/office/word/2010/wordprocessingGroup" xmlns:wpi="http://schemas.microsoft.com/office/word/2010/wordprocessingInk" xmlns:wne="http://schemas.microsoft.com/office/word/2006/wordml" xmlns:wps="http://schemas.microsoft.com/office/word/2010/wordprocessingShape" mc:Ignorable="w14 w15 wp14">
   <w:footnote w:type="separator" w:id="-1">
     <w:p>
       <w:pPr>
@@ -14668,7 +14583,7 @@
 </file>
 
 <file path=word/numbering.xml><?xml version="1.0" encoding="utf-8"?>
-<w:numbering xmlns:wpc="http://schemas.microsoft.com/office/word/2010/wordprocessingCanvas" xmlns:mc="http://schemas.openxmlformats.org/markup-compatibility/2006" xmlns:o="urn:schemas-microsoft-com:office:office" xmlns:r="http://schemas.openxmlformats.org/officeDocument/2006/relationships" xmlns:m="http://schemas.openxmlformats.org/officeDocument/2006/math" xmlns:v="urn:schemas-microsoft-com:vml" xmlns:wp14="http://schemas.microsoft.com/office/word/2010/wordprocessingDrawing" xmlns:wp="http://schemas.openxmlformats.org/drawingml/2006/wordprocessingDrawing" xmlns:w10="urn:schemas-microsoft-com:office:word" xmlns:w="http://schemas.openxmlformats.org/wordprocessingml/2006/main" xmlns:w14="http://schemas.microsoft.com/office/word/2010/wordml" xmlns:wpg="http://schemas.microsoft.com/office/word/2010/wordprocessingGroup" xmlns:wpi="http://schemas.microsoft.com/office/word/2010/wordprocessingInk" xmlns:wne="http://schemas.microsoft.com/office/word/2006/wordml" xmlns:wps="http://schemas.microsoft.com/office/word/2010/wordprocessingShape" mc:Ignorable="w14 wp14">
+<w:numbering xmlns:wpc="http://schemas.microsoft.com/office/word/2010/wordprocessingCanvas" xmlns:mc="http://schemas.openxmlformats.org/markup-compatibility/2006" xmlns:o="urn:schemas-microsoft-com:office:office" xmlns:r="http://schemas.openxmlformats.org/officeDocument/2006/relationships" xmlns:m="http://schemas.openxmlformats.org/officeDocument/2006/math" xmlns:v="urn:schemas-microsoft-com:vml" xmlns:wp14="http://schemas.microsoft.com/office/word/2010/wordprocessingDrawing" xmlns:wp="http://schemas.openxmlformats.org/drawingml/2006/wordprocessingDrawing" xmlns:w10="urn:schemas-microsoft-com:office:word" xmlns:w="http://schemas.openxmlformats.org/wordprocessingml/2006/main" xmlns:w14="http://schemas.microsoft.com/office/word/2010/wordml" xmlns:w15="http://schemas.microsoft.com/office/word/2012/wordml" xmlns:wpg="http://schemas.microsoft.com/office/word/2010/wordprocessingGroup" xmlns:wpi="http://schemas.microsoft.com/office/word/2010/wordprocessingInk" xmlns:wne="http://schemas.microsoft.com/office/word/2006/wordml" xmlns:wps="http://schemas.microsoft.com/office/word/2010/wordprocessingShape" mc:Ignorable="w14 w15 wp14">
   <w:abstractNum w:abstractNumId="0">
     <w:nsid w:val="05F06EA9"/>
     <w:multiLevelType w:val="hybridMultilevel"/>
@@ -15229,7 +15144,7 @@
 </file>
 
 <file path=word/styles.xml><?xml version="1.0" encoding="utf-8"?>
-<w:styles xmlns:mc="http://schemas.openxmlformats.org/markup-compatibility/2006" xmlns:r="http://schemas.openxmlformats.org/officeDocument/2006/relationships" xmlns:w="http://schemas.openxmlformats.org/wordprocessingml/2006/main" xmlns:w14="http://schemas.microsoft.com/office/word/2010/wordml" mc:Ignorable="w14">
+<w:styles xmlns:mc="http://schemas.openxmlformats.org/markup-compatibility/2006" xmlns:r="http://schemas.openxmlformats.org/officeDocument/2006/relationships" xmlns:w="http://schemas.openxmlformats.org/wordprocessingml/2006/main" xmlns:w14="http://schemas.microsoft.com/office/word/2010/wordml" xmlns:w15="http://schemas.microsoft.com/office/word/2012/wordml" mc:Ignorable="w14 w15">
   <w:docDefaults>
     <w:rPrDefault>
       <w:rPr>
@@ -15245,144 +15160,378 @@
       </w:pPr>
     </w:pPrDefault>
   </w:docDefaults>
-  <w:latentStyles w:defLockedState="0" w:defUIPriority="99" w:defSemiHidden="1" w:defUnhideWhenUsed="1" w:defQFormat="0" w:count="267">
-    <w:lsdException w:name="Normal" w:semiHidden="0" w:uiPriority="0" w:unhideWhenUsed="0" w:qFormat="1"/>
-    <w:lsdException w:name="heading 1" w:semiHidden="0" w:uiPriority="9" w:unhideWhenUsed="0" w:qFormat="1"/>
-    <w:lsdException w:name="heading 2" w:uiPriority="9" w:qFormat="1"/>
-    <w:lsdException w:name="heading 3" w:uiPriority="9" w:qFormat="1"/>
-    <w:lsdException w:name="heading 4" w:uiPriority="9" w:qFormat="1"/>
-    <w:lsdException w:name="heading 5" w:uiPriority="9" w:qFormat="1"/>
-    <w:lsdException w:name="heading 6" w:uiPriority="9" w:qFormat="1"/>
-    <w:lsdException w:name="heading 7" w:uiPriority="9" w:qFormat="1"/>
-    <w:lsdException w:name="heading 8" w:uiPriority="9" w:qFormat="1"/>
-    <w:lsdException w:name="heading 9" w:uiPriority="9" w:qFormat="1"/>
-    <w:lsdException w:name="toc 1" w:uiPriority="39"/>
-    <w:lsdException w:name="toc 2" w:uiPriority="39"/>
-    <w:lsdException w:name="toc 3" w:uiPriority="39"/>
-    <w:lsdException w:name="toc 4" w:uiPriority="39"/>
-    <w:lsdException w:name="toc 5" w:uiPriority="39"/>
-    <w:lsdException w:name="toc 6" w:uiPriority="39"/>
-    <w:lsdException w:name="toc 7" w:uiPriority="39"/>
-    <w:lsdException w:name="toc 8" w:uiPriority="39"/>
-    <w:lsdException w:name="toc 9" w:uiPriority="39"/>
-    <w:lsdException w:name="caption" w:uiPriority="35" w:qFormat="1"/>
-    <w:lsdException w:name="Title" w:semiHidden="0" w:uiPriority="10" w:unhideWhenUsed="0" w:qFormat="1"/>
-    <w:lsdException w:name="Default Paragraph Font" w:uiPriority="1"/>
-    <w:lsdException w:name="Subtitle" w:semiHidden="0" w:uiPriority="11" w:unhideWhenUsed="0" w:qFormat="1"/>
-    <w:lsdException w:name="Strong" w:semiHidden="0" w:uiPriority="22" w:unhideWhenUsed="0" w:qFormat="1"/>
-    <w:lsdException w:name="Emphasis" w:semiHidden="0" w:uiPriority="20" w:unhideWhenUsed="0" w:qFormat="1"/>
-    <w:lsdException w:name="Table Grid" w:semiHidden="0" w:uiPriority="39" w:unhideWhenUsed="0"/>
-    <w:lsdException w:name="Placeholder Text" w:unhideWhenUsed="0"/>
-    <w:lsdException w:name="No Spacing" w:semiHidden="0" w:uiPriority="1" w:unhideWhenUsed="0" w:qFormat="1"/>
-    <w:lsdException w:name="Light Shading" w:semiHidden="0" w:uiPriority="60" w:unhideWhenUsed="0"/>
-    <w:lsdException w:name="Light List" w:semiHidden="0" w:uiPriority="61" w:unhideWhenUsed="0"/>
-    <w:lsdException w:name="Light Grid" w:semiHidden="0" w:uiPriority="62" w:unhideWhenUsed="0"/>
-    <w:lsdException w:name="Medium Shading 1" w:semiHidden="0" w:uiPriority="63" w:unhideWhenUsed="0"/>
-    <w:lsdException w:name="Medium Shading 2" w:semiHidden="0" w:uiPriority="64" w:unhideWhenUsed="0"/>
-    <w:lsdException w:name="Medium List 1" w:semiHidden="0" w:uiPriority="65" w:unhideWhenUsed="0"/>
-    <w:lsdException w:name="Medium List 2" w:semiHidden="0" w:uiPriority="66" w:unhideWhenUsed="0"/>
-    <w:lsdException w:name="Medium Grid 1" w:semiHidden="0" w:uiPriority="67" w:unhideWhenUsed="0"/>
-    <w:lsdException w:name="Medium Grid 2" w:semiHidden="0" w:uiPriority="68" w:unhideWhenUsed="0"/>
-    <w:lsdException w:name="Medium Grid 3" w:semiHidden="0" w:uiPriority="69" w:unhideWhenUsed="0"/>
-    <w:lsdException w:name="Dark List" w:semiHidden="0" w:uiPriority="70" w:unhideWhenUsed="0"/>
-    <w:lsdException w:name="Colorful Shading" w:semiHidden="0" w:uiPriority="71" w:unhideWhenUsed="0"/>
-    <w:lsdException w:name="Colorful List" w:semiHidden="0" w:uiPriority="72" w:unhideWhenUsed="0"/>
-    <w:lsdException w:name="Colorful Grid" w:semiHidden="0" w:uiPriority="73" w:unhideWhenUsed="0"/>
-    <w:lsdException w:name="Light Shading Accent 1" w:semiHidden="0" w:uiPriority="60" w:unhideWhenUsed="0"/>
-    <w:lsdException w:name="Light List Accent 1" w:semiHidden="0" w:uiPriority="61" w:unhideWhenUsed="0"/>
-    <w:lsdException w:name="Light Grid Accent 1" w:semiHidden="0" w:uiPriority="62" w:unhideWhenUsed="0"/>
-    <w:lsdException w:name="Medium Shading 1 Accent 1" w:semiHidden="0" w:uiPriority="63" w:unhideWhenUsed="0"/>
-    <w:lsdException w:name="Medium Shading 2 Accent 1" w:semiHidden="0" w:uiPriority="64" w:unhideWhenUsed="0"/>
-    <w:lsdException w:name="Medium List 1 Accent 1" w:semiHidden="0" w:uiPriority="65" w:unhideWhenUsed="0"/>
-    <w:lsdException w:name="Revision" w:unhideWhenUsed="0"/>
-    <w:lsdException w:name="List Paragraph" w:semiHidden="0" w:uiPriority="34" w:unhideWhenUsed="0" w:qFormat="1"/>
-    <w:lsdException w:name="Quote" w:semiHidden="0" w:uiPriority="29" w:unhideWhenUsed="0" w:qFormat="1"/>
-    <w:lsdException w:name="Intense Quote" w:semiHidden="0" w:uiPriority="30" w:unhideWhenUsed="0" w:qFormat="1"/>
-    <w:lsdException w:name="Medium List 2 Accent 1" w:semiHidden="0" w:uiPriority="66" w:unhideWhenUsed="0"/>
-    <w:lsdException w:name="Medium Grid 1 Accent 1" w:semiHidden="0" w:uiPriority="67" w:unhideWhenUsed="0"/>
-    <w:lsdException w:name="Medium Grid 2 Accent 1" w:semiHidden="0" w:uiPriority="68" w:unhideWhenUsed="0"/>
-    <w:lsdException w:name="Medium Grid 3 Accent 1" w:semiHidden="0" w:uiPriority="69" w:unhideWhenUsed="0"/>
-    <w:lsdException w:name="Dark List Accent 1" w:semiHidden="0" w:uiPriority="70" w:unhideWhenUsed="0"/>
-    <w:lsdException w:name="Colorful Shading Accent 1" w:semiHidden="0" w:uiPriority="71" w:unhideWhenUsed="0"/>
-    <w:lsdException w:name="Colorful List Accent 1" w:semiHidden="0" w:uiPriority="72" w:unhideWhenUsed="0"/>
-    <w:lsdException w:name="Colorful Grid Accent 1" w:semiHidden="0" w:uiPriority="73" w:unhideWhenUsed="0"/>
-    <w:lsdException w:name="Light Shading Accent 2" w:semiHidden="0" w:uiPriority="60" w:unhideWhenUsed="0"/>
-    <w:lsdException w:name="Light List Accent 2" w:semiHidden="0" w:uiPriority="61" w:unhideWhenUsed="0"/>
-    <w:lsdException w:name="Light Grid Accent 2" w:semiHidden="0" w:uiPriority="62" w:unhideWhenUsed="0"/>
-    <w:lsdException w:name="Medium Shading 1 Accent 2" w:semiHidden="0" w:uiPriority="63" w:unhideWhenUsed="0"/>
-    <w:lsdException w:name="Medium Shading 2 Accent 2" w:semiHidden="0" w:uiPriority="64" w:unhideWhenUsed="0"/>
-    <w:lsdException w:name="Medium List 1 Accent 2" w:semiHidden="0" w:uiPriority="65" w:unhideWhenUsed="0"/>
-    <w:lsdException w:name="Medium List 2 Accent 2" w:semiHidden="0" w:uiPriority="66" w:unhideWhenUsed="0"/>
-    <w:lsdException w:name="Medium Grid 1 Accent 2" w:semiHidden="0" w:uiPriority="67" w:unhideWhenUsed="0"/>
-    <w:lsdException w:name="Medium Grid 2 Accent 2" w:semiHidden="0" w:uiPriority="68" w:unhideWhenUsed="0"/>
-    <w:lsdException w:name="Medium Grid 3 Accent 2" w:semiHidden="0" w:uiPriority="69" w:unhideWhenUsed="0"/>
-    <w:lsdException w:name="Dark List Accent 2" w:semiHidden="0" w:uiPriority="70" w:unhideWhenUsed="0"/>
-    <w:lsdException w:name="Colorful Shading Accent 2" w:semiHidden="0" w:uiPriority="71" w:unhideWhenUsed="0"/>
-    <w:lsdException w:name="Colorful List Accent 2" w:semiHidden="0" w:uiPriority="72" w:unhideWhenUsed="0"/>
-    <w:lsdException w:name="Colorful Grid Accent 2" w:semiHidden="0" w:uiPriority="73" w:unhideWhenUsed="0"/>
-    <w:lsdException w:name="Light Shading Accent 3" w:semiHidden="0" w:uiPriority="60" w:unhideWhenUsed="0"/>
-    <w:lsdException w:name="Light List Accent 3" w:semiHidden="0" w:uiPriority="61" w:unhideWhenUsed="0"/>
-    <w:lsdException w:name="Light Grid Accent 3" w:semiHidden="0" w:uiPriority="62" w:unhideWhenUsed="0"/>
-    <w:lsdException w:name="Medium Shading 1 Accent 3" w:semiHidden="0" w:uiPriority="63" w:unhideWhenUsed="0"/>
-    <w:lsdException w:name="Medium Shading 2 Accent 3" w:semiHidden="0" w:uiPriority="64" w:unhideWhenUsed="0"/>
-    <w:lsdException w:name="Medium List 1 Accent 3" w:semiHidden="0" w:uiPriority="65" w:unhideWhenUsed="0"/>
-    <w:lsdException w:name="Medium List 2 Accent 3" w:semiHidden="0" w:uiPriority="66" w:unhideWhenUsed="0"/>
-    <w:lsdException w:name="Medium Grid 1 Accent 3" w:semiHidden="0" w:uiPriority="67" w:unhideWhenUsed="0"/>
-    <w:lsdException w:name="Medium Grid 2 Accent 3" w:semiHidden="0" w:uiPriority="68" w:unhideWhenUsed="0"/>
-    <w:lsdException w:name="Medium Grid 3 Accent 3" w:semiHidden="0" w:uiPriority="69" w:unhideWhenUsed="0"/>
-    <w:lsdException w:name="Dark List Accent 3" w:semiHidden="0" w:uiPriority="70" w:unhideWhenUsed="0"/>
-    <w:lsdException w:name="Colorful Shading Accent 3" w:semiHidden="0" w:uiPriority="71" w:unhideWhenUsed="0"/>
-    <w:lsdException w:name="Colorful List Accent 3" w:semiHidden="0" w:uiPriority="72" w:unhideWhenUsed="0"/>
-    <w:lsdException w:name="Colorful Grid Accent 3" w:semiHidden="0" w:uiPriority="73" w:unhideWhenUsed="0"/>
-    <w:lsdException w:name="Light Shading Accent 4" w:semiHidden="0" w:uiPriority="60" w:unhideWhenUsed="0"/>
-    <w:lsdException w:name="Light List Accent 4" w:semiHidden="0" w:uiPriority="61" w:unhideWhenUsed="0"/>
-    <w:lsdException w:name="Light Grid Accent 4" w:semiHidden="0" w:uiPriority="62" w:unhideWhenUsed="0"/>
-    <w:lsdException w:name="Medium Shading 1 Accent 4" w:semiHidden="0" w:uiPriority="63" w:unhideWhenUsed="0"/>
-    <w:lsdException w:name="Medium Shading 2 Accent 4" w:semiHidden="0" w:uiPriority="64" w:unhideWhenUsed="0"/>
-    <w:lsdException w:name="Medium List 1 Accent 4" w:semiHidden="0" w:uiPriority="65" w:unhideWhenUsed="0"/>
-    <w:lsdException w:name="Medium List 2 Accent 4" w:semiHidden="0" w:uiPriority="66" w:unhideWhenUsed="0"/>
-    <w:lsdException w:name="Medium Grid 1 Accent 4" w:semiHidden="0" w:uiPriority="67" w:unhideWhenUsed="0"/>
-    <w:lsdException w:name="Medium Grid 2 Accent 4" w:semiHidden="0" w:uiPriority="68" w:unhideWhenUsed="0"/>
-    <w:lsdException w:name="Medium Grid 3 Accent 4" w:semiHidden="0" w:uiPriority="69" w:unhideWhenUsed="0"/>
-    <w:lsdException w:name="Dark List Accent 4" w:semiHidden="0" w:uiPriority="70" w:unhideWhenUsed="0"/>
-    <w:lsdException w:name="Colorful Shading Accent 4" w:semiHidden="0" w:uiPriority="71" w:unhideWhenUsed="0"/>
-    <w:lsdException w:name="Colorful List Accent 4" w:semiHidden="0" w:uiPriority="72" w:unhideWhenUsed="0"/>
-    <w:lsdException w:name="Colorful Grid Accent 4" w:semiHidden="0" w:uiPriority="73" w:unhideWhenUsed="0"/>
-    <w:lsdException w:name="Light Shading Accent 5" w:semiHidden="0" w:uiPriority="60" w:unhideWhenUsed="0"/>
-    <w:lsdException w:name="Light List Accent 5" w:semiHidden="0" w:uiPriority="61" w:unhideWhenUsed="0"/>
-    <w:lsdException w:name="Light Grid Accent 5" w:semiHidden="0" w:uiPriority="62" w:unhideWhenUsed="0"/>
-    <w:lsdException w:name="Medium Shading 1 Accent 5" w:semiHidden="0" w:uiPriority="63" w:unhideWhenUsed="0"/>
-    <w:lsdException w:name="Medium Shading 2 Accent 5" w:semiHidden="0" w:uiPriority="64" w:unhideWhenUsed="0"/>
-    <w:lsdException w:name="Medium List 1 Accent 5" w:semiHidden="0" w:uiPriority="65" w:unhideWhenUsed="0"/>
-    <w:lsdException w:name="Medium List 2 Accent 5" w:semiHidden="0" w:uiPriority="66" w:unhideWhenUsed="0"/>
-    <w:lsdException w:name="Medium Grid 1 Accent 5" w:semiHidden="0" w:uiPriority="67" w:unhideWhenUsed="0"/>
-    <w:lsdException w:name="Medium Grid 2 Accent 5" w:semiHidden="0" w:uiPriority="68" w:unhideWhenUsed="0"/>
-    <w:lsdException w:name="Medium Grid 3 Accent 5" w:semiHidden="0" w:uiPriority="69" w:unhideWhenUsed="0"/>
-    <w:lsdException w:name="Dark List Accent 5" w:semiHidden="0" w:uiPriority="70" w:unhideWhenUsed="0"/>
-    <w:lsdException w:name="Colorful Shading Accent 5" w:semiHidden="0" w:uiPriority="71" w:unhideWhenUsed="0"/>
-    <w:lsdException w:name="Colorful List Accent 5" w:semiHidden="0" w:uiPriority="72" w:unhideWhenUsed="0"/>
-    <w:lsdException w:name="Colorful Grid Accent 5" w:semiHidden="0" w:uiPriority="73" w:unhideWhenUsed="0"/>
-    <w:lsdException w:name="Light Shading Accent 6" w:semiHidden="0" w:uiPriority="60" w:unhideWhenUsed="0"/>
-    <w:lsdException w:name="Light List Accent 6" w:semiHidden="0" w:uiPriority="61" w:unhideWhenUsed="0"/>
-    <w:lsdException w:name="Light Grid Accent 6" w:semiHidden="0" w:uiPriority="62" w:unhideWhenUsed="0"/>
-    <w:lsdException w:name="Medium Shading 1 Accent 6" w:semiHidden="0" w:uiPriority="63" w:unhideWhenUsed="0"/>
-    <w:lsdException w:name="Medium Shading 2 Accent 6" w:semiHidden="0" w:uiPriority="64" w:unhideWhenUsed="0"/>
-    <w:lsdException w:name="Medium List 1 Accent 6" w:semiHidden="0" w:uiPriority="65" w:unhideWhenUsed="0"/>
-    <w:lsdException w:name="Medium List 2 Accent 6" w:semiHidden="0" w:uiPriority="66" w:unhideWhenUsed="0"/>
-    <w:lsdException w:name="Medium Grid 1 Accent 6" w:semiHidden="0" w:uiPriority="67" w:unhideWhenUsed="0"/>
-    <w:lsdException w:name="Medium Grid 2 Accent 6" w:semiHidden="0" w:uiPriority="68" w:unhideWhenUsed="0"/>
-    <w:lsdException w:name="Medium Grid 3 Accent 6" w:semiHidden="0" w:uiPriority="69" w:unhideWhenUsed="0"/>
-    <w:lsdException w:name="Dark List Accent 6" w:semiHidden="0" w:uiPriority="70" w:unhideWhenUsed="0"/>
-    <w:lsdException w:name="Colorful Shading Accent 6" w:semiHidden="0" w:uiPriority="71" w:unhideWhenUsed="0"/>
-    <w:lsdException w:name="Colorful List Accent 6" w:semiHidden="0" w:uiPriority="72" w:unhideWhenUsed="0"/>
-    <w:lsdException w:name="Colorful Grid Accent 6" w:semiHidden="0" w:uiPriority="73" w:unhideWhenUsed="0"/>
-    <w:lsdException w:name="Subtle Emphasis" w:semiHidden="0" w:uiPriority="19" w:unhideWhenUsed="0" w:qFormat="1"/>
-    <w:lsdException w:name="Intense Emphasis" w:semiHidden="0" w:uiPriority="21" w:unhideWhenUsed="0" w:qFormat="1"/>
-    <w:lsdException w:name="Subtle Reference" w:semiHidden="0" w:uiPriority="31" w:unhideWhenUsed="0" w:qFormat="1"/>
-    <w:lsdException w:name="Intense Reference" w:semiHidden="0" w:uiPriority="32" w:unhideWhenUsed="0" w:qFormat="1"/>
-    <w:lsdException w:name="Book Title" w:semiHidden="0" w:uiPriority="33" w:unhideWhenUsed="0" w:qFormat="1"/>
-    <w:lsdException w:name="Bibliography" w:uiPriority="37"/>
-    <w:lsdException w:name="TOC Heading" w:uiPriority="39" w:qFormat="1"/>
+  <w:latentStyles w:defLockedState="0" w:defUIPriority="99" w:defSemiHidden="0" w:defUnhideWhenUsed="0" w:defQFormat="0" w:count="371">
+    <w:lsdException w:name="Normal" w:uiPriority="0" w:qFormat="1"/>
+    <w:lsdException w:name="heading 1" w:uiPriority="9" w:qFormat="1"/>
+    <w:lsdException w:name="heading 2" w:semiHidden="1" w:uiPriority="9" w:unhideWhenUsed="1" w:qFormat="1"/>
+    <w:lsdException w:name="heading 3" w:semiHidden="1" w:uiPriority="9" w:unhideWhenUsed="1" w:qFormat="1"/>
+    <w:lsdException w:name="heading 4" w:semiHidden="1" w:uiPriority="9" w:unhideWhenUsed="1" w:qFormat="1"/>
+    <w:lsdException w:name="heading 5" w:semiHidden="1" w:uiPriority="9" w:unhideWhenUsed="1" w:qFormat="1"/>
+    <w:lsdException w:name="heading 6" w:semiHidden="1" w:uiPriority="9" w:unhideWhenUsed="1" w:qFormat="1"/>
+    <w:lsdException w:name="heading 7" w:semiHidden="1" w:uiPriority="9" w:unhideWhenUsed="1" w:qFormat="1"/>
+    <w:lsdException w:name="heading 8" w:semiHidden="1" w:uiPriority="9" w:unhideWhenUsed="1" w:qFormat="1"/>
+    <w:lsdException w:name="heading 9" w:semiHidden="1" w:uiPriority="9" w:unhideWhenUsed="1" w:qFormat="1"/>
+    <w:lsdException w:name="index 1" w:semiHidden="1" w:unhideWhenUsed="1"/>
+    <w:lsdException w:name="index 2" w:semiHidden="1" w:unhideWhenUsed="1"/>
+    <w:lsdException w:name="index 3" w:semiHidden="1" w:unhideWhenUsed="1"/>
+    <w:lsdException w:name="index 4" w:semiHidden="1" w:unhideWhenUsed="1"/>
+    <w:lsdException w:name="index 5" w:semiHidden="1" w:unhideWhenUsed="1"/>
+    <w:lsdException w:name="index 6" w:semiHidden="1" w:unhideWhenUsed="1"/>
+    <w:lsdException w:name="index 7" w:semiHidden="1" w:unhideWhenUsed="1"/>
+    <w:lsdException w:name="index 8" w:semiHidden="1" w:unhideWhenUsed="1"/>
+    <w:lsdException w:name="index 9" w:semiHidden="1" w:unhideWhenUsed="1"/>
+    <w:lsdException w:name="toc 1" w:semiHidden="1" w:uiPriority="39" w:unhideWhenUsed="1"/>
+    <w:lsdException w:name="toc 2" w:semiHidden="1" w:uiPriority="39" w:unhideWhenUsed="1"/>
+    <w:lsdException w:name="toc 3" w:semiHidden="1" w:uiPriority="39" w:unhideWhenUsed="1"/>
+    <w:lsdException w:name="toc 4" w:semiHidden="1" w:uiPriority="39" w:unhideWhenUsed="1"/>
+    <w:lsdException w:name="toc 5" w:semiHidden="1" w:uiPriority="39" w:unhideWhenUsed="1"/>
+    <w:lsdException w:name="toc 6" w:semiHidden="1" w:uiPriority="39" w:unhideWhenUsed="1"/>
+    <w:lsdException w:name="toc 7" w:semiHidden="1" w:uiPriority="39" w:unhideWhenUsed="1"/>
+    <w:lsdException w:name="toc 8" w:semiHidden="1" w:uiPriority="39" w:unhideWhenUsed="1"/>
+    <w:lsdException w:name="toc 9" w:semiHidden="1" w:uiPriority="39" w:unhideWhenUsed="1"/>
+    <w:lsdException w:name="Normal Indent" w:semiHidden="1" w:unhideWhenUsed="1"/>
+    <w:lsdException w:name="footnote text" w:semiHidden="1" w:unhideWhenUsed="1"/>
+    <w:lsdException w:name="annotation text" w:semiHidden="1" w:unhideWhenUsed="1"/>
+    <w:lsdException w:name="header" w:semiHidden="1" w:unhideWhenUsed="1"/>
+    <w:lsdException w:name="footer" w:semiHidden="1" w:unhideWhenUsed="1"/>
+    <w:lsdException w:name="index heading" w:semiHidden="1" w:unhideWhenUsed="1"/>
+    <w:lsdException w:name="caption" w:semiHidden="1" w:uiPriority="35" w:unhideWhenUsed="1" w:qFormat="1"/>
+    <w:lsdException w:name="table of figures" w:semiHidden="1" w:unhideWhenUsed="1"/>
+    <w:lsdException w:name="envelope address" w:semiHidden="1" w:unhideWhenUsed="1"/>
+    <w:lsdException w:name="envelope return" w:semiHidden="1" w:unhideWhenUsed="1"/>
+    <w:lsdException w:name="footnote reference" w:semiHidden="1" w:unhideWhenUsed="1"/>
+    <w:lsdException w:name="annotation reference" w:semiHidden="1" w:unhideWhenUsed="1"/>
+    <w:lsdException w:name="line number" w:semiHidden="1" w:unhideWhenUsed="1"/>
+    <w:lsdException w:name="page number" w:semiHidden="1" w:unhideWhenUsed="1"/>
+    <w:lsdException w:name="endnote reference" w:semiHidden="1" w:unhideWhenUsed="1"/>
+    <w:lsdException w:name="endnote text" w:semiHidden="1" w:unhideWhenUsed="1"/>
+    <w:lsdException w:name="table of authorities" w:semiHidden="1" w:unhideWhenUsed="1"/>
+    <w:lsdException w:name="macro" w:semiHidden="1" w:unhideWhenUsed="1"/>
+    <w:lsdException w:name="toa heading" w:semiHidden="1" w:unhideWhenUsed="1"/>
+    <w:lsdException w:name="List" w:semiHidden="1" w:unhideWhenUsed="1"/>
+    <w:lsdException w:name="List Bullet" w:semiHidden="1" w:unhideWhenUsed="1"/>
+    <w:lsdException w:name="List Number" w:semiHidden="1" w:unhideWhenUsed="1"/>
+    <w:lsdException w:name="List 2" w:semiHidden="1" w:unhideWhenUsed="1"/>
+    <w:lsdException w:name="List 3" w:semiHidden="1" w:unhideWhenUsed="1"/>
+    <w:lsdException w:name="List 4" w:semiHidden="1" w:unhideWhenUsed="1"/>
+    <w:lsdException w:name="List 5" w:semiHidden="1" w:unhideWhenUsed="1"/>
+    <w:lsdException w:name="List Bullet 2" w:semiHidden="1" w:unhideWhenUsed="1"/>
+    <w:lsdException w:name="List Bullet 3" w:semiHidden="1" w:unhideWhenUsed="1"/>
+    <w:lsdException w:name="List Bullet 4" w:semiHidden="1" w:unhideWhenUsed="1"/>
+    <w:lsdException w:name="List Bullet 5" w:semiHidden="1" w:unhideWhenUsed="1"/>
+    <w:lsdException w:name="List Number 2" w:semiHidden="1" w:unhideWhenUsed="1"/>
+    <w:lsdException w:name="List Number 3" w:semiHidden="1" w:unhideWhenUsed="1"/>
+    <w:lsdException w:name="List Number 4" w:semiHidden="1" w:unhideWhenUsed="1"/>
+    <w:lsdException w:name="List Number 5" w:semiHidden="1" w:unhideWhenUsed="1"/>
+    <w:lsdException w:name="Title" w:uiPriority="10" w:qFormat="1"/>
+    <w:lsdException w:name="Closing" w:semiHidden="1" w:unhideWhenUsed="1"/>
+    <w:lsdException w:name="Signature" w:semiHidden="1" w:unhideWhenUsed="1"/>
+    <w:lsdException w:name="Default Paragraph Font" w:semiHidden="1" w:uiPriority="1" w:unhideWhenUsed="1"/>
+    <w:lsdException w:name="Body Text" w:semiHidden="1" w:unhideWhenUsed="1"/>
+    <w:lsdException w:name="Body Text Indent" w:semiHidden="1" w:unhideWhenUsed="1"/>
+    <w:lsdException w:name="List Continue" w:semiHidden="1" w:unhideWhenUsed="1"/>
+    <w:lsdException w:name="List Continue 2" w:semiHidden="1" w:unhideWhenUsed="1"/>
+    <w:lsdException w:name="List Continue 3" w:semiHidden="1" w:unhideWhenUsed="1"/>
+    <w:lsdException w:name="List Continue 4" w:semiHidden="1" w:unhideWhenUsed="1"/>
+    <w:lsdException w:name="List Continue 5" w:semiHidden="1" w:unhideWhenUsed="1"/>
+    <w:lsdException w:name="Message Header" w:semiHidden="1" w:unhideWhenUsed="1"/>
+    <w:lsdException w:name="Subtitle" w:uiPriority="11" w:qFormat="1"/>
+    <w:lsdException w:name="Salutation" w:semiHidden="1" w:unhideWhenUsed="1"/>
+    <w:lsdException w:name="Date" w:semiHidden="1" w:unhideWhenUsed="1"/>
+    <w:lsdException w:name="Body Text First Indent" w:semiHidden="1" w:unhideWhenUsed="1"/>
+    <w:lsdException w:name="Body Text First Indent 2" w:semiHidden="1" w:unhideWhenUsed="1"/>
+    <w:lsdException w:name="Note Heading" w:semiHidden="1" w:unhideWhenUsed="1"/>
+    <w:lsdException w:name="Body Text 2" w:semiHidden="1" w:unhideWhenUsed="1"/>
+    <w:lsdException w:name="Body Text 3" w:semiHidden="1" w:unhideWhenUsed="1"/>
+    <w:lsdException w:name="Body Text Indent 2" w:semiHidden="1" w:unhideWhenUsed="1"/>
+    <w:lsdException w:name="Body Text Indent 3" w:semiHidden="1" w:unhideWhenUsed="1"/>
+    <w:lsdException w:name="Block Text" w:semiHidden="1" w:unhideWhenUsed="1"/>
+    <w:lsdException w:name="Hyperlink" w:semiHidden="1" w:unhideWhenUsed="1"/>
+    <w:lsdException w:name="FollowedHyperlink" w:semiHidden="1" w:unhideWhenUsed="1"/>
+    <w:lsdException w:name="Strong" w:uiPriority="22" w:qFormat="1"/>
+    <w:lsdException w:name="Emphasis" w:uiPriority="20" w:qFormat="1"/>
+    <w:lsdException w:name="Document Map" w:semiHidden="1" w:unhideWhenUsed="1"/>
+    <w:lsdException w:name="Plain Text" w:semiHidden="1" w:unhideWhenUsed="1"/>
+    <w:lsdException w:name="E-mail Signature" w:semiHidden="1" w:unhideWhenUsed="1"/>
+    <w:lsdException w:name="HTML Top of Form" w:semiHidden="1" w:unhideWhenUsed="1"/>
+    <w:lsdException w:name="HTML Bottom of Form" w:semiHidden="1" w:unhideWhenUsed="1"/>
+    <w:lsdException w:name="Normal (Web)" w:semiHidden="1" w:unhideWhenUsed="1"/>
+    <w:lsdException w:name="HTML Acronym" w:semiHidden="1" w:unhideWhenUsed="1"/>
+    <w:lsdException w:name="HTML Address" w:semiHidden="1" w:unhideWhenUsed="1"/>
+    <w:lsdException w:name="HTML Cite" w:semiHidden="1" w:unhideWhenUsed="1"/>
+    <w:lsdException w:name="HTML Code" w:semiHidden="1" w:unhideWhenUsed="1"/>
+    <w:lsdException w:name="HTML Definition" w:semiHidden="1" w:unhideWhenUsed="1"/>
+    <w:lsdException w:name="HTML Keyboard" w:semiHidden="1" w:unhideWhenUsed="1"/>
+    <w:lsdException w:name="HTML Preformatted" w:semiHidden="1" w:unhideWhenUsed="1"/>
+    <w:lsdException w:name="HTML Sample" w:semiHidden="1" w:unhideWhenUsed="1"/>
+    <w:lsdException w:name="HTML Typewriter" w:semiHidden="1" w:unhideWhenUsed="1"/>
+    <w:lsdException w:name="HTML Variable" w:semiHidden="1" w:unhideWhenUsed="1"/>
+    <w:lsdException w:name="Normal Table" w:semiHidden="1" w:unhideWhenUsed="1"/>
+    <w:lsdException w:name="annotation subject" w:semiHidden="1" w:unhideWhenUsed="1"/>
+    <w:lsdException w:name="No List" w:semiHidden="1" w:unhideWhenUsed="1"/>
+    <w:lsdException w:name="Outline List 1" w:semiHidden="1" w:unhideWhenUsed="1"/>
+    <w:lsdException w:name="Outline List 2" w:semiHidden="1" w:unhideWhenUsed="1"/>
+    <w:lsdException w:name="Outline List 3" w:semiHidden="1" w:unhideWhenUsed="1"/>
+    <w:lsdException w:name="Table Simple 1" w:semiHidden="1" w:unhideWhenUsed="1"/>
+    <w:lsdException w:name="Table Simple 2" w:semiHidden="1" w:unhideWhenUsed="1"/>
+    <w:lsdException w:name="Table Simple 3" w:semiHidden="1" w:unhideWhenUsed="1"/>
+    <w:lsdException w:name="Table Classic 1" w:semiHidden="1" w:unhideWhenUsed="1"/>
+    <w:lsdException w:name="Table Classic 2" w:semiHidden="1" w:unhideWhenUsed="1"/>
+    <w:lsdException w:name="Table Classic 3" w:semiHidden="1" w:unhideWhenUsed="1"/>
+    <w:lsdException w:name="Table Classic 4" w:semiHidden="1" w:unhideWhenUsed="1"/>
+    <w:lsdException w:name="Table Colorful 1" w:semiHidden="1" w:unhideWhenUsed="1"/>
+    <w:lsdException w:name="Table Colorful 2" w:semiHidden="1" w:unhideWhenUsed="1"/>
+    <w:lsdException w:name="Table Colorful 3" w:semiHidden="1" w:unhideWhenUsed="1"/>
+    <w:lsdException w:name="Table Columns 1" w:semiHidden="1" w:unhideWhenUsed="1"/>
+    <w:lsdException w:name="Table Columns 2" w:semiHidden="1" w:unhideWhenUsed="1"/>
+    <w:lsdException w:name="Table Columns 3" w:semiHidden="1" w:unhideWhenUsed="1"/>
+    <w:lsdException w:name="Table Columns 4" w:semiHidden="1" w:unhideWhenUsed="1"/>
+    <w:lsdException w:name="Table Columns 5" w:semiHidden="1" w:unhideWhenUsed="1"/>
+    <w:lsdException w:name="Table Grid 1" w:semiHidden="1" w:unhideWhenUsed="1"/>
+    <w:lsdException w:name="Table Grid 2" w:semiHidden="1" w:unhideWhenUsed="1"/>
+    <w:lsdException w:name="Table Grid 3" w:semiHidden="1" w:unhideWhenUsed="1"/>
+    <w:lsdException w:name="Table Grid 4" w:semiHidden="1" w:unhideWhenUsed="1"/>
+    <w:lsdException w:name="Table Grid 5" w:semiHidden="1" w:unhideWhenUsed="1"/>
+    <w:lsdException w:name="Table Grid 6" w:semiHidden="1" w:unhideWhenUsed="1"/>
+    <w:lsdException w:name="Table Grid 7" w:semiHidden="1" w:unhideWhenUsed="1"/>
+    <w:lsdException w:name="Table Grid 8" w:semiHidden="1" w:unhideWhenUsed="1"/>
+    <w:lsdException w:name="Table List 1" w:semiHidden="1" w:unhideWhenUsed="1"/>
+    <w:lsdException w:name="Table List 2" w:semiHidden="1" w:unhideWhenUsed="1"/>
+    <w:lsdException w:name="Table List 3" w:semiHidden="1" w:unhideWhenUsed="1"/>
+    <w:lsdException w:name="Table List 4" w:semiHidden="1" w:unhideWhenUsed="1"/>
+    <w:lsdException w:name="Table List 5" w:semiHidden="1" w:unhideWhenUsed="1"/>
+    <w:lsdException w:name="Table List 6" w:semiHidden="1" w:unhideWhenUsed="1"/>
+    <w:lsdException w:name="Table List 7" w:semiHidden="1" w:unhideWhenUsed="1"/>
+    <w:lsdException w:name="Table List 8" w:semiHidden="1" w:unhideWhenUsed="1"/>
+    <w:lsdException w:name="Table 3D effects 1" w:semiHidden="1" w:unhideWhenUsed="1"/>
+    <w:lsdException w:name="Table 3D effects 2" w:semiHidden="1" w:unhideWhenUsed="1"/>
+    <w:lsdException w:name="Table 3D effects 3" w:semiHidden="1" w:unhideWhenUsed="1"/>
+    <w:lsdException w:name="Table Contemporary" w:semiHidden="1" w:unhideWhenUsed="1"/>
+    <w:lsdException w:name="Table Elegant" w:semiHidden="1" w:unhideWhenUsed="1"/>
+    <w:lsdException w:name="Table Professional" w:semiHidden="1" w:unhideWhenUsed="1"/>
+    <w:lsdException w:name="Table Subtle 1" w:semiHidden="1" w:unhideWhenUsed="1"/>
+    <w:lsdException w:name="Table Subtle 2" w:semiHidden="1" w:unhideWhenUsed="1"/>
+    <w:lsdException w:name="Table Web 1" w:semiHidden="1" w:unhideWhenUsed="1"/>
+    <w:lsdException w:name="Table Web 2" w:semiHidden="1" w:unhideWhenUsed="1"/>
+    <w:lsdException w:name="Table Web 3" w:semiHidden="1" w:unhideWhenUsed="1"/>
+    <w:lsdException w:name="Balloon Text" w:semiHidden="1" w:unhideWhenUsed="1"/>
+    <w:lsdException w:name="Table Grid" w:uiPriority="39"/>
+    <w:lsdException w:name="Table Theme" w:semiHidden="1" w:unhideWhenUsed="1"/>
+    <w:lsdException w:name="Placeholder Text" w:semiHidden="1"/>
+    <w:lsdException w:name="No Spacing" w:uiPriority="1" w:qFormat="1"/>
+    <w:lsdException w:name="Light Shading" w:uiPriority="60"/>
+    <w:lsdException w:name="Light List" w:uiPriority="61"/>
+    <w:lsdException w:name="Light Grid" w:uiPriority="62"/>
+    <w:lsdException w:name="Medium Shading 1" w:uiPriority="63"/>
+    <w:lsdException w:name="Medium Shading 2" w:uiPriority="64"/>
+    <w:lsdException w:name="Medium List 1" w:uiPriority="65"/>
+    <w:lsdException w:name="Medium List 2" w:uiPriority="66"/>
+    <w:lsdException w:name="Medium Grid 1" w:uiPriority="67"/>
+    <w:lsdException w:name="Medium Grid 2" w:uiPriority="68"/>
+    <w:lsdException w:name="Medium Grid 3" w:uiPriority="69"/>
+    <w:lsdException w:name="Dark List" w:uiPriority="70"/>
+    <w:lsdException w:name="Colorful Shading" w:uiPriority="71"/>
+    <w:lsdException w:name="Colorful List" w:uiPriority="72"/>
+    <w:lsdException w:name="Colorful Grid" w:uiPriority="73"/>
+    <w:lsdException w:name="Light Shading Accent 1" w:uiPriority="60"/>
+    <w:lsdException w:name="Light List Accent 1" w:uiPriority="61"/>
+    <w:lsdException w:name="Light Grid Accent 1" w:uiPriority="62"/>
+    <w:lsdException w:name="Medium Shading 1 Accent 1" w:uiPriority="63"/>
+    <w:lsdException w:name="Medium Shading 2 Accent 1" w:uiPriority="64"/>
+    <w:lsdException w:name="Medium List 1 Accent 1" w:uiPriority="65"/>
+    <w:lsdException w:name="Revision" w:semiHidden="1"/>
+    <w:lsdException w:name="List Paragraph" w:uiPriority="34" w:qFormat="1"/>
+    <w:lsdException w:name="Quote" w:uiPriority="29" w:qFormat="1"/>
+    <w:lsdException w:name="Intense Quote" w:uiPriority="30" w:qFormat="1"/>
+    <w:lsdException w:name="Medium List 2 Accent 1" w:uiPriority="66"/>
+    <w:lsdException w:name="Medium Grid 1 Accent 1" w:uiPriority="67"/>
+    <w:lsdException w:name="Medium Grid 2 Accent 1" w:uiPriority="68"/>
+    <w:lsdException w:name="Medium Grid 3 Accent 1" w:uiPriority="69"/>
+    <w:lsdException w:name="Dark List Accent 1" w:uiPriority="70"/>
+    <w:lsdException w:name="Colorful Shading Accent 1" w:uiPriority="71"/>
+    <w:lsdException w:name="Colorful List Accent 1" w:uiPriority="72"/>
+    <w:lsdException w:name="Colorful Grid Accent 1" w:uiPriority="73"/>
+    <w:lsdException w:name="Light Shading Accent 2" w:uiPriority="60"/>
+    <w:lsdException w:name="Light List Accent 2" w:uiPriority="61"/>
+    <w:lsdException w:name="Light Grid Accent 2" w:uiPriority="62"/>
+    <w:lsdException w:name="Medium Shading 1 Accent 2" w:uiPriority="63"/>
+    <w:lsdException w:name="Medium Shading 2 Accent 2" w:uiPriority="64"/>
+    <w:lsdException w:name="Medium List 1 Accent 2" w:uiPriority="65"/>
+    <w:lsdException w:name="Medium List 2 Accent 2" w:uiPriority="66"/>
+    <w:lsdException w:name="Medium Grid 1 Accent 2" w:uiPriority="67"/>
+    <w:lsdException w:name="Medium Grid 2 Accent 2" w:uiPriority="68"/>
+    <w:lsdException w:name="Medium Grid 3 Accent 2" w:uiPriority="69"/>
+    <w:lsdException w:name="Dark List Accent 2" w:uiPriority="70"/>
+    <w:lsdException w:name="Colorful Shading Accent 2" w:uiPriority="71"/>
+    <w:lsdException w:name="Colorful List Accent 2" w:uiPriority="72"/>
+    <w:lsdException w:name="Colorful Grid Accent 2" w:uiPriority="73"/>
+    <w:lsdException w:name="Light Shading Accent 3" w:uiPriority="60"/>
+    <w:lsdException w:name="Light List Accent 3" w:uiPriority="61"/>
+    <w:lsdException w:name="Light Grid Accent 3" w:uiPriority="62"/>
+    <w:lsdException w:name="Medium Shading 1 Accent 3" w:uiPriority="63"/>
+    <w:lsdException w:name="Medium Shading 2 Accent 3" w:uiPriority="64"/>
+    <w:lsdException w:name="Medium List 1 Accent 3" w:uiPriority="65"/>
+    <w:lsdException w:name="Medium List 2 Accent 3" w:uiPriority="66"/>
+    <w:lsdException w:name="Medium Grid 1 Accent 3" w:uiPriority="67"/>
+    <w:lsdException w:name="Medium Grid 2 Accent 3" w:uiPriority="68"/>
+    <w:lsdException w:name="Medium Grid 3 Accent 3" w:uiPriority="69"/>
+    <w:lsdException w:name="Dark List Accent 3" w:uiPriority="70"/>
+    <w:lsdException w:name="Colorful Shading Accent 3" w:uiPriority="71"/>
+    <w:lsdException w:name="Colorful List Accent 3" w:uiPriority="72"/>
+    <w:lsdException w:name="Colorful Grid Accent 3" w:uiPriority="73"/>
+    <w:lsdException w:name="Light Shading Accent 4" w:uiPriority="60"/>
+    <w:lsdException w:name="Light List Accent 4" w:uiPriority="61"/>
+    <w:lsdException w:name="Light Grid Accent 4" w:uiPriority="62"/>
+    <w:lsdException w:name="Medium Shading 1 Accent 4" w:uiPriority="63"/>
+    <w:lsdException w:name="Medium Shading 2 Accent 4" w:uiPriority="64"/>
+    <w:lsdException w:name="Medium List 1 Accent 4" w:uiPriority="65"/>
+    <w:lsdException w:name="Medium List 2 Accent 4" w:uiPriority="66"/>
+    <w:lsdException w:name="Medium Grid 1 Accent 4" w:uiPriority="67"/>
+    <w:lsdException w:name="Medium Grid 2 Accent 4" w:uiPriority="68"/>
+    <w:lsdException w:name="Medium Grid 3 Accent 4" w:uiPriority="69"/>
+    <w:lsdException w:name="Dark List Accent 4" w:uiPriority="70"/>
+    <w:lsdException w:name="Colorful Shading Accent 4" w:uiPriority="71"/>
+    <w:lsdException w:name="Colorful List Accent 4" w:uiPriority="72"/>
+    <w:lsdException w:name="Colorful Grid Accent 4" w:uiPriority="73"/>
+    <w:lsdException w:name="Light Shading Accent 5" w:uiPriority="60"/>
+    <w:lsdException w:name="Light List Accent 5" w:uiPriority="61"/>
+    <w:lsdException w:name="Light Grid Accent 5" w:uiPriority="62"/>
+    <w:lsdException w:name="Medium Shading 1 Accent 5" w:uiPriority="63"/>
+    <w:lsdException w:name="Medium Shading 2 Accent 5" w:uiPriority="64"/>
+    <w:lsdException w:name="Medium List 1 Accent 5" w:uiPriority="65"/>
+    <w:lsdException w:name="Medium List 2 Accent 5" w:uiPriority="66"/>
+    <w:lsdException w:name="Medium Grid 1 Accent 5" w:uiPriority="67"/>
+    <w:lsdException w:name="Medium Grid 2 Accent 5" w:uiPriority="68"/>
+    <w:lsdException w:name="Medium Grid 3 Accent 5" w:uiPriority="69"/>
+    <w:lsdException w:name="Dark List Accent 5" w:uiPriority="70"/>
+    <w:lsdException w:name="Colorful Shading Accent 5" w:uiPriority="71"/>
+    <w:lsdException w:name="Colorful List Accent 5" w:uiPriority="72"/>
+    <w:lsdException w:name="Colorful Grid Accent 5" w:uiPriority="73"/>
+    <w:lsdException w:name="Light Shading Accent 6" w:uiPriority="60"/>
+    <w:lsdException w:name="Light List Accent 6" w:uiPriority="61"/>
+    <w:lsdException w:name="Light Grid Accent 6" w:uiPriority="62"/>
+    <w:lsdException w:name="Medium Shading 1 Accent 6" w:uiPriority="63"/>
+    <w:lsdException w:name="Medium Shading 2 Accent 6" w:uiPriority="64"/>
+    <w:lsdException w:name="Medium List 1 Accent 6" w:uiPriority="65"/>
+    <w:lsdException w:name="Medium List 2 Accent 6" w:uiPriority="66"/>
+    <w:lsdException w:name="Medium Grid 1 Accent 6" w:uiPriority="67"/>
+    <w:lsdException w:name="Medium Grid 2 Accent 6" w:uiPriority="68"/>
+    <w:lsdException w:name="Medium Grid 3 Accent 6" w:uiPriority="69"/>
+    <w:lsdException w:name="Dark List Accent 6" w:uiPriority="70"/>
+    <w:lsdException w:name="Colorful Shading Accent 6" w:uiPriority="71"/>
+    <w:lsdException w:name="Colorful List Accent 6" w:uiPriority="72"/>
+    <w:lsdException w:name="Colorful Grid Accent 6" w:uiPriority="73"/>
+    <w:lsdException w:name="Subtle Emphasis" w:uiPriority="19" w:qFormat="1"/>
+    <w:lsdException w:name="Intense Emphasis" w:uiPriority="21" w:qFormat="1"/>
+    <w:lsdException w:name="Subtle Reference" w:uiPriority="31" w:qFormat="1"/>
+    <w:lsdException w:name="Intense Reference" w:uiPriority="32" w:qFormat="1"/>
+    <w:lsdException w:name="Book Title" w:uiPriority="33" w:qFormat="1"/>
+    <w:lsdException w:name="Bibliography" w:semiHidden="1" w:uiPriority="37" w:unhideWhenUsed="1"/>
+    <w:lsdException w:name="TOC Heading" w:semiHidden="1" w:uiPriority="39" w:unhideWhenUsed="1" w:qFormat="1"/>
+    <w:lsdException w:name="Plain Table 1" w:uiPriority="41"/>
+    <w:lsdException w:name="Plain Table 2" w:uiPriority="42"/>
+    <w:lsdException w:name="Plain Table 3" w:uiPriority="43"/>
+    <w:lsdException w:name="Plain Table 4" w:uiPriority="44"/>
+    <w:lsdException w:name="Plain Table 5" w:uiPriority="45"/>
+    <w:lsdException w:name="Grid Table Light" w:uiPriority="40"/>
+    <w:lsdException w:name="Grid Table 1 Light" w:uiPriority="46"/>
+    <w:lsdException w:name="Grid Table 2" w:uiPriority="47"/>
+    <w:lsdException w:name="Grid Table 3" w:uiPriority="48"/>
+    <w:lsdException w:name="Grid Table 4" w:uiPriority="49"/>
+    <w:lsdException w:name="Grid Table 5 Dark" w:uiPriority="50"/>
+    <w:lsdException w:name="Grid Table 6 Colorful" w:uiPriority="51"/>
+    <w:lsdException w:name="Grid Table 7 Colorful" w:uiPriority="52"/>
+    <w:lsdException w:name="Grid Table 1 Light Accent 1" w:uiPriority="46"/>
+    <w:lsdException w:name="Grid Table 2 Accent 1" w:uiPriority="47"/>
+    <w:lsdException w:name="Grid Table 3 Accent 1" w:uiPriority="48"/>
+    <w:lsdException w:name="Grid Table 4 Accent 1" w:uiPriority="49"/>
+    <w:lsdException w:name="Grid Table 5 Dark Accent 1" w:uiPriority="50"/>
+    <w:lsdException w:name="Grid Table 6 Colorful Accent 1" w:uiPriority="51"/>
+    <w:lsdException w:name="Grid Table 7 Colorful Accent 1" w:uiPriority="52"/>
+    <w:lsdException w:name="Grid Table 1 Light Accent 2" w:uiPriority="46"/>
+    <w:lsdException w:name="Grid Table 2 Accent 2" w:uiPriority="47"/>
+    <w:lsdException w:name="Grid Table 3 Accent 2" w:uiPriority="48"/>
+    <w:lsdException w:name="Grid Table 4 Accent 2" w:uiPriority="49"/>
+    <w:lsdException w:name="Grid Table 5 Dark Accent 2" w:uiPriority="50"/>
+    <w:lsdException w:name="Grid Table 6 Colorful Accent 2" w:uiPriority="51"/>
+    <w:lsdException w:name="Grid Table 7 Colorful Accent 2" w:uiPriority="52"/>
+    <w:lsdException w:name="Grid Table 1 Light Accent 3" w:uiPriority="46"/>
+    <w:lsdException w:name="Grid Table 2 Accent 3" w:uiPriority="47"/>
+    <w:lsdException w:name="Grid Table 3 Accent 3" w:uiPriority="48"/>
+    <w:lsdException w:name="Grid Table 4 Accent 3" w:uiPriority="49"/>
+    <w:lsdException w:name="Grid Table 5 Dark Accent 3" w:uiPriority="50"/>
+    <w:lsdException w:name="Grid Table 6 Colorful Accent 3" w:uiPriority="51"/>
+    <w:lsdException w:name="Grid Table 7 Colorful Accent 3" w:uiPriority="52"/>
+    <w:lsdException w:name="Grid Table 1 Light Accent 4" w:uiPriority="46"/>
+    <w:lsdException w:name="Grid Table 2 Accent 4" w:uiPriority="47"/>
+    <w:lsdException w:name="Grid Table 3 Accent 4" w:uiPriority="48"/>
+    <w:lsdException w:name="Grid Table 4 Accent 4" w:uiPriority="49"/>
+    <w:lsdException w:name="Grid Table 5 Dark Accent 4" w:uiPriority="50"/>
+    <w:lsdException w:name="Grid Table 6 Colorful Accent 4" w:uiPriority="51"/>
+    <w:lsdException w:name="Grid Table 7 Colorful Accent 4" w:uiPriority="52"/>
+    <w:lsdException w:name="Grid Table 1 Light Accent 5" w:uiPriority="46"/>
+    <w:lsdException w:name="Grid Table 2 Accent 5" w:uiPriority="47"/>
+    <w:lsdException w:name="Grid Table 3 Accent 5" w:uiPriority="48"/>
+    <w:lsdException w:name="Grid Table 4 Accent 5" w:uiPriority="49"/>
+    <w:lsdException w:name="Grid Table 5 Dark Accent 5" w:uiPriority="50"/>
+    <w:lsdException w:name="Grid Table 6 Colorful Accent 5" w:uiPriority="51"/>
+    <w:lsdException w:name="Grid Table 7 Colorful Accent 5" w:uiPriority="52"/>
+    <w:lsdException w:name="Grid Table 1 Light Accent 6" w:uiPriority="46"/>
+    <w:lsdException w:name="Grid Table 2 Accent 6" w:uiPriority="47"/>
+    <w:lsdException w:name="Grid Table 3 Accent 6" w:uiPriority="48"/>
+    <w:lsdException w:name="Grid Table 4 Accent 6" w:uiPriority="49"/>
+    <w:lsdException w:name="Grid Table 5 Dark Accent 6" w:uiPriority="50"/>
+    <w:lsdException w:name="Grid Table 6 Colorful Accent 6" w:uiPriority="51"/>
+    <w:lsdException w:name="Grid Table 7 Colorful Accent 6" w:uiPriority="52"/>
+    <w:lsdException w:name="List Table 1 Light" w:uiPriority="46"/>
+    <w:lsdException w:name="List Table 2" w:uiPriority="47"/>
+    <w:lsdException w:name="List Table 3" w:uiPriority="48"/>
+    <w:lsdException w:name="List Table 4" w:uiPriority="49"/>
+    <w:lsdException w:name="List Table 5 Dark" w:uiPriority="50"/>
+    <w:lsdException w:name="List Table 6 Colorful" w:uiPriority="51"/>
+    <w:lsdException w:name="List Table 7 Colorful" w:uiPriority="52"/>
+    <w:lsdException w:name="List Table 1 Light Accent 1" w:uiPriority="46"/>
+    <w:lsdException w:name="List Table 2 Accent 1" w:uiPriority="47"/>
+    <w:lsdException w:name="List Table 3 Accent 1" w:uiPriority="48"/>
+    <w:lsdException w:name="List Table 4 Accent 1" w:uiPriority="49"/>
+    <w:lsdException w:name="List Table 5 Dark Accent 1" w:uiPriority="50"/>
+    <w:lsdException w:name="List Table 6 Colorful Accent 1" w:uiPriority="51"/>
+    <w:lsdException w:name="List Table 7 Colorful Accent 1" w:uiPriority="52"/>
+    <w:lsdException w:name="List Table 1 Light Accent 2" w:uiPriority="46"/>
+    <w:lsdException w:name="List Table 2 Accent 2" w:uiPriority="47"/>
+    <w:lsdException w:name="List Table 3 Accent 2" w:uiPriority="48"/>
+    <w:lsdException w:name="List Table 4 Accent 2" w:uiPriority="49"/>
+    <w:lsdException w:name="List Table 5 Dark Accent 2" w:uiPriority="50"/>
+    <w:lsdException w:name="List Table 6 Colorful Accent 2" w:uiPriority="51"/>
+    <w:lsdException w:name="List Table 7 Colorful Accent 2" w:uiPriority="52"/>
+    <w:lsdException w:name="List Table 1 Light Accent 3" w:uiPriority="46"/>
+    <w:lsdException w:name="List Table 2 Accent 3" w:uiPriority="47"/>
+    <w:lsdException w:name="List Table 3 Accent 3" w:uiPriority="48"/>
+    <w:lsdException w:name="List Table 4 Accent 3" w:uiPriority="49"/>
+    <w:lsdException w:name="List Table 5 Dark Accent 3" w:uiPriority="50"/>
+    <w:lsdException w:name="List Table 6 Colorful Accent 3" w:uiPriority="51"/>
+    <w:lsdException w:name="List Table 7 Colorful Accent 3" w:uiPriority="52"/>
+    <w:lsdException w:name="List Table 1 Light Accent 4" w:uiPriority="46"/>
+    <w:lsdException w:name="List Table 2 Accent 4" w:uiPriority="47"/>
+    <w:lsdException w:name="List Table 3 Accent 4" w:uiPriority="48"/>
+    <w:lsdException w:name="List Table 4 Accent 4" w:uiPriority="49"/>
+    <w:lsdException w:name="List Table 5 Dark Accent 4" w:uiPriority="50"/>
+    <w:lsdException w:name="List Table 6 Colorful Accent 4" w:uiPriority="51"/>
+    <w:lsdException w:name="List Table 7 Colorful Accent 4" w:uiPriority="52"/>
+    <w:lsdException w:name="List Table 1 Light Accent 5" w:uiPriority="46"/>
+    <w:lsdException w:name="List Table 2 Accent 5" w:uiPriority="47"/>
+    <w:lsdException w:name="List Table 3 Accent 5" w:uiPriority="48"/>
+    <w:lsdException w:name="List Table 4 Accent 5" w:uiPriority="49"/>
+    <w:lsdException w:name="List Table 5 Dark Accent 5" w:uiPriority="50"/>
+    <w:lsdException w:name="List Table 6 Colorful Accent 5" w:uiPriority="51"/>
+    <w:lsdException w:name="List Table 7 Colorful Accent 5" w:uiPriority="52"/>
+    <w:lsdException w:name="List Table 1 Light Accent 6" w:uiPriority="46"/>
+    <w:lsdException w:name="List Table 2 Accent 6" w:uiPriority="47"/>
+    <w:lsdException w:name="List Table 3 Accent 6" w:uiPriority="48"/>
+    <w:lsdException w:name="List Table 4 Accent 6" w:uiPriority="49"/>
+    <w:lsdException w:name="List Table 5 Dark Accent 6" w:uiPriority="50"/>
+    <w:lsdException w:name="List Table 6 Colorful Accent 6" w:uiPriority="51"/>
+    <w:lsdException w:name="List Table 7 Colorful Accent 6" w:uiPriority="52"/>
   </w:latentStyles>
   <w:style w:type="paragraph" w:default="1" w:styleId="Normal">
     <w:name w:val="Normal"/>
@@ -16116,7 +16265,6 @@
       <w:spacing w:after="0" w:line="240" w:lineRule="auto"/>
     </w:pPr>
     <w:tblPr>
-      <w:tblInd w:w="0" w:type="dxa"/>
       <w:tblBorders>
         <w:top w:val="single" w:sz="4" w:space="0" w:color="auto"/>
         <w:left w:val="single" w:sz="4" w:space="0" w:color="auto"/>
@@ -16125,12 +16273,6 @@
         <w:insideH w:val="single" w:sz="4" w:space="0" w:color="auto"/>
         <w:insideV w:val="single" w:sz="4" w:space="0" w:color="auto"/>
       </w:tblBorders>
-      <w:tblCellMar>
-        <w:top w:w="0" w:type="dxa"/>
-        <w:left w:w="108" w:type="dxa"/>
-        <w:bottom w:w="0" w:type="dxa"/>
-        <w:right w:w="108" w:type="dxa"/>
-      </w:tblCellMar>
     </w:tblPr>
   </w:style>
   <w:style w:type="table" w:customStyle="1" w:styleId="GridTable3-Accent21">
@@ -16144,7 +16286,6 @@
     <w:tblPr>
       <w:tblStyleRowBandSize w:val="1"/>
       <w:tblStyleColBandSize w:val="1"/>
-      <w:tblInd w:w="0" w:type="dxa"/>
       <w:tblBorders>
         <w:top w:val="single" w:sz="4" w:space="0" w:color="EE8AA8" w:themeColor="accent2" w:themeTint="99"/>
         <w:left w:val="single" w:sz="4" w:space="0" w:color="EE8AA8" w:themeColor="accent2" w:themeTint="99"/>
@@ -16153,12 +16294,6 @@
         <w:insideH w:val="single" w:sz="4" w:space="0" w:color="EE8AA8" w:themeColor="accent2" w:themeTint="99"/>
         <w:insideV w:val="single" w:sz="4" w:space="0" w:color="EE8AA8" w:themeColor="accent2" w:themeTint="99"/>
       </w:tblBorders>
-      <w:tblCellMar>
-        <w:top w:w="0" w:type="dxa"/>
-        <w:left w:w="108" w:type="dxa"/>
-        <w:bottom w:w="0" w:type="dxa"/>
-        <w:right w:w="108" w:type="dxa"/>
-      </w:tblCellMar>
     </w:tblPr>
     <w:tblStylePr w:type="firstRow">
       <w:rPr>
@@ -16287,19 +16422,12 @@
     <w:tblPr>
       <w:tblStyleRowBandSize w:val="1"/>
       <w:tblStyleColBandSize w:val="1"/>
-      <w:tblInd w:w="0" w:type="dxa"/>
       <w:tblBorders>
         <w:top w:val="single" w:sz="2" w:space="0" w:color="EE8AA8" w:themeColor="accent2" w:themeTint="99"/>
         <w:bottom w:val="single" w:sz="2" w:space="0" w:color="EE8AA8" w:themeColor="accent2" w:themeTint="99"/>
         <w:insideH w:val="single" w:sz="2" w:space="0" w:color="EE8AA8" w:themeColor="accent2" w:themeTint="99"/>
         <w:insideV w:val="single" w:sz="2" w:space="0" w:color="EE8AA8" w:themeColor="accent2" w:themeTint="99"/>
       </w:tblBorders>
-      <w:tblCellMar>
-        <w:top w:w="0" w:type="dxa"/>
-        <w:left w:w="108" w:type="dxa"/>
-        <w:bottom w:w="0" w:type="dxa"/>
-        <w:right w:w="108" w:type="dxa"/>
-      </w:tblCellMar>
     </w:tblPr>
     <w:tblStylePr w:type="firstRow">
       <w:rPr>
@@ -16369,7 +16497,6 @@
     <w:tblPr>
       <w:tblStyleRowBandSize w:val="1"/>
       <w:tblStyleColBandSize w:val="1"/>
-      <w:tblInd w:w="0" w:type="dxa"/>
       <w:tblBorders>
         <w:top w:val="single" w:sz="4" w:space="0" w:color="EE8AA8" w:themeColor="accent2" w:themeTint="99"/>
         <w:left w:val="single" w:sz="4" w:space="0" w:color="EE8AA8" w:themeColor="accent2" w:themeTint="99"/>
@@ -16378,12 +16505,6 @@
         <w:insideH w:val="single" w:sz="4" w:space="0" w:color="EE8AA8" w:themeColor="accent2" w:themeTint="99"/>
         <w:insideV w:val="single" w:sz="4" w:space="0" w:color="EE8AA8" w:themeColor="accent2" w:themeTint="99"/>
       </w:tblBorders>
-      <w:tblCellMar>
-        <w:top w:w="0" w:type="dxa"/>
-        <w:left w:w="108" w:type="dxa"/>
-        <w:bottom w:w="0" w:type="dxa"/>
-        <w:right w:w="108" w:type="dxa"/>
-      </w:tblCellMar>
     </w:tblPr>
     <w:tblStylePr w:type="firstRow">
       <w:rPr>
@@ -16457,19 +16578,12 @@
     <w:tblPr>
       <w:tblStyleRowBandSize w:val="1"/>
       <w:tblStyleColBandSize w:val="1"/>
-      <w:tblInd w:w="0" w:type="dxa"/>
       <w:tblBorders>
         <w:top w:val="single" w:sz="2" w:space="0" w:color="666666" w:themeColor="text1" w:themeTint="99"/>
         <w:bottom w:val="single" w:sz="2" w:space="0" w:color="666666" w:themeColor="text1" w:themeTint="99"/>
         <w:insideH w:val="single" w:sz="2" w:space="0" w:color="666666" w:themeColor="text1" w:themeTint="99"/>
         <w:insideV w:val="single" w:sz="2" w:space="0" w:color="666666" w:themeColor="text1" w:themeTint="99"/>
       </w:tblBorders>
-      <w:tblCellMar>
-        <w:top w:w="0" w:type="dxa"/>
-        <w:left w:w="108" w:type="dxa"/>
-        <w:bottom w:w="0" w:type="dxa"/>
-        <w:right w:w="108" w:type="dxa"/>
-      </w:tblCellMar>
     </w:tblPr>
     <w:tblStylePr w:type="firstRow">
       <w:rPr>
@@ -16544,18 +16658,11 @@
     <w:tblPr>
       <w:tblStyleRowBandSize w:val="1"/>
       <w:tblStyleColBandSize w:val="1"/>
-      <w:tblInd w:w="0" w:type="dxa"/>
       <w:tblBorders>
         <w:top w:val="single" w:sz="4" w:space="0" w:color="666666" w:themeColor="text1" w:themeTint="99"/>
         <w:bottom w:val="single" w:sz="4" w:space="0" w:color="666666" w:themeColor="text1" w:themeTint="99"/>
         <w:insideH w:val="single" w:sz="4" w:space="0" w:color="666666" w:themeColor="text1" w:themeTint="99"/>
       </w:tblBorders>
-      <w:tblCellMar>
-        <w:top w:w="0" w:type="dxa"/>
-        <w:left w:w="108" w:type="dxa"/>
-        <w:bottom w:w="0" w:type="dxa"/>
-        <w:right w:w="108" w:type="dxa"/>
-      </w:tblCellMar>
     </w:tblPr>
     <w:tblStylePr w:type="firstRow">
       <w:rPr>
@@ -16605,1500 +16712,12 @@
     <w:tblPr>
       <w:tblStyleRowBandSize w:val="1"/>
       <w:tblStyleColBandSize w:val="1"/>
-      <w:tblInd w:w="0" w:type="dxa"/>
       <w:tblBorders>
         <w:top w:val="single" w:sz="2" w:space="0" w:color="EE9E89" w:themeColor="accent3" w:themeTint="99"/>
         <w:bottom w:val="single" w:sz="2" w:space="0" w:color="EE9E89" w:themeColor="accent3" w:themeTint="99"/>
         <w:insideH w:val="single" w:sz="2" w:space="0" w:color="EE9E89" w:themeColor="accent3" w:themeTint="99"/>
         <w:insideV w:val="single" w:sz="2" w:space="0" w:color="EE9E89" w:themeColor="accent3" w:themeTint="99"/>
       </w:tblBorders>
-      <w:tblCellMar>
-        <w:top w:w="0" w:type="dxa"/>
-        <w:left w:w="108" w:type="dxa"/>
-        <w:bottom w:w="0" w:type="dxa"/>
-        <w:right w:w="108" w:type="dxa"/>
-      </w:tblCellMar>
-    </w:tblPr>
-    <w:tblStylePr w:type="firstRow">
-      <w:rPr>
-        <w:b/>
-        <w:bCs/>
-      </w:rPr>
-      <w:tblPr/>
-      <w:tcPr>
-        <w:tcBorders>
-          <w:top w:val="nil"/>
-          <w:bottom w:val="single" w:sz="12" w:space="0" w:color="EE9E89" w:themeColor="accent3" w:themeTint="99"/>
-          <w:insideH w:val="nil"/>
-          <w:insideV w:val="nil"/>
-        </w:tcBorders>
-        <w:shd w:val="clear" w:color="auto" w:fill="FFFFFF" w:themeFill="background1"/>
-      </w:tcPr>
-    </w:tblStylePr>
-    <w:tblStylePr w:type="lastRow">
-      <w:rPr>
-        <w:b/>
-        <w:bCs/>
-      </w:rPr>
-      <w:tblPr/>
-      <w:tcPr>
-        <w:tcBorders>
-          <w:top w:val="double" w:sz="2" w:space="0" w:color="EE9E89" w:themeColor="accent3" w:themeTint="99"/>
-          <w:bottom w:val="nil"/>
-          <w:insideH w:val="nil"/>
-          <w:insideV w:val="nil"/>
-        </w:tcBorders>
-        <w:shd w:val="clear" w:color="auto" w:fill="FFFFFF" w:themeFill="background1"/>
-      </w:tcPr>
-    </w:tblStylePr>
-    <w:tblStylePr w:type="firstCol">
-      <w:rPr>
-        <w:b/>
-        <w:bCs/>
-      </w:rPr>
-    </w:tblStylePr>
-    <w:tblStylePr w:type="lastCol">
-      <w:rPr>
-        <w:b/>
-        <w:bCs/>
-      </w:rPr>
-    </w:tblStylePr>
-    <w:tblStylePr w:type="band1Vert">
-      <w:tblPr/>
-      <w:tcPr>
-        <w:shd w:val="clear" w:color="auto" w:fill="F9DED7" w:themeFill="accent3" w:themeFillTint="33"/>
-      </w:tcPr>
-    </w:tblStylePr>
-    <w:tblStylePr w:type="band1Horz">
-      <w:tblPr/>
-      <w:tcPr>
-        <w:shd w:val="clear" w:color="auto" w:fill="F9DED7" w:themeFill="accent3" w:themeFillTint="33"/>
-      </w:tcPr>
-    </w:tblStylePr>
-  </w:style>
-  <w:style w:type="paragraph" w:styleId="BalloonText">
-    <w:name w:val="Balloon Text"/>
-    <w:basedOn w:val="Normal"/>
-    <w:link w:val="BalloonTextChar"/>
-    <w:uiPriority w:val="99"/>
-    <w:semiHidden/>
-    <w:unhideWhenUsed/>
-    <w:rsid w:val="00A7785C"/>
-    <w:pPr>
-      <w:spacing w:after="0" w:line="240" w:lineRule="auto"/>
-    </w:pPr>
-    <w:rPr>
-      <w:rFonts w:ascii="Tahoma" w:hAnsi="Tahoma" w:cs="Tahoma"/>
-      <w:sz w:val="16"/>
-      <w:szCs w:val="16"/>
-    </w:rPr>
-  </w:style>
-  <w:style w:type="character" w:customStyle="1" w:styleId="BalloonTextChar">
-    <w:name w:val="Balloon Text Char"/>
-    <w:basedOn w:val="DefaultParagraphFont"/>
-    <w:link w:val="BalloonText"/>
-    <w:uiPriority w:val="99"/>
-    <w:semiHidden/>
-    <w:rsid w:val="00A7785C"/>
-    <w:rPr>
-      <w:rFonts w:ascii="Tahoma" w:hAnsi="Tahoma" w:cs="Tahoma"/>
-      <w:sz w:val="16"/>
-      <w:szCs w:val="16"/>
-    </w:rPr>
-  </w:style>
-</w:styles>
-</file>
-
-<file path=word/stylesWithEffects.xml><?xml version="1.0" encoding="utf-8"?>
-<w:styles xmlns:wpc="http://schemas.microsoft.com/office/word/2010/wordprocessingCanvas" xmlns:mc="http://schemas.openxmlformats.org/markup-compatibility/2006" xmlns:o="urn:schemas-microsoft-com:office:office" xmlns:r="http://schemas.openxmlformats.org/officeDocument/2006/relationships" xmlns:m="http://schemas.openxmlformats.org/officeDocument/2006/math" xmlns:v="urn:schemas-microsoft-com:vml" xmlns:wp14="http://schemas.microsoft.com/office/word/2010/wordprocessingDrawing" xmlns:wp="http://schemas.openxmlformats.org/drawingml/2006/wordprocessingDrawing" xmlns:w10="urn:schemas-microsoft-com:office:word" xmlns:w="http://schemas.openxmlformats.org/wordprocessingml/2006/main" xmlns:w14="http://schemas.microsoft.com/office/word/2010/wordml" xmlns:wpg="http://schemas.microsoft.com/office/word/2010/wordprocessingGroup" xmlns:wpi="http://schemas.microsoft.com/office/word/2010/wordprocessingInk" xmlns:wne="http://schemas.microsoft.com/office/word/2006/wordml" xmlns:wps="http://schemas.microsoft.com/office/word/2010/wordprocessingShape" mc:Ignorable="w14 wp14">
-  <w:docDefaults>
-    <w:rPrDefault>
-      <w:rPr>
-        <w:rFonts w:asciiTheme="minorHAnsi" w:eastAsiaTheme="minorEastAsia" w:hAnsiTheme="minorHAnsi" w:cstheme="minorBidi"/>
-        <w:sz w:val="21"/>
-        <w:szCs w:val="21"/>
-        <w:lang w:val="en-GB" w:eastAsia="en-US" w:bidi="ar-SA"/>
-      </w:rPr>
-    </w:rPrDefault>
-    <w:pPrDefault>
-      <w:pPr>
-        <w:spacing w:after="200" w:line="288" w:lineRule="auto"/>
-      </w:pPr>
-    </w:pPrDefault>
-  </w:docDefaults>
-  <w:latentStyles w:defLockedState="0" w:defUIPriority="99" w:defSemiHidden="1" w:defUnhideWhenUsed="1" w:defQFormat="0" w:count="267">
-    <w:lsdException w:name="Normal" w:semiHidden="0" w:uiPriority="0" w:unhideWhenUsed="0" w:qFormat="1"/>
-    <w:lsdException w:name="heading 1" w:semiHidden="0" w:uiPriority="9" w:unhideWhenUsed="0" w:qFormat="1"/>
-    <w:lsdException w:name="heading 2" w:uiPriority="9" w:qFormat="1"/>
-    <w:lsdException w:name="heading 3" w:uiPriority="9" w:qFormat="1"/>
-    <w:lsdException w:name="heading 4" w:uiPriority="9" w:qFormat="1"/>
-    <w:lsdException w:name="heading 5" w:uiPriority="9" w:qFormat="1"/>
-    <w:lsdException w:name="heading 6" w:uiPriority="9" w:qFormat="1"/>
-    <w:lsdException w:name="heading 7" w:uiPriority="9" w:qFormat="1"/>
-    <w:lsdException w:name="heading 8" w:uiPriority="9" w:qFormat="1"/>
-    <w:lsdException w:name="heading 9" w:uiPriority="9" w:qFormat="1"/>
-    <w:lsdException w:name="toc 1" w:uiPriority="39"/>
-    <w:lsdException w:name="toc 2" w:uiPriority="39"/>
-    <w:lsdException w:name="toc 3" w:uiPriority="39"/>
-    <w:lsdException w:name="toc 4" w:uiPriority="39"/>
-    <w:lsdException w:name="toc 5" w:uiPriority="39"/>
-    <w:lsdException w:name="toc 6" w:uiPriority="39"/>
-    <w:lsdException w:name="toc 7" w:uiPriority="39"/>
-    <w:lsdException w:name="toc 8" w:uiPriority="39"/>
-    <w:lsdException w:name="toc 9" w:uiPriority="39"/>
-    <w:lsdException w:name="caption" w:uiPriority="35" w:qFormat="1"/>
-    <w:lsdException w:name="Title" w:semiHidden="0" w:uiPriority="10" w:unhideWhenUsed="0" w:qFormat="1"/>
-    <w:lsdException w:name="Default Paragraph Font" w:uiPriority="1"/>
-    <w:lsdException w:name="Subtitle" w:semiHidden="0" w:uiPriority="11" w:unhideWhenUsed="0" w:qFormat="1"/>
-    <w:lsdException w:name="Strong" w:semiHidden="0" w:uiPriority="22" w:unhideWhenUsed="0" w:qFormat="1"/>
-    <w:lsdException w:name="Emphasis" w:semiHidden="0" w:uiPriority="20" w:unhideWhenUsed="0" w:qFormat="1"/>
-    <w:lsdException w:name="Table Grid" w:semiHidden="0" w:uiPriority="39" w:unhideWhenUsed="0"/>
-    <w:lsdException w:name="Placeholder Text" w:unhideWhenUsed="0"/>
-    <w:lsdException w:name="No Spacing" w:semiHidden="0" w:uiPriority="1" w:unhideWhenUsed="0" w:qFormat="1"/>
-    <w:lsdException w:name="Light Shading" w:semiHidden="0" w:uiPriority="60" w:unhideWhenUsed="0"/>
-    <w:lsdException w:name="Light List" w:semiHidden="0" w:uiPriority="61" w:unhideWhenUsed="0"/>
-    <w:lsdException w:name="Light Grid" w:semiHidden="0" w:uiPriority="62" w:unhideWhenUsed="0"/>
-    <w:lsdException w:name="Medium Shading 1" w:semiHidden="0" w:uiPriority="63" w:unhideWhenUsed="0"/>
-    <w:lsdException w:name="Medium Shading 2" w:semiHidden="0" w:uiPriority="64" w:unhideWhenUsed="0"/>
-    <w:lsdException w:name="Medium List 1" w:semiHidden="0" w:uiPriority="65" w:unhideWhenUsed="0"/>
-    <w:lsdException w:name="Medium List 2" w:semiHidden="0" w:uiPriority="66" w:unhideWhenUsed="0"/>
-    <w:lsdException w:name="Medium Grid 1" w:semiHidden="0" w:uiPriority="67" w:unhideWhenUsed="0"/>
-    <w:lsdException w:name="Medium Grid 2" w:semiHidden="0" w:uiPriority="68" w:unhideWhenUsed="0"/>
-    <w:lsdException w:name="Medium Grid 3" w:semiHidden="0" w:uiPriority="69" w:unhideWhenUsed="0"/>
-    <w:lsdException w:name="Dark List" w:semiHidden="0" w:uiPriority="70" w:unhideWhenUsed="0"/>
-    <w:lsdException w:name="Colorful Shading" w:semiHidden="0" w:uiPriority="71" w:unhideWhenUsed="0"/>
-    <w:lsdException w:name="Colorful List" w:semiHidden="0" w:uiPriority="72" w:unhideWhenUsed="0"/>
-    <w:lsdException w:name="Colorful Grid" w:semiHidden="0" w:uiPriority="73" w:unhideWhenUsed="0"/>
-    <w:lsdException w:name="Light Shading Accent 1" w:semiHidden="0" w:uiPriority="60" w:unhideWhenUsed="0"/>
-    <w:lsdException w:name="Light List Accent 1" w:semiHidden="0" w:uiPriority="61" w:unhideWhenUsed="0"/>
-    <w:lsdException w:name="Light Grid Accent 1" w:semiHidden="0" w:uiPriority="62" w:unhideWhenUsed="0"/>
-    <w:lsdException w:name="Medium Shading 1 Accent 1" w:semiHidden="0" w:uiPriority="63" w:unhideWhenUsed="0"/>
-    <w:lsdException w:name="Medium Shading 2 Accent 1" w:semiHidden="0" w:uiPriority="64" w:unhideWhenUsed="0"/>
-    <w:lsdException w:name="Medium List 1 Accent 1" w:semiHidden="0" w:uiPriority="65" w:unhideWhenUsed="0"/>
-    <w:lsdException w:name="Revision" w:unhideWhenUsed="0"/>
-    <w:lsdException w:name="List Paragraph" w:semiHidden="0" w:uiPriority="34" w:unhideWhenUsed="0" w:qFormat="1"/>
-    <w:lsdException w:name="Quote" w:semiHidden="0" w:uiPriority="29" w:unhideWhenUsed="0" w:qFormat="1"/>
-    <w:lsdException w:name="Intense Quote" w:semiHidden="0" w:uiPriority="30" w:unhideWhenUsed="0" w:qFormat="1"/>
-    <w:lsdException w:name="Medium List 2 Accent 1" w:semiHidden="0" w:uiPriority="66" w:unhideWhenUsed="0"/>
-    <w:lsdException w:name="Medium Grid 1 Accent 1" w:semiHidden="0" w:uiPriority="67" w:unhideWhenUsed="0"/>
-    <w:lsdException w:name="Medium Grid 2 Accent 1" w:semiHidden="0" w:uiPriority="68" w:unhideWhenUsed="0"/>
-    <w:lsdException w:name="Medium Grid 3 Accent 1" w:semiHidden="0" w:uiPriority="69" w:unhideWhenUsed="0"/>
-    <w:lsdException w:name="Dark List Accent 1" w:semiHidden="0" w:uiPriority="70" w:unhideWhenUsed="0"/>
-    <w:lsdException w:name="Colorful Shading Accent 1" w:semiHidden="0" w:uiPriority="71" w:unhideWhenUsed="0"/>
-    <w:lsdException w:name="Colorful List Accent 1" w:semiHidden="0" w:uiPriority="72" w:unhideWhenUsed="0"/>
-    <w:lsdException w:name="Colorful Grid Accent 1" w:semiHidden="0" w:uiPriority="73" w:unhideWhenUsed="0"/>
-    <w:lsdException w:name="Light Shading Accent 2" w:semiHidden="0" w:uiPriority="60" w:unhideWhenUsed="0"/>
-    <w:lsdException w:name="Light List Accent 2" w:semiHidden="0" w:uiPriority="61" w:unhideWhenUsed="0"/>
-    <w:lsdException w:name="Light Grid Accent 2" w:semiHidden="0" w:uiPriority="62" w:unhideWhenUsed="0"/>
-    <w:lsdException w:name="Medium Shading 1 Accent 2" w:semiHidden="0" w:uiPriority="63" w:unhideWhenUsed="0"/>
-    <w:lsdException w:name="Medium Shading 2 Accent 2" w:semiHidden="0" w:uiPriority="64" w:unhideWhenUsed="0"/>
-    <w:lsdException w:name="Medium List 1 Accent 2" w:semiHidden="0" w:uiPriority="65" w:unhideWhenUsed="0"/>
-    <w:lsdException w:name="Medium List 2 Accent 2" w:semiHidden="0" w:uiPriority="66" w:unhideWhenUsed="0"/>
-    <w:lsdException w:name="Medium Grid 1 Accent 2" w:semiHidden="0" w:uiPriority="67" w:unhideWhenUsed="0"/>
-    <w:lsdException w:name="Medium Grid 2 Accent 2" w:semiHidden="0" w:uiPriority="68" w:unhideWhenUsed="0"/>
-    <w:lsdException w:name="Medium Grid 3 Accent 2" w:semiHidden="0" w:uiPriority="69" w:unhideWhenUsed="0"/>
-    <w:lsdException w:name="Dark List Accent 2" w:semiHidden="0" w:uiPriority="70" w:unhideWhenUsed="0"/>
-    <w:lsdException w:name="Colorful Shading Accent 2" w:semiHidden="0" w:uiPriority="71" w:unhideWhenUsed="0"/>
-    <w:lsdException w:name="Colorful List Accent 2" w:semiHidden="0" w:uiPriority="72" w:unhideWhenUsed="0"/>
-    <w:lsdException w:name="Colorful Grid Accent 2" w:semiHidden="0" w:uiPriority="73" w:unhideWhenUsed="0"/>
-    <w:lsdException w:name="Light Shading Accent 3" w:semiHidden="0" w:uiPriority="60" w:unhideWhenUsed="0"/>
-    <w:lsdException w:name="Light List Accent 3" w:semiHidden="0" w:uiPriority="61" w:unhideWhenUsed="0"/>
-    <w:lsdException w:name="Light Grid Accent 3" w:semiHidden="0" w:uiPriority="62" w:unhideWhenUsed="0"/>
-    <w:lsdException w:name="Medium Shading 1 Accent 3" w:semiHidden="0" w:uiPriority="63" w:unhideWhenUsed="0"/>
-    <w:lsdException w:name="Medium Shading 2 Accent 3" w:semiHidden="0" w:uiPriority="64" w:unhideWhenUsed="0"/>
-    <w:lsdException w:name="Medium List 1 Accent 3" w:semiHidden="0" w:uiPriority="65" w:unhideWhenUsed="0"/>
-    <w:lsdException w:name="Medium List 2 Accent 3" w:semiHidden="0" w:uiPriority="66" w:unhideWhenUsed="0"/>
-    <w:lsdException w:name="Medium Grid 1 Accent 3" w:semiHidden="0" w:uiPriority="67" w:unhideWhenUsed="0"/>
-    <w:lsdException w:name="Medium Grid 2 Accent 3" w:semiHidden="0" w:uiPriority="68" w:unhideWhenUsed="0"/>
-    <w:lsdException w:name="Medium Grid 3 Accent 3" w:semiHidden="0" w:uiPriority="69" w:unhideWhenUsed="0"/>
-    <w:lsdException w:name="Dark List Accent 3" w:semiHidden="0" w:uiPriority="70" w:unhideWhenUsed="0"/>
-    <w:lsdException w:name="Colorful Shading Accent 3" w:semiHidden="0" w:uiPriority="71" w:unhideWhenUsed="0"/>
-    <w:lsdException w:name="Colorful List Accent 3" w:semiHidden="0" w:uiPriority="72" w:unhideWhenUsed="0"/>
-    <w:lsdException w:name="Colorful Grid Accent 3" w:semiHidden="0" w:uiPriority="73" w:unhideWhenUsed="0"/>
-    <w:lsdException w:name="Light Shading Accent 4" w:semiHidden="0" w:uiPriority="60" w:unhideWhenUsed="0"/>
-    <w:lsdException w:name="Light List Accent 4" w:semiHidden="0" w:uiPriority="61" w:unhideWhenUsed="0"/>
-    <w:lsdException w:name="Light Grid Accent 4" w:semiHidden="0" w:uiPriority="62" w:unhideWhenUsed="0"/>
-    <w:lsdException w:name="Medium Shading 1 Accent 4" w:semiHidden="0" w:uiPriority="63" w:unhideWhenUsed="0"/>
-    <w:lsdException w:name="Medium Shading 2 Accent 4" w:semiHidden="0" w:uiPriority="64" w:unhideWhenUsed="0"/>
-    <w:lsdException w:name="Medium List 1 Accent 4" w:semiHidden="0" w:uiPriority="65" w:unhideWhenUsed="0"/>
-    <w:lsdException w:name="Medium List 2 Accent 4" w:semiHidden="0" w:uiPriority="66" w:unhideWhenUsed="0"/>
-    <w:lsdException w:name="Medium Grid 1 Accent 4" w:semiHidden="0" w:uiPriority="67" w:unhideWhenUsed="0"/>
-    <w:lsdException w:name="Medium Grid 2 Accent 4" w:semiHidden="0" w:uiPriority="68" w:unhideWhenUsed="0"/>
-    <w:lsdException w:name="Medium Grid 3 Accent 4" w:semiHidden="0" w:uiPriority="69" w:unhideWhenUsed="0"/>
-    <w:lsdException w:name="Dark List Accent 4" w:semiHidden="0" w:uiPriority="70" w:unhideWhenUsed="0"/>
-    <w:lsdException w:name="Colorful Shading Accent 4" w:semiHidden="0" w:uiPriority="71" w:unhideWhenUsed="0"/>
-    <w:lsdException w:name="Colorful List Accent 4" w:semiHidden="0" w:uiPriority="72" w:unhideWhenUsed="0"/>
-    <w:lsdException w:name="Colorful Grid Accent 4" w:semiHidden="0" w:uiPriority="73" w:unhideWhenUsed="0"/>
-    <w:lsdException w:name="Light Shading Accent 5" w:semiHidden="0" w:uiPriority="60" w:unhideWhenUsed="0"/>
-    <w:lsdException w:name="Light List Accent 5" w:semiHidden="0" w:uiPriority="61" w:unhideWhenUsed="0"/>
-    <w:lsdException w:name="Light Grid Accent 5" w:semiHidden="0" w:uiPriority="62" w:unhideWhenUsed="0"/>
-    <w:lsdException w:name="Medium Shading 1 Accent 5" w:semiHidden="0" w:uiPriority="63" w:unhideWhenUsed="0"/>
-    <w:lsdException w:name="Medium Shading 2 Accent 5" w:semiHidden="0" w:uiPriority="64" w:unhideWhenUsed="0"/>
-    <w:lsdException w:name="Medium List 1 Accent 5" w:semiHidden="0" w:uiPriority="65" w:unhideWhenUsed="0"/>
-    <w:lsdException w:name="Medium List 2 Accent 5" w:semiHidden="0" w:uiPriority="66" w:unhideWhenUsed="0"/>
-    <w:lsdException w:name="Medium Grid 1 Accent 5" w:semiHidden="0" w:uiPriority="67" w:unhideWhenUsed="0"/>
-    <w:lsdException w:name="Medium Grid 2 Accent 5" w:semiHidden="0" w:uiPriority="68" w:unhideWhenUsed="0"/>
-    <w:lsdException w:name="Medium Grid 3 Accent 5" w:semiHidden="0" w:uiPriority="69" w:unhideWhenUsed="0"/>
-    <w:lsdException w:name="Dark List Accent 5" w:semiHidden="0" w:uiPriority="70" w:unhideWhenUsed="0"/>
-    <w:lsdException w:name="Colorful Shading Accent 5" w:semiHidden="0" w:uiPriority="71" w:unhideWhenUsed="0"/>
-    <w:lsdException w:name="Colorful List Accent 5" w:semiHidden="0" w:uiPriority="72" w:unhideWhenUsed="0"/>
-    <w:lsdException w:name="Colorful Grid Accent 5" w:semiHidden="0" w:uiPriority="73" w:unhideWhenUsed="0"/>
-    <w:lsdException w:name="Light Shading Accent 6" w:semiHidden="0" w:uiPriority="60" w:unhideWhenUsed="0"/>
-    <w:lsdException w:name="Light List Accent 6" w:semiHidden="0" w:uiPriority="61" w:unhideWhenUsed="0"/>
-    <w:lsdException w:name="Light Grid Accent 6" w:semiHidden="0" w:uiPriority="62" w:unhideWhenUsed="0"/>
-    <w:lsdException w:name="Medium Shading 1 Accent 6" w:semiHidden="0" w:uiPriority="63" w:unhideWhenUsed="0"/>
-    <w:lsdException w:name="Medium Shading 2 Accent 6" w:semiHidden="0" w:uiPriority="64" w:unhideWhenUsed="0"/>
-    <w:lsdException w:name="Medium List 1 Accent 6" w:semiHidden="0" w:uiPriority="65" w:unhideWhenUsed="0"/>
-    <w:lsdException w:name="Medium List 2 Accent 6" w:semiHidden="0" w:uiPriority="66" w:unhideWhenUsed="0"/>
-    <w:lsdException w:name="Medium Grid 1 Accent 6" w:semiHidden="0" w:uiPriority="67" w:unhideWhenUsed="0"/>
-    <w:lsdException w:name="Medium Grid 2 Accent 6" w:semiHidden="0" w:uiPriority="68" w:unhideWhenUsed="0"/>
-    <w:lsdException w:name="Medium Grid 3 Accent 6" w:semiHidden="0" w:uiPriority="69" w:unhideWhenUsed="0"/>
-    <w:lsdException w:name="Dark List Accent 6" w:semiHidden="0" w:uiPriority="70" w:unhideWhenUsed="0"/>
-    <w:lsdException w:name="Colorful Shading Accent 6" w:semiHidden="0" w:uiPriority="71" w:unhideWhenUsed="0"/>
-    <w:lsdException w:name="Colorful List Accent 6" w:semiHidden="0" w:uiPriority="72" w:unhideWhenUsed="0"/>
-    <w:lsdException w:name="Colorful Grid Accent 6" w:semiHidden="0" w:uiPriority="73" w:unhideWhenUsed="0"/>
-    <w:lsdException w:name="Subtle Emphasis" w:semiHidden="0" w:uiPriority="19" w:unhideWhenUsed="0" w:qFormat="1"/>
-    <w:lsdException w:name="Intense Emphasis" w:semiHidden="0" w:uiPriority="21" w:unhideWhenUsed="0" w:qFormat="1"/>
-    <w:lsdException w:name="Subtle Reference" w:semiHidden="0" w:uiPriority="31" w:unhideWhenUsed="0" w:qFormat="1"/>
-    <w:lsdException w:name="Intense Reference" w:semiHidden="0" w:uiPriority="32" w:unhideWhenUsed="0" w:qFormat="1"/>
-    <w:lsdException w:name="Book Title" w:semiHidden="0" w:uiPriority="33" w:unhideWhenUsed="0" w:qFormat="1"/>
-    <w:lsdException w:name="Bibliography" w:uiPriority="37"/>
-    <w:lsdException w:name="TOC Heading" w:uiPriority="39" w:qFormat="1"/>
-  </w:latentStyles>
-  <w:style w:type="paragraph" w:default="1" w:styleId="Normal">
-    <w:name w:val="Normal"/>
-    <w:qFormat/>
-    <w:rsid w:val="00EF0704"/>
-  </w:style>
-  <w:style w:type="paragraph" w:styleId="Heading1">
-    <w:name w:val="heading 1"/>
-    <w:basedOn w:val="Normal"/>
-    <w:next w:val="Normal"/>
-    <w:link w:val="Heading1Char"/>
-    <w:uiPriority w:val="9"/>
-    <w:qFormat/>
-    <w:rsid w:val="00EF0704"/>
-    <w:pPr>
-      <w:keepNext/>
-      <w:keepLines/>
-      <w:spacing w:before="360" w:after="40" w:line="240" w:lineRule="auto"/>
-      <w:outlineLvl w:val="0"/>
-    </w:pPr>
-    <w:rPr>
-      <w:rFonts w:asciiTheme="majorHAnsi" w:eastAsiaTheme="majorEastAsia" w:hAnsiTheme="majorHAnsi" w:cstheme="majorBidi"/>
-      <w:color w:val="A824A3" w:themeColor="accent6" w:themeShade="BF"/>
-      <w:sz w:val="40"/>
-      <w:szCs w:val="40"/>
-    </w:rPr>
-  </w:style>
-  <w:style w:type="paragraph" w:styleId="Heading2">
-    <w:name w:val="heading 2"/>
-    <w:basedOn w:val="Normal"/>
-    <w:next w:val="Normal"/>
-    <w:link w:val="Heading2Char"/>
-    <w:uiPriority w:val="9"/>
-    <w:unhideWhenUsed/>
-    <w:qFormat/>
-    <w:rsid w:val="00EF0704"/>
-    <w:pPr>
-      <w:keepNext/>
-      <w:keepLines/>
-      <w:spacing w:before="80" w:after="0" w:line="240" w:lineRule="auto"/>
-      <w:outlineLvl w:val="1"/>
-    </w:pPr>
-    <w:rPr>
-      <w:rFonts w:asciiTheme="majorHAnsi" w:eastAsiaTheme="majorEastAsia" w:hAnsiTheme="majorHAnsi" w:cstheme="majorBidi"/>
-      <w:color w:val="A824A3" w:themeColor="accent6" w:themeShade="BF"/>
-      <w:sz w:val="28"/>
-      <w:szCs w:val="28"/>
-    </w:rPr>
-  </w:style>
-  <w:style w:type="paragraph" w:styleId="Heading3">
-    <w:name w:val="heading 3"/>
-    <w:basedOn w:val="Normal"/>
-    <w:next w:val="Normal"/>
-    <w:link w:val="Heading3Char"/>
-    <w:uiPriority w:val="9"/>
-    <w:unhideWhenUsed/>
-    <w:qFormat/>
-    <w:rsid w:val="00EF0704"/>
-    <w:pPr>
-      <w:keepNext/>
-      <w:keepLines/>
-      <w:spacing w:before="80" w:after="0" w:line="240" w:lineRule="auto"/>
-      <w:outlineLvl w:val="2"/>
-    </w:pPr>
-    <w:rPr>
-      <w:rFonts w:asciiTheme="majorHAnsi" w:eastAsiaTheme="majorEastAsia" w:hAnsiTheme="majorHAnsi" w:cstheme="majorBidi"/>
-      <w:color w:val="A824A3" w:themeColor="accent6" w:themeShade="BF"/>
-      <w:sz w:val="24"/>
-      <w:szCs w:val="24"/>
-    </w:rPr>
-  </w:style>
-  <w:style w:type="paragraph" w:styleId="Heading4">
-    <w:name w:val="heading 4"/>
-    <w:basedOn w:val="Normal"/>
-    <w:next w:val="Normal"/>
-    <w:link w:val="Heading4Char"/>
-    <w:uiPriority w:val="9"/>
-    <w:semiHidden/>
-    <w:unhideWhenUsed/>
-    <w:qFormat/>
-    <w:rsid w:val="00EF0704"/>
-    <w:pPr>
-      <w:keepNext/>
-      <w:keepLines/>
-      <w:spacing w:before="80" w:after="0"/>
-      <w:outlineLvl w:val="3"/>
-    </w:pPr>
-    <w:rPr>
-      <w:rFonts w:asciiTheme="majorHAnsi" w:eastAsiaTheme="majorEastAsia" w:hAnsiTheme="majorHAnsi" w:cstheme="majorBidi"/>
-      <w:color w:val="D53DD0" w:themeColor="accent6"/>
-      <w:sz w:val="22"/>
-      <w:szCs w:val="22"/>
-    </w:rPr>
-  </w:style>
-  <w:style w:type="paragraph" w:styleId="Heading5">
-    <w:name w:val="heading 5"/>
-    <w:basedOn w:val="Normal"/>
-    <w:next w:val="Normal"/>
-    <w:link w:val="Heading5Char"/>
-    <w:uiPriority w:val="9"/>
-    <w:semiHidden/>
-    <w:unhideWhenUsed/>
-    <w:qFormat/>
-    <w:rsid w:val="00EF0704"/>
-    <w:pPr>
-      <w:keepNext/>
-      <w:keepLines/>
-      <w:spacing w:before="40" w:after="0"/>
-      <w:outlineLvl w:val="4"/>
-    </w:pPr>
-    <w:rPr>
-      <w:rFonts w:asciiTheme="majorHAnsi" w:eastAsiaTheme="majorEastAsia" w:hAnsiTheme="majorHAnsi" w:cstheme="majorBidi"/>
-      <w:i/>
-      <w:iCs/>
-      <w:color w:val="D53DD0" w:themeColor="accent6"/>
-      <w:sz w:val="22"/>
-      <w:szCs w:val="22"/>
-    </w:rPr>
-  </w:style>
-  <w:style w:type="paragraph" w:styleId="Heading6">
-    <w:name w:val="heading 6"/>
-    <w:basedOn w:val="Normal"/>
-    <w:next w:val="Normal"/>
-    <w:link w:val="Heading6Char"/>
-    <w:uiPriority w:val="9"/>
-    <w:semiHidden/>
-    <w:unhideWhenUsed/>
-    <w:qFormat/>
-    <w:rsid w:val="00EF0704"/>
-    <w:pPr>
-      <w:keepNext/>
-      <w:keepLines/>
-      <w:spacing w:before="40" w:after="0"/>
-      <w:outlineLvl w:val="5"/>
-    </w:pPr>
-    <w:rPr>
-      <w:rFonts w:asciiTheme="majorHAnsi" w:eastAsiaTheme="majorEastAsia" w:hAnsiTheme="majorHAnsi" w:cstheme="majorBidi"/>
-      <w:color w:val="D53DD0" w:themeColor="accent6"/>
-    </w:rPr>
-  </w:style>
-  <w:style w:type="paragraph" w:styleId="Heading7">
-    <w:name w:val="heading 7"/>
-    <w:basedOn w:val="Normal"/>
-    <w:next w:val="Normal"/>
-    <w:link w:val="Heading7Char"/>
-    <w:uiPriority w:val="9"/>
-    <w:semiHidden/>
-    <w:unhideWhenUsed/>
-    <w:qFormat/>
-    <w:rsid w:val="00EF0704"/>
-    <w:pPr>
-      <w:keepNext/>
-      <w:keepLines/>
-      <w:spacing w:before="40" w:after="0"/>
-      <w:outlineLvl w:val="6"/>
-    </w:pPr>
-    <w:rPr>
-      <w:rFonts w:asciiTheme="majorHAnsi" w:eastAsiaTheme="majorEastAsia" w:hAnsiTheme="majorHAnsi" w:cstheme="majorBidi"/>
-      <w:b/>
-      <w:bCs/>
-      <w:color w:val="D53DD0" w:themeColor="accent6"/>
-    </w:rPr>
-  </w:style>
-  <w:style w:type="paragraph" w:styleId="Heading8">
-    <w:name w:val="heading 8"/>
-    <w:basedOn w:val="Normal"/>
-    <w:next w:val="Normal"/>
-    <w:link w:val="Heading8Char"/>
-    <w:uiPriority w:val="9"/>
-    <w:semiHidden/>
-    <w:unhideWhenUsed/>
-    <w:qFormat/>
-    <w:rsid w:val="00EF0704"/>
-    <w:pPr>
-      <w:keepNext/>
-      <w:keepLines/>
-      <w:spacing w:before="40" w:after="0"/>
-      <w:outlineLvl w:val="7"/>
-    </w:pPr>
-    <w:rPr>
-      <w:rFonts w:asciiTheme="majorHAnsi" w:eastAsiaTheme="majorEastAsia" w:hAnsiTheme="majorHAnsi" w:cstheme="majorBidi"/>
-      <w:b/>
-      <w:bCs/>
-      <w:i/>
-      <w:iCs/>
-      <w:color w:val="D53DD0" w:themeColor="accent6"/>
-      <w:sz w:val="20"/>
-      <w:szCs w:val="20"/>
-    </w:rPr>
-  </w:style>
-  <w:style w:type="paragraph" w:styleId="Heading9">
-    <w:name w:val="heading 9"/>
-    <w:basedOn w:val="Normal"/>
-    <w:next w:val="Normal"/>
-    <w:link w:val="Heading9Char"/>
-    <w:uiPriority w:val="9"/>
-    <w:semiHidden/>
-    <w:unhideWhenUsed/>
-    <w:qFormat/>
-    <w:rsid w:val="00EF0704"/>
-    <w:pPr>
-      <w:keepNext/>
-      <w:keepLines/>
-      <w:spacing w:before="40" w:after="0"/>
-      <w:outlineLvl w:val="8"/>
-    </w:pPr>
-    <w:rPr>
-      <w:rFonts w:asciiTheme="majorHAnsi" w:eastAsiaTheme="majorEastAsia" w:hAnsiTheme="majorHAnsi" w:cstheme="majorBidi"/>
-      <w:i/>
-      <w:iCs/>
-      <w:color w:val="D53DD0" w:themeColor="accent6"/>
-      <w:sz w:val="20"/>
-      <w:szCs w:val="20"/>
-    </w:rPr>
-  </w:style>
-  <w:style w:type="character" w:default="1" w:styleId="DefaultParagraphFont">
-    <w:name w:val="Default Paragraph Font"/>
-    <w:uiPriority w:val="1"/>
-    <w:semiHidden/>
-    <w:unhideWhenUsed/>
-  </w:style>
-  <w:style w:type="table" w:default="1" w:styleId="TableNormal">
-    <w:name w:val="Normal Table"/>
-    <w:uiPriority w:val="99"/>
-    <w:semiHidden/>
-    <w:unhideWhenUsed/>
-    <w:tblPr>
-      <w:tblInd w:w="0" w:type="dxa"/>
-      <w:tblCellMar>
-        <w:top w:w="0" w:type="dxa"/>
-        <w:left w:w="108" w:type="dxa"/>
-        <w:bottom w:w="0" w:type="dxa"/>
-        <w:right w:w="108" w:type="dxa"/>
-      </w:tblCellMar>
-    </w:tblPr>
-  </w:style>
-  <w:style w:type="numbering" w:default="1" w:styleId="NoList">
-    <w:name w:val="No List"/>
-    <w:uiPriority w:val="99"/>
-    <w:semiHidden/>
-    <w:unhideWhenUsed/>
-  </w:style>
-  <w:style w:type="paragraph" w:styleId="Title">
-    <w:name w:val="Title"/>
-    <w:basedOn w:val="Normal"/>
-    <w:next w:val="Normal"/>
-    <w:link w:val="TitleChar"/>
-    <w:uiPriority w:val="10"/>
-    <w:qFormat/>
-    <w:rsid w:val="00EF0704"/>
-    <w:pPr>
-      <w:spacing w:after="0" w:line="240" w:lineRule="auto"/>
-      <w:contextualSpacing/>
-    </w:pPr>
-    <w:rPr>
-      <w:rFonts w:asciiTheme="majorHAnsi" w:eastAsiaTheme="majorEastAsia" w:hAnsiTheme="majorHAnsi" w:cstheme="majorBidi"/>
-      <w:color w:val="262626" w:themeColor="text1" w:themeTint="D9"/>
-      <w:spacing w:val="-15"/>
-      <w:sz w:val="96"/>
-      <w:szCs w:val="96"/>
-    </w:rPr>
-  </w:style>
-  <w:style w:type="character" w:customStyle="1" w:styleId="TitleChar">
-    <w:name w:val="Title Char"/>
-    <w:basedOn w:val="DefaultParagraphFont"/>
-    <w:link w:val="Title"/>
-    <w:uiPriority w:val="10"/>
-    <w:rsid w:val="00EF0704"/>
-    <w:rPr>
-      <w:rFonts w:asciiTheme="majorHAnsi" w:eastAsiaTheme="majorEastAsia" w:hAnsiTheme="majorHAnsi" w:cstheme="majorBidi"/>
-      <w:color w:val="262626" w:themeColor="text1" w:themeTint="D9"/>
-      <w:spacing w:val="-15"/>
-      <w:sz w:val="96"/>
-      <w:szCs w:val="96"/>
-    </w:rPr>
-  </w:style>
-  <w:style w:type="character" w:customStyle="1" w:styleId="Heading1Char">
-    <w:name w:val="Heading 1 Char"/>
-    <w:basedOn w:val="DefaultParagraphFont"/>
-    <w:link w:val="Heading1"/>
-    <w:uiPriority w:val="9"/>
-    <w:rsid w:val="00EF0704"/>
-    <w:rPr>
-      <w:rFonts w:asciiTheme="majorHAnsi" w:eastAsiaTheme="majorEastAsia" w:hAnsiTheme="majorHAnsi" w:cstheme="majorBidi"/>
-      <w:color w:val="A824A3" w:themeColor="accent6" w:themeShade="BF"/>
-      <w:sz w:val="40"/>
-      <w:szCs w:val="40"/>
-    </w:rPr>
-  </w:style>
-  <w:style w:type="character" w:customStyle="1" w:styleId="Heading2Char">
-    <w:name w:val="Heading 2 Char"/>
-    <w:basedOn w:val="DefaultParagraphFont"/>
-    <w:link w:val="Heading2"/>
-    <w:uiPriority w:val="9"/>
-    <w:rsid w:val="00EF0704"/>
-    <w:rPr>
-      <w:rFonts w:asciiTheme="majorHAnsi" w:eastAsiaTheme="majorEastAsia" w:hAnsiTheme="majorHAnsi" w:cstheme="majorBidi"/>
-      <w:color w:val="A824A3" w:themeColor="accent6" w:themeShade="BF"/>
-      <w:sz w:val="28"/>
-      <w:szCs w:val="28"/>
-    </w:rPr>
-  </w:style>
-  <w:style w:type="character" w:customStyle="1" w:styleId="Heading3Char">
-    <w:name w:val="Heading 3 Char"/>
-    <w:basedOn w:val="DefaultParagraphFont"/>
-    <w:link w:val="Heading3"/>
-    <w:uiPriority w:val="9"/>
-    <w:rsid w:val="00EF0704"/>
-    <w:rPr>
-      <w:rFonts w:asciiTheme="majorHAnsi" w:eastAsiaTheme="majorEastAsia" w:hAnsiTheme="majorHAnsi" w:cstheme="majorBidi"/>
-      <w:color w:val="A824A3" w:themeColor="accent6" w:themeShade="BF"/>
-      <w:sz w:val="24"/>
-      <w:szCs w:val="24"/>
-    </w:rPr>
-  </w:style>
-  <w:style w:type="character" w:customStyle="1" w:styleId="Heading4Char">
-    <w:name w:val="Heading 4 Char"/>
-    <w:basedOn w:val="DefaultParagraphFont"/>
-    <w:link w:val="Heading4"/>
-    <w:uiPriority w:val="9"/>
-    <w:semiHidden/>
-    <w:rsid w:val="00EF0704"/>
-    <w:rPr>
-      <w:rFonts w:asciiTheme="majorHAnsi" w:eastAsiaTheme="majorEastAsia" w:hAnsiTheme="majorHAnsi" w:cstheme="majorBidi"/>
-      <w:color w:val="D53DD0" w:themeColor="accent6"/>
-      <w:sz w:val="22"/>
-      <w:szCs w:val="22"/>
-    </w:rPr>
-  </w:style>
-  <w:style w:type="character" w:customStyle="1" w:styleId="Heading5Char">
-    <w:name w:val="Heading 5 Char"/>
-    <w:basedOn w:val="DefaultParagraphFont"/>
-    <w:link w:val="Heading5"/>
-    <w:uiPriority w:val="9"/>
-    <w:semiHidden/>
-    <w:rsid w:val="00EF0704"/>
-    <w:rPr>
-      <w:rFonts w:asciiTheme="majorHAnsi" w:eastAsiaTheme="majorEastAsia" w:hAnsiTheme="majorHAnsi" w:cstheme="majorBidi"/>
-      <w:i/>
-      <w:iCs/>
-      <w:color w:val="D53DD0" w:themeColor="accent6"/>
-      <w:sz w:val="22"/>
-      <w:szCs w:val="22"/>
-    </w:rPr>
-  </w:style>
-  <w:style w:type="character" w:customStyle="1" w:styleId="Heading6Char">
-    <w:name w:val="Heading 6 Char"/>
-    <w:basedOn w:val="DefaultParagraphFont"/>
-    <w:link w:val="Heading6"/>
-    <w:uiPriority w:val="9"/>
-    <w:semiHidden/>
-    <w:rsid w:val="00EF0704"/>
-    <w:rPr>
-      <w:rFonts w:asciiTheme="majorHAnsi" w:eastAsiaTheme="majorEastAsia" w:hAnsiTheme="majorHAnsi" w:cstheme="majorBidi"/>
-      <w:color w:val="D53DD0" w:themeColor="accent6"/>
-    </w:rPr>
-  </w:style>
-  <w:style w:type="character" w:customStyle="1" w:styleId="Heading7Char">
-    <w:name w:val="Heading 7 Char"/>
-    <w:basedOn w:val="DefaultParagraphFont"/>
-    <w:link w:val="Heading7"/>
-    <w:uiPriority w:val="9"/>
-    <w:semiHidden/>
-    <w:rsid w:val="00EF0704"/>
-    <w:rPr>
-      <w:rFonts w:asciiTheme="majorHAnsi" w:eastAsiaTheme="majorEastAsia" w:hAnsiTheme="majorHAnsi" w:cstheme="majorBidi"/>
-      <w:b/>
-      <w:bCs/>
-      <w:color w:val="D53DD0" w:themeColor="accent6"/>
-    </w:rPr>
-  </w:style>
-  <w:style w:type="character" w:customStyle="1" w:styleId="Heading8Char">
-    <w:name w:val="Heading 8 Char"/>
-    <w:basedOn w:val="DefaultParagraphFont"/>
-    <w:link w:val="Heading8"/>
-    <w:uiPriority w:val="9"/>
-    <w:semiHidden/>
-    <w:rsid w:val="00EF0704"/>
-    <w:rPr>
-      <w:rFonts w:asciiTheme="majorHAnsi" w:eastAsiaTheme="majorEastAsia" w:hAnsiTheme="majorHAnsi" w:cstheme="majorBidi"/>
-      <w:b/>
-      <w:bCs/>
-      <w:i/>
-      <w:iCs/>
-      <w:color w:val="D53DD0" w:themeColor="accent6"/>
-      <w:sz w:val="20"/>
-      <w:szCs w:val="20"/>
-    </w:rPr>
-  </w:style>
-  <w:style w:type="character" w:customStyle="1" w:styleId="Heading9Char">
-    <w:name w:val="Heading 9 Char"/>
-    <w:basedOn w:val="DefaultParagraphFont"/>
-    <w:link w:val="Heading9"/>
-    <w:uiPriority w:val="9"/>
-    <w:semiHidden/>
-    <w:rsid w:val="00EF0704"/>
-    <w:rPr>
-      <w:rFonts w:asciiTheme="majorHAnsi" w:eastAsiaTheme="majorEastAsia" w:hAnsiTheme="majorHAnsi" w:cstheme="majorBidi"/>
-      <w:i/>
-      <w:iCs/>
-      <w:color w:val="D53DD0" w:themeColor="accent6"/>
-      <w:sz w:val="20"/>
-      <w:szCs w:val="20"/>
-    </w:rPr>
-  </w:style>
-  <w:style w:type="paragraph" w:styleId="Caption">
-    <w:name w:val="caption"/>
-    <w:basedOn w:val="Normal"/>
-    <w:next w:val="Normal"/>
-    <w:uiPriority w:val="35"/>
-    <w:semiHidden/>
-    <w:unhideWhenUsed/>
-    <w:qFormat/>
-    <w:rsid w:val="00EF0704"/>
-    <w:pPr>
-      <w:spacing w:line="240" w:lineRule="auto"/>
-    </w:pPr>
-    <w:rPr>
-      <w:b/>
-      <w:bCs/>
-      <w:smallCaps/>
-      <w:color w:val="595959" w:themeColor="text1" w:themeTint="A6"/>
-    </w:rPr>
-  </w:style>
-  <w:style w:type="paragraph" w:styleId="Subtitle">
-    <w:name w:val="Subtitle"/>
-    <w:basedOn w:val="Normal"/>
-    <w:next w:val="Normal"/>
-    <w:link w:val="SubtitleChar"/>
-    <w:uiPriority w:val="11"/>
-    <w:qFormat/>
-    <w:rsid w:val="00EF0704"/>
-    <w:pPr>
-      <w:numPr>
-        <w:ilvl w:val="1"/>
-      </w:numPr>
-      <w:spacing w:line="240" w:lineRule="auto"/>
-    </w:pPr>
-    <w:rPr>
-      <w:rFonts w:asciiTheme="majorHAnsi" w:eastAsiaTheme="majorEastAsia" w:hAnsiTheme="majorHAnsi" w:cstheme="majorBidi"/>
-      <w:sz w:val="30"/>
-      <w:szCs w:val="30"/>
-    </w:rPr>
-  </w:style>
-  <w:style w:type="character" w:customStyle="1" w:styleId="SubtitleChar">
-    <w:name w:val="Subtitle Char"/>
-    <w:basedOn w:val="DefaultParagraphFont"/>
-    <w:link w:val="Subtitle"/>
-    <w:uiPriority w:val="11"/>
-    <w:rsid w:val="00EF0704"/>
-    <w:rPr>
-      <w:rFonts w:asciiTheme="majorHAnsi" w:eastAsiaTheme="majorEastAsia" w:hAnsiTheme="majorHAnsi" w:cstheme="majorBidi"/>
-      <w:sz w:val="30"/>
-      <w:szCs w:val="30"/>
-    </w:rPr>
-  </w:style>
-  <w:style w:type="character" w:styleId="Strong">
-    <w:name w:val="Strong"/>
-    <w:basedOn w:val="DefaultParagraphFont"/>
-    <w:uiPriority w:val="22"/>
-    <w:qFormat/>
-    <w:rsid w:val="00EF0704"/>
-    <w:rPr>
-      <w:b/>
-      <w:bCs/>
-    </w:rPr>
-  </w:style>
-  <w:style w:type="character" w:styleId="Emphasis">
-    <w:name w:val="Emphasis"/>
-    <w:basedOn w:val="DefaultParagraphFont"/>
-    <w:uiPriority w:val="20"/>
-    <w:qFormat/>
-    <w:rsid w:val="00EF0704"/>
-    <w:rPr>
-      <w:i/>
-      <w:iCs/>
-      <w:color w:val="D53DD0" w:themeColor="accent6"/>
-    </w:rPr>
-  </w:style>
-  <w:style w:type="paragraph" w:styleId="NoSpacing">
-    <w:name w:val="No Spacing"/>
-    <w:uiPriority w:val="1"/>
-    <w:qFormat/>
-    <w:rsid w:val="00EF0704"/>
-    <w:pPr>
-      <w:spacing w:after="0" w:line="240" w:lineRule="auto"/>
-    </w:pPr>
-  </w:style>
-  <w:style w:type="paragraph" w:styleId="Quote">
-    <w:name w:val="Quote"/>
-    <w:basedOn w:val="Normal"/>
-    <w:next w:val="Normal"/>
-    <w:link w:val="QuoteChar"/>
-    <w:uiPriority w:val="29"/>
-    <w:qFormat/>
-    <w:rsid w:val="00EF0704"/>
-    <w:pPr>
-      <w:spacing w:before="160"/>
-      <w:ind w:left="720" w:right="720"/>
-      <w:jc w:val="center"/>
-    </w:pPr>
-    <w:rPr>
-      <w:i/>
-      <w:iCs/>
-      <w:color w:val="262626" w:themeColor="text1" w:themeTint="D9"/>
-    </w:rPr>
-  </w:style>
-  <w:style w:type="character" w:customStyle="1" w:styleId="QuoteChar">
-    <w:name w:val="Quote Char"/>
-    <w:basedOn w:val="DefaultParagraphFont"/>
-    <w:link w:val="Quote"/>
-    <w:uiPriority w:val="29"/>
-    <w:rsid w:val="00EF0704"/>
-    <w:rPr>
-      <w:i/>
-      <w:iCs/>
-      <w:color w:val="262626" w:themeColor="text1" w:themeTint="D9"/>
-    </w:rPr>
-  </w:style>
-  <w:style w:type="paragraph" w:styleId="IntenseQuote">
-    <w:name w:val="Intense Quote"/>
-    <w:basedOn w:val="Normal"/>
-    <w:next w:val="Normal"/>
-    <w:link w:val="IntenseQuoteChar"/>
-    <w:uiPriority w:val="30"/>
-    <w:qFormat/>
-    <w:rsid w:val="00EF0704"/>
-    <w:pPr>
-      <w:spacing w:before="160" w:after="160" w:line="264" w:lineRule="auto"/>
-      <w:ind w:left="720" w:right="720"/>
-      <w:jc w:val="center"/>
-    </w:pPr>
-    <w:rPr>
-      <w:rFonts w:asciiTheme="majorHAnsi" w:eastAsiaTheme="majorEastAsia" w:hAnsiTheme="majorHAnsi" w:cstheme="majorBidi"/>
-      <w:i/>
-      <w:iCs/>
-      <w:color w:val="D53DD0" w:themeColor="accent6"/>
-      <w:sz w:val="32"/>
-      <w:szCs w:val="32"/>
-    </w:rPr>
-  </w:style>
-  <w:style w:type="character" w:customStyle="1" w:styleId="IntenseQuoteChar">
-    <w:name w:val="Intense Quote Char"/>
-    <w:basedOn w:val="DefaultParagraphFont"/>
-    <w:link w:val="IntenseQuote"/>
-    <w:uiPriority w:val="30"/>
-    <w:rsid w:val="00EF0704"/>
-    <w:rPr>
-      <w:rFonts w:asciiTheme="majorHAnsi" w:eastAsiaTheme="majorEastAsia" w:hAnsiTheme="majorHAnsi" w:cstheme="majorBidi"/>
-      <w:i/>
-      <w:iCs/>
-      <w:color w:val="D53DD0" w:themeColor="accent6"/>
-      <w:sz w:val="32"/>
-      <w:szCs w:val="32"/>
-    </w:rPr>
-  </w:style>
-  <w:style w:type="character" w:styleId="SubtleEmphasis">
-    <w:name w:val="Subtle Emphasis"/>
-    <w:basedOn w:val="DefaultParagraphFont"/>
-    <w:uiPriority w:val="19"/>
-    <w:qFormat/>
-    <w:rsid w:val="00EF0704"/>
-    <w:rPr>
-      <w:i/>
-      <w:iCs/>
-    </w:rPr>
-  </w:style>
-  <w:style w:type="character" w:styleId="IntenseEmphasis">
-    <w:name w:val="Intense Emphasis"/>
-    <w:basedOn w:val="DefaultParagraphFont"/>
-    <w:uiPriority w:val="21"/>
-    <w:qFormat/>
-    <w:rsid w:val="00EF0704"/>
-    <w:rPr>
-      <w:b/>
-      <w:bCs/>
-      <w:i/>
-      <w:iCs/>
-    </w:rPr>
-  </w:style>
-  <w:style w:type="character" w:styleId="SubtleReference">
-    <w:name w:val="Subtle Reference"/>
-    <w:basedOn w:val="DefaultParagraphFont"/>
-    <w:uiPriority w:val="31"/>
-    <w:qFormat/>
-    <w:rsid w:val="00EF0704"/>
-    <w:rPr>
-      <w:smallCaps/>
-      <w:color w:val="595959" w:themeColor="text1" w:themeTint="A6"/>
-    </w:rPr>
-  </w:style>
-  <w:style w:type="character" w:styleId="IntenseReference">
-    <w:name w:val="Intense Reference"/>
-    <w:basedOn w:val="DefaultParagraphFont"/>
-    <w:uiPriority w:val="32"/>
-    <w:qFormat/>
-    <w:rsid w:val="00EF0704"/>
-    <w:rPr>
-      <w:b/>
-      <w:bCs/>
-      <w:smallCaps/>
-      <w:color w:val="D53DD0" w:themeColor="accent6"/>
-    </w:rPr>
-  </w:style>
-  <w:style w:type="character" w:styleId="BookTitle">
-    <w:name w:val="Book Title"/>
-    <w:basedOn w:val="DefaultParagraphFont"/>
-    <w:uiPriority w:val="33"/>
-    <w:qFormat/>
-    <w:rsid w:val="00EF0704"/>
-    <w:rPr>
-      <w:b/>
-      <w:bCs/>
-      <w:caps w:val="0"/>
-      <w:smallCaps/>
-      <w:spacing w:val="7"/>
-      <w:sz w:val="21"/>
-      <w:szCs w:val="21"/>
-    </w:rPr>
-  </w:style>
-  <w:style w:type="paragraph" w:styleId="TOCHeading">
-    <w:name w:val="TOC Heading"/>
-    <w:basedOn w:val="Heading1"/>
-    <w:next w:val="Normal"/>
-    <w:uiPriority w:val="39"/>
-    <w:unhideWhenUsed/>
-    <w:qFormat/>
-    <w:rsid w:val="00EF0704"/>
-    <w:pPr>
-      <w:outlineLvl w:val="9"/>
-    </w:pPr>
-  </w:style>
-  <w:style w:type="paragraph" w:styleId="Header">
-    <w:name w:val="header"/>
-    <w:basedOn w:val="Normal"/>
-    <w:link w:val="HeaderChar"/>
-    <w:uiPriority w:val="99"/>
-    <w:unhideWhenUsed/>
-    <w:rsid w:val="00EF0704"/>
-    <w:pPr>
-      <w:tabs>
-        <w:tab w:val="center" w:pos="4513"/>
-        <w:tab w:val="right" w:pos="9026"/>
-      </w:tabs>
-      <w:spacing w:after="0" w:line="240" w:lineRule="auto"/>
-    </w:pPr>
-  </w:style>
-  <w:style w:type="character" w:customStyle="1" w:styleId="HeaderChar">
-    <w:name w:val="Header Char"/>
-    <w:basedOn w:val="DefaultParagraphFont"/>
-    <w:link w:val="Header"/>
-    <w:uiPriority w:val="99"/>
-    <w:rsid w:val="00EF0704"/>
-  </w:style>
-  <w:style w:type="paragraph" w:styleId="Footer">
-    <w:name w:val="footer"/>
-    <w:basedOn w:val="Normal"/>
-    <w:link w:val="FooterChar"/>
-    <w:uiPriority w:val="99"/>
-    <w:unhideWhenUsed/>
-    <w:rsid w:val="00EF0704"/>
-    <w:pPr>
-      <w:tabs>
-        <w:tab w:val="center" w:pos="4513"/>
-        <w:tab w:val="right" w:pos="9026"/>
-      </w:tabs>
-      <w:spacing w:after="0" w:line="240" w:lineRule="auto"/>
-    </w:pPr>
-  </w:style>
-  <w:style w:type="character" w:customStyle="1" w:styleId="FooterChar">
-    <w:name w:val="Footer Char"/>
-    <w:basedOn w:val="DefaultParagraphFont"/>
-    <w:link w:val="Footer"/>
-    <w:uiPriority w:val="99"/>
-    <w:rsid w:val="00EF0704"/>
-  </w:style>
-  <w:style w:type="paragraph" w:styleId="TOC2">
-    <w:name w:val="toc 2"/>
-    <w:basedOn w:val="Normal"/>
-    <w:next w:val="Normal"/>
-    <w:autoRedefine/>
-    <w:uiPriority w:val="39"/>
-    <w:unhideWhenUsed/>
-    <w:rsid w:val="00EF0704"/>
-    <w:pPr>
-      <w:spacing w:after="100"/>
-      <w:ind w:left="210"/>
-    </w:pPr>
-  </w:style>
-  <w:style w:type="paragraph" w:styleId="TOC3">
-    <w:name w:val="toc 3"/>
-    <w:basedOn w:val="Normal"/>
-    <w:next w:val="Normal"/>
-    <w:autoRedefine/>
-    <w:uiPriority w:val="39"/>
-    <w:unhideWhenUsed/>
-    <w:rsid w:val="00EF0704"/>
-    <w:pPr>
-      <w:spacing w:after="100"/>
-      <w:ind w:left="420"/>
-    </w:pPr>
-  </w:style>
-  <w:style w:type="character" w:styleId="Hyperlink">
-    <w:name w:val="Hyperlink"/>
-    <w:basedOn w:val="DefaultParagraphFont"/>
-    <w:uiPriority w:val="99"/>
-    <w:unhideWhenUsed/>
-    <w:rsid w:val="00EF0704"/>
-    <w:rPr>
-      <w:color w:val="8F8F8F" w:themeColor="hyperlink"/>
-      <w:u w:val="single"/>
-    </w:rPr>
-  </w:style>
-  <w:style w:type="paragraph" w:styleId="ListParagraph">
-    <w:name w:val="List Paragraph"/>
-    <w:basedOn w:val="Normal"/>
-    <w:uiPriority w:val="34"/>
-    <w:qFormat/>
-    <w:rsid w:val="00576686"/>
-    <w:pPr>
-      <w:ind w:left="720"/>
-      <w:contextualSpacing/>
-    </w:pPr>
-  </w:style>
-  <w:style w:type="table" w:styleId="TableGrid">
-    <w:name w:val="Table Grid"/>
-    <w:basedOn w:val="TableNormal"/>
-    <w:uiPriority w:val="39"/>
-    <w:rsid w:val="00A4086C"/>
-    <w:pPr>
-      <w:spacing w:after="0" w:line="240" w:lineRule="auto"/>
-    </w:pPr>
-    <w:tblPr>
-      <w:tblInd w:w="0" w:type="dxa"/>
-      <w:tblBorders>
-        <w:top w:val="single" w:sz="4" w:space="0" w:color="auto"/>
-        <w:left w:val="single" w:sz="4" w:space="0" w:color="auto"/>
-        <w:bottom w:val="single" w:sz="4" w:space="0" w:color="auto"/>
-        <w:right w:val="single" w:sz="4" w:space="0" w:color="auto"/>
-        <w:insideH w:val="single" w:sz="4" w:space="0" w:color="auto"/>
-        <w:insideV w:val="single" w:sz="4" w:space="0" w:color="auto"/>
-      </w:tblBorders>
-      <w:tblCellMar>
-        <w:top w:w="0" w:type="dxa"/>
-        <w:left w:w="108" w:type="dxa"/>
-        <w:bottom w:w="0" w:type="dxa"/>
-        <w:right w:w="108" w:type="dxa"/>
-      </w:tblCellMar>
-    </w:tblPr>
-  </w:style>
-  <w:style w:type="table" w:customStyle="1" w:styleId="GridTable3-Accent21">
-    <w:name w:val="Grid Table 3 - Accent 21"/>
-    <w:basedOn w:val="TableNormal"/>
-    <w:uiPriority w:val="48"/>
-    <w:rsid w:val="00A4086C"/>
-    <w:pPr>
-      <w:spacing w:after="0" w:line="240" w:lineRule="auto"/>
-    </w:pPr>
-    <w:tblPr>
-      <w:tblStyleRowBandSize w:val="1"/>
-      <w:tblStyleColBandSize w:val="1"/>
-      <w:tblInd w:w="0" w:type="dxa"/>
-      <w:tblBorders>
-        <w:top w:val="single" w:sz="4" w:space="0" w:color="EE8AA8" w:themeColor="accent2" w:themeTint="99"/>
-        <w:left w:val="single" w:sz="4" w:space="0" w:color="EE8AA8" w:themeColor="accent2" w:themeTint="99"/>
-        <w:bottom w:val="single" w:sz="4" w:space="0" w:color="EE8AA8" w:themeColor="accent2" w:themeTint="99"/>
-        <w:right w:val="single" w:sz="4" w:space="0" w:color="EE8AA8" w:themeColor="accent2" w:themeTint="99"/>
-        <w:insideH w:val="single" w:sz="4" w:space="0" w:color="EE8AA8" w:themeColor="accent2" w:themeTint="99"/>
-        <w:insideV w:val="single" w:sz="4" w:space="0" w:color="EE8AA8" w:themeColor="accent2" w:themeTint="99"/>
-      </w:tblBorders>
-      <w:tblCellMar>
-        <w:top w:w="0" w:type="dxa"/>
-        <w:left w:w="108" w:type="dxa"/>
-        <w:bottom w:w="0" w:type="dxa"/>
-        <w:right w:w="108" w:type="dxa"/>
-      </w:tblCellMar>
-    </w:tblPr>
-    <w:tblStylePr w:type="firstRow">
-      <w:rPr>
-        <w:b/>
-        <w:bCs/>
-      </w:rPr>
-      <w:tblPr/>
-      <w:tcPr>
-        <w:tcBorders>
-          <w:top w:val="nil"/>
-          <w:left w:val="nil"/>
-          <w:right w:val="nil"/>
-          <w:insideH w:val="nil"/>
-          <w:insideV w:val="nil"/>
-        </w:tcBorders>
-        <w:shd w:val="clear" w:color="auto" w:fill="FFFFFF" w:themeFill="background1"/>
-      </w:tcPr>
-    </w:tblStylePr>
-    <w:tblStylePr w:type="lastRow">
-      <w:rPr>
-        <w:b/>
-        <w:bCs/>
-      </w:rPr>
-      <w:tblPr/>
-      <w:tcPr>
-        <w:tcBorders>
-          <w:left w:val="nil"/>
-          <w:bottom w:val="nil"/>
-          <w:right w:val="nil"/>
-          <w:insideH w:val="nil"/>
-          <w:insideV w:val="nil"/>
-        </w:tcBorders>
-        <w:shd w:val="clear" w:color="auto" w:fill="FFFFFF" w:themeFill="background1"/>
-      </w:tcPr>
-    </w:tblStylePr>
-    <w:tblStylePr w:type="firstCol">
-      <w:pPr>
-        <w:jc w:val="right"/>
-      </w:pPr>
-      <w:rPr>
-        <w:i/>
-        <w:iCs/>
-      </w:rPr>
-      <w:tblPr/>
-      <w:tcPr>
-        <w:tcBorders>
-          <w:top w:val="nil"/>
-          <w:left w:val="nil"/>
-          <w:bottom w:val="nil"/>
-          <w:insideH w:val="nil"/>
-          <w:insideV w:val="nil"/>
-        </w:tcBorders>
-        <w:shd w:val="clear" w:color="auto" w:fill="FFFFFF" w:themeFill="background1"/>
-      </w:tcPr>
-    </w:tblStylePr>
-    <w:tblStylePr w:type="lastCol">
-      <w:rPr>
-        <w:i/>
-        <w:iCs/>
-      </w:rPr>
-      <w:tblPr/>
-      <w:tcPr>
-        <w:tcBorders>
-          <w:top w:val="nil"/>
-          <w:bottom w:val="nil"/>
-          <w:right w:val="nil"/>
-          <w:insideH w:val="nil"/>
-          <w:insideV w:val="nil"/>
-        </w:tcBorders>
-        <w:shd w:val="clear" w:color="auto" w:fill="FFFFFF" w:themeFill="background1"/>
-      </w:tcPr>
-    </w:tblStylePr>
-    <w:tblStylePr w:type="band1Vert">
-      <w:tblPr/>
-      <w:tcPr>
-        <w:shd w:val="clear" w:color="auto" w:fill="F9D7E1" w:themeFill="accent2" w:themeFillTint="33"/>
-      </w:tcPr>
-    </w:tblStylePr>
-    <w:tblStylePr w:type="band1Horz">
-      <w:tblPr/>
-      <w:tcPr>
-        <w:shd w:val="clear" w:color="auto" w:fill="F9D7E1" w:themeFill="accent2" w:themeFillTint="33"/>
-      </w:tcPr>
-    </w:tblStylePr>
-    <w:tblStylePr w:type="neCell">
-      <w:tblPr/>
-      <w:tcPr>
-        <w:tcBorders>
-          <w:bottom w:val="single" w:sz="4" w:space="0" w:color="EE8AA8" w:themeColor="accent2" w:themeTint="99"/>
-        </w:tcBorders>
-      </w:tcPr>
-    </w:tblStylePr>
-    <w:tblStylePr w:type="nwCell">
-      <w:tblPr/>
-      <w:tcPr>
-        <w:tcBorders>
-          <w:bottom w:val="single" w:sz="4" w:space="0" w:color="EE8AA8" w:themeColor="accent2" w:themeTint="99"/>
-        </w:tcBorders>
-      </w:tcPr>
-    </w:tblStylePr>
-    <w:tblStylePr w:type="seCell">
-      <w:tblPr/>
-      <w:tcPr>
-        <w:tcBorders>
-          <w:top w:val="single" w:sz="4" w:space="0" w:color="EE8AA8" w:themeColor="accent2" w:themeTint="99"/>
-        </w:tcBorders>
-      </w:tcPr>
-    </w:tblStylePr>
-    <w:tblStylePr w:type="swCell">
-      <w:tblPr/>
-      <w:tcPr>
-        <w:tcBorders>
-          <w:top w:val="single" w:sz="4" w:space="0" w:color="EE8AA8" w:themeColor="accent2" w:themeTint="99"/>
-        </w:tcBorders>
-      </w:tcPr>
-    </w:tblStylePr>
-  </w:style>
-  <w:style w:type="table" w:customStyle="1" w:styleId="GridTable2-Accent21">
-    <w:name w:val="Grid Table 2 - Accent 21"/>
-    <w:basedOn w:val="TableNormal"/>
-    <w:uiPriority w:val="47"/>
-    <w:rsid w:val="006132E0"/>
-    <w:pPr>
-      <w:spacing w:after="0" w:line="240" w:lineRule="auto"/>
-    </w:pPr>
-    <w:tblPr>
-      <w:tblStyleRowBandSize w:val="1"/>
-      <w:tblStyleColBandSize w:val="1"/>
-      <w:tblInd w:w="0" w:type="dxa"/>
-      <w:tblBorders>
-        <w:top w:val="single" w:sz="2" w:space="0" w:color="EE8AA8" w:themeColor="accent2" w:themeTint="99"/>
-        <w:bottom w:val="single" w:sz="2" w:space="0" w:color="EE8AA8" w:themeColor="accent2" w:themeTint="99"/>
-        <w:insideH w:val="single" w:sz="2" w:space="0" w:color="EE8AA8" w:themeColor="accent2" w:themeTint="99"/>
-        <w:insideV w:val="single" w:sz="2" w:space="0" w:color="EE8AA8" w:themeColor="accent2" w:themeTint="99"/>
-      </w:tblBorders>
-      <w:tblCellMar>
-        <w:top w:w="0" w:type="dxa"/>
-        <w:left w:w="108" w:type="dxa"/>
-        <w:bottom w:w="0" w:type="dxa"/>
-        <w:right w:w="108" w:type="dxa"/>
-      </w:tblCellMar>
-    </w:tblPr>
-    <w:tblStylePr w:type="firstRow">
-      <w:rPr>
-        <w:b/>
-        <w:bCs/>
-      </w:rPr>
-      <w:tblPr/>
-      <w:tcPr>
-        <w:tcBorders>
-          <w:top w:val="nil"/>
-          <w:bottom w:val="single" w:sz="12" w:space="0" w:color="EE8AA8" w:themeColor="accent2" w:themeTint="99"/>
-          <w:insideH w:val="nil"/>
-          <w:insideV w:val="nil"/>
-        </w:tcBorders>
-        <w:shd w:val="clear" w:color="auto" w:fill="FFFFFF" w:themeFill="background1"/>
-      </w:tcPr>
-    </w:tblStylePr>
-    <w:tblStylePr w:type="lastRow">
-      <w:rPr>
-        <w:b/>
-        <w:bCs/>
-      </w:rPr>
-      <w:tblPr/>
-      <w:tcPr>
-        <w:tcBorders>
-          <w:top w:val="double" w:sz="2" w:space="0" w:color="EE8AA8" w:themeColor="accent2" w:themeTint="99"/>
-          <w:bottom w:val="nil"/>
-          <w:insideH w:val="nil"/>
-          <w:insideV w:val="nil"/>
-        </w:tcBorders>
-        <w:shd w:val="clear" w:color="auto" w:fill="FFFFFF" w:themeFill="background1"/>
-      </w:tcPr>
-    </w:tblStylePr>
-    <w:tblStylePr w:type="firstCol">
-      <w:rPr>
-        <w:b/>
-        <w:bCs/>
-      </w:rPr>
-    </w:tblStylePr>
-    <w:tblStylePr w:type="lastCol">
-      <w:rPr>
-        <w:b/>
-        <w:bCs/>
-      </w:rPr>
-    </w:tblStylePr>
-    <w:tblStylePr w:type="band1Vert">
-      <w:tblPr/>
-      <w:tcPr>
-        <w:shd w:val="clear" w:color="auto" w:fill="F9D7E1" w:themeFill="accent2" w:themeFillTint="33"/>
-      </w:tcPr>
-    </w:tblStylePr>
-    <w:tblStylePr w:type="band1Horz">
-      <w:tblPr/>
-      <w:tcPr>
-        <w:shd w:val="clear" w:color="auto" w:fill="F9D7E1" w:themeFill="accent2" w:themeFillTint="33"/>
-      </w:tcPr>
-    </w:tblStylePr>
-  </w:style>
-  <w:style w:type="table" w:customStyle="1" w:styleId="GridTable4-Accent21">
-    <w:name w:val="Grid Table 4 - Accent 21"/>
-    <w:basedOn w:val="TableNormal"/>
-    <w:uiPriority w:val="49"/>
-    <w:rsid w:val="00CC16F5"/>
-    <w:pPr>
-      <w:spacing w:after="0" w:line="240" w:lineRule="auto"/>
-    </w:pPr>
-    <w:tblPr>
-      <w:tblStyleRowBandSize w:val="1"/>
-      <w:tblStyleColBandSize w:val="1"/>
-      <w:tblInd w:w="0" w:type="dxa"/>
-      <w:tblBorders>
-        <w:top w:val="single" w:sz="4" w:space="0" w:color="EE8AA8" w:themeColor="accent2" w:themeTint="99"/>
-        <w:left w:val="single" w:sz="4" w:space="0" w:color="EE8AA8" w:themeColor="accent2" w:themeTint="99"/>
-        <w:bottom w:val="single" w:sz="4" w:space="0" w:color="EE8AA8" w:themeColor="accent2" w:themeTint="99"/>
-        <w:right w:val="single" w:sz="4" w:space="0" w:color="EE8AA8" w:themeColor="accent2" w:themeTint="99"/>
-        <w:insideH w:val="single" w:sz="4" w:space="0" w:color="EE8AA8" w:themeColor="accent2" w:themeTint="99"/>
-        <w:insideV w:val="single" w:sz="4" w:space="0" w:color="EE8AA8" w:themeColor="accent2" w:themeTint="99"/>
-      </w:tblBorders>
-      <w:tblCellMar>
-        <w:top w:w="0" w:type="dxa"/>
-        <w:left w:w="108" w:type="dxa"/>
-        <w:bottom w:w="0" w:type="dxa"/>
-        <w:right w:w="108" w:type="dxa"/>
-      </w:tblCellMar>
-    </w:tblPr>
-    <w:tblStylePr w:type="firstRow">
-      <w:rPr>
-        <w:b/>
-        <w:bCs/>
-        <w:color w:val="FFFFFF" w:themeColor="background1"/>
-      </w:rPr>
-      <w:tblPr/>
-      <w:tcPr>
-        <w:tcBorders>
-          <w:top w:val="single" w:sz="4" w:space="0" w:color="E33D6F" w:themeColor="accent2"/>
-          <w:left w:val="single" w:sz="4" w:space="0" w:color="E33D6F" w:themeColor="accent2"/>
-          <w:bottom w:val="single" w:sz="4" w:space="0" w:color="E33D6F" w:themeColor="accent2"/>
-          <w:right w:val="single" w:sz="4" w:space="0" w:color="E33D6F" w:themeColor="accent2"/>
-          <w:insideH w:val="nil"/>
-          <w:insideV w:val="nil"/>
-        </w:tcBorders>
-        <w:shd w:val="clear" w:color="auto" w:fill="E33D6F" w:themeFill="accent2"/>
-      </w:tcPr>
-    </w:tblStylePr>
-    <w:tblStylePr w:type="lastRow">
-      <w:rPr>
-        <w:b/>
-        <w:bCs/>
-      </w:rPr>
-      <w:tblPr/>
-      <w:tcPr>
-        <w:tcBorders>
-          <w:top w:val="double" w:sz="4" w:space="0" w:color="E33D6F" w:themeColor="accent2"/>
-        </w:tcBorders>
-      </w:tcPr>
-    </w:tblStylePr>
-    <w:tblStylePr w:type="firstCol">
-      <w:rPr>
-        <w:b/>
-        <w:bCs/>
-      </w:rPr>
-    </w:tblStylePr>
-    <w:tblStylePr w:type="lastCol">
-      <w:rPr>
-        <w:b/>
-        <w:bCs/>
-      </w:rPr>
-    </w:tblStylePr>
-    <w:tblStylePr w:type="band1Vert">
-      <w:tblPr/>
-      <w:tcPr>
-        <w:shd w:val="clear" w:color="auto" w:fill="F9D7E1" w:themeFill="accent2" w:themeFillTint="33"/>
-      </w:tcPr>
-    </w:tblStylePr>
-    <w:tblStylePr w:type="band1Horz">
-      <w:tblPr/>
-      <w:tcPr>
-        <w:shd w:val="clear" w:color="auto" w:fill="F9D7E1" w:themeFill="accent2" w:themeFillTint="33"/>
-      </w:tcPr>
-    </w:tblStylePr>
-  </w:style>
-  <w:style w:type="table" w:customStyle="1" w:styleId="GridTable21">
-    <w:name w:val="Grid Table 21"/>
-    <w:basedOn w:val="TableNormal"/>
-    <w:uiPriority w:val="47"/>
-    <w:rsid w:val="00CC16F5"/>
-    <w:pPr>
-      <w:spacing w:after="0" w:line="240" w:lineRule="auto"/>
-    </w:pPr>
-    <w:rPr>
-      <w:rFonts w:eastAsiaTheme="minorHAnsi"/>
-      <w:sz w:val="22"/>
-      <w:szCs w:val="22"/>
-    </w:rPr>
-    <w:tblPr>
-      <w:tblStyleRowBandSize w:val="1"/>
-      <w:tblStyleColBandSize w:val="1"/>
-      <w:tblInd w:w="0" w:type="dxa"/>
-      <w:tblBorders>
-        <w:top w:val="single" w:sz="2" w:space="0" w:color="666666" w:themeColor="text1" w:themeTint="99"/>
-        <w:bottom w:val="single" w:sz="2" w:space="0" w:color="666666" w:themeColor="text1" w:themeTint="99"/>
-        <w:insideH w:val="single" w:sz="2" w:space="0" w:color="666666" w:themeColor="text1" w:themeTint="99"/>
-        <w:insideV w:val="single" w:sz="2" w:space="0" w:color="666666" w:themeColor="text1" w:themeTint="99"/>
-      </w:tblBorders>
-      <w:tblCellMar>
-        <w:top w:w="0" w:type="dxa"/>
-        <w:left w:w="108" w:type="dxa"/>
-        <w:bottom w:w="0" w:type="dxa"/>
-        <w:right w:w="108" w:type="dxa"/>
-      </w:tblCellMar>
-    </w:tblPr>
-    <w:tblStylePr w:type="firstRow">
-      <w:rPr>
-        <w:b/>
-        <w:bCs/>
-      </w:rPr>
-      <w:tblPr/>
-      <w:tcPr>
-        <w:tcBorders>
-          <w:top w:val="nil"/>
-          <w:bottom w:val="single" w:sz="12" w:space="0" w:color="666666" w:themeColor="text1" w:themeTint="99"/>
-          <w:insideH w:val="nil"/>
-          <w:insideV w:val="nil"/>
-        </w:tcBorders>
-        <w:shd w:val="clear" w:color="auto" w:fill="FFFFFF" w:themeFill="background1"/>
-      </w:tcPr>
-    </w:tblStylePr>
-    <w:tblStylePr w:type="lastRow">
-      <w:rPr>
-        <w:b/>
-        <w:bCs/>
-      </w:rPr>
-      <w:tblPr/>
-      <w:tcPr>
-        <w:tcBorders>
-          <w:top w:val="double" w:sz="2" w:space="0" w:color="666666" w:themeColor="text1" w:themeTint="99"/>
-          <w:bottom w:val="nil"/>
-          <w:insideH w:val="nil"/>
-          <w:insideV w:val="nil"/>
-        </w:tcBorders>
-        <w:shd w:val="clear" w:color="auto" w:fill="FFFFFF" w:themeFill="background1"/>
-      </w:tcPr>
-    </w:tblStylePr>
-    <w:tblStylePr w:type="firstCol">
-      <w:rPr>
-        <w:b/>
-        <w:bCs/>
-      </w:rPr>
-    </w:tblStylePr>
-    <w:tblStylePr w:type="lastCol">
-      <w:rPr>
-        <w:b/>
-        <w:bCs/>
-      </w:rPr>
-    </w:tblStylePr>
-    <w:tblStylePr w:type="band1Vert">
-      <w:tblPr/>
-      <w:tcPr>
-        <w:shd w:val="clear" w:color="auto" w:fill="CCCCCC" w:themeFill="text1" w:themeFillTint="33"/>
-      </w:tcPr>
-    </w:tblStylePr>
-    <w:tblStylePr w:type="band1Horz">
-      <w:tblPr/>
-      <w:tcPr>
-        <w:shd w:val="clear" w:color="auto" w:fill="CCCCCC" w:themeFill="text1" w:themeFillTint="33"/>
-      </w:tcPr>
-    </w:tblStylePr>
-  </w:style>
-  <w:style w:type="table" w:customStyle="1" w:styleId="ListTable21">
-    <w:name w:val="List Table 21"/>
-    <w:basedOn w:val="TableNormal"/>
-    <w:uiPriority w:val="47"/>
-    <w:rsid w:val="00D370F6"/>
-    <w:pPr>
-      <w:spacing w:after="0" w:line="240" w:lineRule="auto"/>
-    </w:pPr>
-    <w:rPr>
-      <w:rFonts w:eastAsiaTheme="minorHAnsi"/>
-      <w:sz w:val="22"/>
-      <w:szCs w:val="22"/>
-    </w:rPr>
-    <w:tblPr>
-      <w:tblStyleRowBandSize w:val="1"/>
-      <w:tblStyleColBandSize w:val="1"/>
-      <w:tblInd w:w="0" w:type="dxa"/>
-      <w:tblBorders>
-        <w:top w:val="single" w:sz="4" w:space="0" w:color="666666" w:themeColor="text1" w:themeTint="99"/>
-        <w:bottom w:val="single" w:sz="4" w:space="0" w:color="666666" w:themeColor="text1" w:themeTint="99"/>
-        <w:insideH w:val="single" w:sz="4" w:space="0" w:color="666666" w:themeColor="text1" w:themeTint="99"/>
-      </w:tblBorders>
-      <w:tblCellMar>
-        <w:top w:w="0" w:type="dxa"/>
-        <w:left w:w="108" w:type="dxa"/>
-        <w:bottom w:w="0" w:type="dxa"/>
-        <w:right w:w="108" w:type="dxa"/>
-      </w:tblCellMar>
-    </w:tblPr>
-    <w:tblStylePr w:type="firstRow">
-      <w:rPr>
-        <w:b/>
-        <w:bCs/>
-      </w:rPr>
-    </w:tblStylePr>
-    <w:tblStylePr w:type="lastRow">
-      <w:rPr>
-        <w:b/>
-        <w:bCs/>
-      </w:rPr>
-    </w:tblStylePr>
-    <w:tblStylePr w:type="firstCol">
-      <w:rPr>
-        <w:b/>
-        <w:bCs/>
-      </w:rPr>
-    </w:tblStylePr>
-    <w:tblStylePr w:type="lastCol">
-      <w:rPr>
-        <w:b/>
-        <w:bCs/>
-      </w:rPr>
-    </w:tblStylePr>
-    <w:tblStylePr w:type="band1Vert">
-      <w:tblPr/>
-      <w:tcPr>
-        <w:shd w:val="clear" w:color="auto" w:fill="CCCCCC" w:themeFill="text1" w:themeFillTint="33"/>
-      </w:tcPr>
-    </w:tblStylePr>
-    <w:tblStylePr w:type="band1Horz">
-      <w:tblPr/>
-      <w:tcPr>
-        <w:shd w:val="clear" w:color="auto" w:fill="CCCCCC" w:themeFill="text1" w:themeFillTint="33"/>
-      </w:tcPr>
-    </w:tblStylePr>
-  </w:style>
-  <w:style w:type="table" w:customStyle="1" w:styleId="GridTable2-Accent31">
-    <w:name w:val="Grid Table 2 - Accent 31"/>
-    <w:basedOn w:val="TableNormal"/>
-    <w:uiPriority w:val="47"/>
-    <w:rsid w:val="00987093"/>
-    <w:pPr>
-      <w:spacing w:after="0" w:line="240" w:lineRule="auto"/>
-    </w:pPr>
-    <w:tblPr>
-      <w:tblStyleRowBandSize w:val="1"/>
-      <w:tblStyleColBandSize w:val="1"/>
-      <w:tblInd w:w="0" w:type="dxa"/>
-      <w:tblBorders>
-        <w:top w:val="single" w:sz="2" w:space="0" w:color="EE9E89" w:themeColor="accent3" w:themeTint="99"/>
-        <w:bottom w:val="single" w:sz="2" w:space="0" w:color="EE9E89" w:themeColor="accent3" w:themeTint="99"/>
-        <w:insideH w:val="single" w:sz="2" w:space="0" w:color="EE9E89" w:themeColor="accent3" w:themeTint="99"/>
-        <w:insideV w:val="single" w:sz="2" w:space="0" w:color="EE9E89" w:themeColor="accent3" w:themeTint="99"/>
-      </w:tblBorders>
-      <w:tblCellMar>
-        <w:top w:w="0" w:type="dxa"/>
-        <w:left w:w="108" w:type="dxa"/>
-        <w:bottom w:w="0" w:type="dxa"/>
-        <w:right w:w="108" w:type="dxa"/>
-      </w:tblCellMar>
     </w:tblPr>
     <w:tblStylePr w:type="firstRow">
       <w:rPr>
@@ -18448,7 +17067,7 @@
   <a:extraClrSchemeLst/>
   <a:extLst>
     <a:ext uri="{05A4C25C-085E-4340-85A3-A5531E510DB2}">
-      <thm15:themeFamily xmlns:thm15="http://schemas.microsoft.com/office/thememl/2012/main" xmlns="" name="Ion Boardroom" id="{FC33163D-4339-46B1-8EED-24C834239D99}" vid="{B8502691-933B-45FE-8764-BA278511EF27}"/>
+      <thm15:themeFamily xmlns:thm15="http://schemas.microsoft.com/office/thememl/2012/main" name="Ion Boardroom" id="{FC33163D-4339-46B1-8EED-24C834239D99}" vid="{B8502691-933B-45FE-8764-BA278511EF27}"/>
     </a:ext>
   </a:extLst>
 </a:theme>
@@ -18459,7 +17078,7 @@
 </file>
 
 <file path=customXml/itemProps1.xml><?xml version="1.0" encoding="utf-8"?>
-<ds:datastoreItem xmlns:ds="http://schemas.openxmlformats.org/officeDocument/2006/customXml" ds:itemID="{BC88C32A-5AF7-4F82-AC7C-A60ECDF918F7}">
+<ds:datastoreItem xmlns:ds="http://schemas.openxmlformats.org/officeDocument/2006/customXml" ds:itemID="{93E59E9E-4B49-4294-B2AF-D55A8A3FCA10}">
   <ds:schemaRefs>
     <ds:schemaRef ds:uri="http://schemas.openxmlformats.org/officeDocument/2006/bibliography"/>
   </ds:schemaRefs>

</xml_diff>